<commit_message>
Set out for the term
</commit_message>
<xml_diff>
--- a/Ingenieria de Software.docx
+++ b/Ingenieria de Software.docx
@@ -1,19 +1,677 @@
 
 <file path=word/document.xml><?xml version="1.0" encoding="utf-8"?>
-<w:document xmlns:wpc="http://schemas.microsoft.com/office/word/2010/wordprocessingCanvas" xmlns:cx="http://schemas.microsoft.com/office/drawing/2014/chartex" xmlns:cx1="http://schemas.microsoft.com/office/drawing/2015/9/8/chartex" xmlns:cx2="http://schemas.microsoft.com/office/drawing/2015/10/21/chartex" xmlns:cx3="http://schemas.microsoft.com/office/drawing/2016/5/9/chartex" xmlns:cx4="http://schemas.microsoft.com/office/drawing/2016/5/10/chartex" xmlns:cx5="http://schemas.microsoft.com/office/drawing/2016/5/11/chartex" xmlns:cx6="http://schemas.microsoft.com/office/drawing/2016/5/12/chartex" xmlns:cx7="http://schemas.microsoft.com/office/drawing/2016/5/13/chartex" xmlns:cx8="http://schemas.microsoft.com/office/drawing/2016/5/14/chartex" xmlns:mc="http://schemas.openxmlformats.org/markup-compatibility/2006" xmlns:aink="http://schemas.microsoft.com/office/drawing/2016/ink" xmlns:am3d="http://schemas.microsoft.com/office/drawing/2017/model3d" xmlns:o="urn:schemas-microsoft-com:office:office" xmlns:r="http://schemas.openxmlformats.org/officeDocument/2006/relationships" xmlns:m="http://schemas.openxmlformats.org/officeDocument/2006/math" xmlns:v="urn:schemas-microsoft-com:vml" xmlns:wp14="http://schemas.microsoft.com/office/word/2010/wordprocessingDrawing" xmlns:wp="http://schemas.openxmlformats.org/drawingml/2006/wordprocessingDrawing" xmlns:w10="urn:schemas-microsoft-com:office:word" xmlns:w="http://schemas.openxmlformats.org/wordprocessingml/2006/main" xmlns:w14="http://schemas.microsoft.com/office/word/2010/wordml" xmlns:w15="http://schemas.microsoft.com/office/word/2012/wordml" xmlns:w16cex="http://schemas.microsoft.com/office/word/2018/wordml/cex" xmlns:w16cid="http://schemas.microsoft.com/office/word/2016/wordml/cid" xmlns:w16="http://schemas.microsoft.com/office/word/2018/wordml" xmlns:w16sdtdh="http://schemas.microsoft.com/office/word/2020/wordml/sdtdatahash" xmlns:w16se="http://schemas.microsoft.com/office/word/2015/wordml/symex" xmlns:wpg="http://schemas.microsoft.com/office/word/2010/wordprocessingGroup" xmlns:wpi="http://schemas.microsoft.com/office/word/2010/wordprocessingInk" xmlns:wne="http://schemas.microsoft.com/office/word/2006/wordml" xmlns:wps="http://schemas.microsoft.com/office/word/2010/wordprocessingShape" mc:Ignorable="w14 w15 w16se w16cid w16 w16cex w16sdtdh wp14">
+<w:document xmlns:wpc="http://schemas.microsoft.com/office/word/2010/wordprocessingCanvas" xmlns:cx="http://schemas.microsoft.com/office/drawing/2014/chartex" xmlns:cx1="http://schemas.microsoft.com/office/drawing/2015/9/8/chartex" xmlns:cx2="http://schemas.microsoft.com/office/drawing/2015/10/21/chartex" xmlns:cx3="http://schemas.microsoft.com/office/drawing/2016/5/9/chartex" xmlns:cx4="http://schemas.microsoft.com/office/drawing/2016/5/10/chartex" xmlns:cx5="http://schemas.microsoft.com/office/drawing/2016/5/11/chartex" xmlns:cx6="http://schemas.microsoft.com/office/drawing/2016/5/12/chartex" xmlns:cx7="http://schemas.microsoft.com/office/drawing/2016/5/13/chartex" xmlns:cx8="http://schemas.microsoft.com/office/drawing/2016/5/14/chartex" xmlns:mc="http://schemas.openxmlformats.org/markup-compatibility/2006" xmlns:aink="http://schemas.microsoft.com/office/drawing/2016/ink" xmlns:am3d="http://schemas.microsoft.com/office/drawing/2017/model3d" xmlns:o="urn:schemas-microsoft-com:office:office" xmlns:oel="http://schemas.microsoft.com/office/2019/extlst" xmlns:r="http://schemas.openxmlformats.org/officeDocument/2006/relationships" xmlns:m="http://schemas.openxmlformats.org/officeDocument/2006/math" xmlns:v="urn:schemas-microsoft-com:vml" xmlns:wp14="http://schemas.microsoft.com/office/word/2010/wordprocessingDrawing" xmlns:wp="http://schemas.openxmlformats.org/drawingml/2006/wordprocessingDrawing" xmlns:w10="urn:schemas-microsoft-com:office:word" xmlns:w="http://schemas.openxmlformats.org/wordprocessingml/2006/main" xmlns:w14="http://schemas.microsoft.com/office/word/2010/wordml" xmlns:w15="http://schemas.microsoft.com/office/word/2012/wordml" xmlns:w16cex="http://schemas.microsoft.com/office/word/2018/wordml/cex" xmlns:w16cid="http://schemas.microsoft.com/office/word/2016/wordml/cid" xmlns:w16="http://schemas.microsoft.com/office/word/2018/wordml" xmlns:w16du="http://schemas.microsoft.com/office/word/2023/wordml/word16du" xmlns:w16sdtdh="http://schemas.microsoft.com/office/word/2020/wordml/sdtdatahash" xmlns:w16sdtfl="http://schemas.microsoft.com/office/word/2024/wordml/sdtformatlock" xmlns:w16se="http://schemas.microsoft.com/office/word/2015/wordml/symex" xmlns:wpg="http://schemas.microsoft.com/office/word/2010/wordprocessingGroup" xmlns:wpi="http://schemas.microsoft.com/office/word/2010/wordprocessingInk" xmlns:wne="http://schemas.microsoft.com/office/word/2006/wordml" xmlns:wps="http://schemas.microsoft.com/office/word/2010/wordprocessingShape" mc:Ignorable="w14 w15 w16se w16cid w16 w16cex w16sdtdh w16sdtfl w16du wp14">
   <w:background w:color="F9F9F9"/>
   <w:body>
     <w:p>
       <w:pPr>
-        <w:pStyle w:val="Ttulo1"/>
+        <w:pStyle w:val="Heading1"/>
       </w:pPr>
       <w:bookmarkStart w:id="0" w:name="_Hlk198479113"/>
       <w:r>
         <w:rPr>
           <w:noProof/>
         </w:rPr>
+        <mc:AlternateContent>
+          <mc:Choice Requires="wpg">
+            <w:drawing>
+              <wp:anchor distT="0" distB="0" distL="114300" distR="114300" simplePos="0" relativeHeight="251672576" behindDoc="0" locked="0" layoutInCell="1" allowOverlap="1" wp14:anchorId="7D6CD175" wp14:editId="6DC007FD">
+                <wp:simplePos x="0" y="0"/>
+                <wp:positionH relativeFrom="column">
+                  <wp:posOffset>319177</wp:posOffset>
+                </wp:positionH>
+                <wp:positionV relativeFrom="paragraph">
+                  <wp:posOffset>6286272</wp:posOffset>
+                </wp:positionV>
+                <wp:extent cx="6536498" cy="2001329"/>
+                <wp:effectExtent l="0" t="0" r="0" b="0"/>
+                <wp:wrapNone/>
+                <wp:docPr id="1935173331" name="Group 10"/>
+                <wp:cNvGraphicFramePr/>
+                <a:graphic xmlns:a="http://schemas.openxmlformats.org/drawingml/2006/main">
+                  <a:graphicData uri="http://schemas.microsoft.com/office/word/2010/wordprocessingGroup">
+                    <wpg:wgp>
+                      <wpg:cNvGrpSpPr/>
+                      <wpg:grpSpPr>
+                        <a:xfrm>
+                          <a:off x="0" y="0"/>
+                          <a:ext cx="6536498" cy="2001329"/>
+                          <a:chOff x="224287" y="189781"/>
+                          <a:chExt cx="6536498" cy="2001329"/>
+                        </a:xfrm>
+                      </wpg:grpSpPr>
+                      <wps:wsp>
+                        <wps:cNvPr id="1369885727" name="Cuadro de texto 2"/>
+                        <wps:cNvSpPr txBox="1">
+                          <a:spLocks noChangeArrowheads="1"/>
+                        </wps:cNvSpPr>
+                        <wps:spPr bwMode="auto">
+                          <a:xfrm>
+                            <a:off x="4968815" y="940279"/>
+                            <a:ext cx="1791970" cy="842645"/>
+                          </a:xfrm>
+                          <a:prstGeom prst="rect">
+                            <a:avLst/>
+                          </a:prstGeom>
+                          <a:noFill/>
+                          <a:ln w="9525">
+                            <a:noFill/>
+                            <a:miter lim="800000"/>
+                            <a:headEnd/>
+                            <a:tailEnd/>
+                          </a:ln>
+                        </wps:spPr>
+                        <wps:txbx>
+                          <w:txbxContent>
+                            <w:p>
+                              <w:pPr>
+                                <w:jc w:val="right"/>
+                                <w:rPr>
+                                  <w:rFonts w:ascii="LM Roman 10" w:hAnsi="LM Roman 10"/>
+                                  <w:sz w:val="24"/>
+                                  <w:szCs w:val="24"/>
+                                  <w:lang w:val="es-ES"/>
+                                </w:rPr>
+                              </w:pPr>
+                              <w:r>
+                                <w:rPr>
+                                  <w:rFonts w:ascii="LM Roman 10" w:hAnsi="LM Roman 10"/>
+                                  <w:sz w:val="24"/>
+                                  <w:szCs w:val="24"/>
+                                  <w:lang w:val="es-ES"/>
+                                </w:rPr>
+                                <w:t xml:space="preserve">Profesor: </w:t>
+                              </w:r>
+                              <w:r>
+                                <w:rPr>
+                                  <w:rFonts w:ascii="LM Roman 10" w:hAnsi="LM Roman 10"/>
+                                  <w:sz w:val="24"/>
+                                  <w:szCs w:val="24"/>
+                                  <w:lang w:val="es-ES"/>
+                                </w:rPr>
+                                <w:br/>
+                              </w:r>
+                              <w:proofErr w:type="spellStart"/>
+                              <w:r>
+                                <w:rPr>
+                                  <w:rFonts w:ascii="LM Roman 10" w:hAnsi="LM Roman 10"/>
+                                  <w:sz w:val="24"/>
+                                  <w:szCs w:val="24"/>
+                                  <w:lang w:val="es-ES"/>
+                                </w:rPr>
+                                <w:t>Kendy</w:t>
+                              </w:r>
+                              <w:proofErr w:type="spellEnd"/>
+                              <w:r>
+                                <w:rPr>
+                                  <w:rFonts w:ascii="LM Roman 10" w:hAnsi="LM Roman 10"/>
+                                  <w:sz w:val="24"/>
+                                  <w:szCs w:val="24"/>
+                                  <w:lang w:val="es-ES"/>
+                                </w:rPr>
+                                <w:t xml:space="preserve"> Briceño</w:t>
+                              </w:r>
+                            </w:p>
+                          </w:txbxContent>
+                        </wps:txbx>
+                        <wps:bodyPr rot="0" vert="horz" wrap="square" lIns="91440" tIns="45720" rIns="91440" bIns="45720" anchor="t" anchorCtr="0">
+                          <a:noAutofit/>
+                        </wps:bodyPr>
+                      </wps:wsp>
+                      <wps:wsp>
+                        <wps:cNvPr id="2041993094" name="Text Box 9"/>
+                        <wps:cNvSpPr txBox="1">
+                          <a:spLocks noChangeArrowheads="1"/>
+                        </wps:cNvSpPr>
+                        <wps:spPr bwMode="auto">
+                          <a:xfrm>
+                            <a:off x="224287" y="189781"/>
+                            <a:ext cx="1595120" cy="2001329"/>
+                          </a:xfrm>
+                          <a:prstGeom prst="rect">
+                            <a:avLst/>
+                          </a:prstGeom>
+                          <a:noFill/>
+                          <a:ln w="9525">
+                            <a:noFill/>
+                            <a:miter lim="800000"/>
+                            <a:headEnd/>
+                            <a:tailEnd/>
+                          </a:ln>
+                        </wps:spPr>
+                        <wps:txbx>
+                          <w:txbxContent>
+                            <w:p>
+                              <w:pPr>
+                                <w:rPr>
+                                  <w:rFonts w:ascii="LM Roman 10" w:hAnsi="LM Roman 10"/>
+                                  <w:sz w:val="24"/>
+                                  <w:szCs w:val="24"/>
+                                  <w:lang w:val="es-ES"/>
+                                </w:rPr>
+                              </w:pPr>
+                              <w:r>
+                                <w:rPr>
+                                  <w:rFonts w:ascii="LM Roman 10" w:hAnsi="LM Roman 10"/>
+                                  <w:sz w:val="24"/>
+                                  <w:szCs w:val="24"/>
+                                  <w:lang w:val="es-ES"/>
+                                </w:rPr>
+                                <w:t xml:space="preserve">Estudiantes:  </w:t>
+                              </w:r>
+                            </w:p>
+                            <w:p>
+                              <w:pPr>
+                                <w:spacing w:after="0"/>
+                                <w:rPr>
+                                  <w:rFonts w:ascii="LM Roman 10" w:hAnsi="LM Roman 10"/>
+                                  <w:sz w:val="24"/>
+                                  <w:szCs w:val="24"/>
+                                  <w:lang w:val="es-ES"/>
+                                </w:rPr>
+                              </w:pPr>
+                              <w:r>
+                                <w:rPr>
+                                  <w:rFonts w:ascii="LM Roman 10" w:hAnsi="LM Roman 10"/>
+                                  <w:sz w:val="24"/>
+                                  <w:szCs w:val="24"/>
+                                  <w:lang w:val="es-ES"/>
+                                </w:rPr>
+                                <w:t>David Diaz</w:t>
+                              </w:r>
+                            </w:p>
+                            <w:p>
+                              <w:pPr>
+                                <w:spacing w:after="0"/>
+                                <w:rPr>
+                                  <w:rFonts w:ascii="LM Roman 10" w:hAnsi="LM Roman 10"/>
+                                  <w:sz w:val="24"/>
+                                  <w:szCs w:val="24"/>
+                                  <w:lang w:val="es-ES"/>
+                                </w:rPr>
+                              </w:pPr>
+                              <w:r>
+                                <w:rPr>
+                                  <w:rFonts w:ascii="LM Roman 10" w:hAnsi="LM Roman 10"/>
+                                  <w:sz w:val="24"/>
+                                  <w:szCs w:val="24"/>
+                                  <w:lang w:val="es-ES"/>
+                                </w:rPr>
+                                <w:t>Alan Argotte</w:t>
+                              </w:r>
+                            </w:p>
+                            <w:p>
+                              <w:pPr>
+                                <w:spacing w:after="0"/>
+                                <w:rPr>
+                                  <w:rFonts w:ascii="LM Roman 10" w:hAnsi="LM Roman 10"/>
+                                  <w:sz w:val="24"/>
+                                  <w:szCs w:val="24"/>
+                                  <w:lang w:val="es-ES"/>
+                                </w:rPr>
+                              </w:pPr>
+                              <w:r>
+                                <w:rPr>
+                                  <w:rFonts w:ascii="LM Roman 10" w:hAnsi="LM Roman 10"/>
+                                  <w:sz w:val="24"/>
+                                  <w:szCs w:val="24"/>
+                                  <w:lang w:val="es-ES"/>
+                                </w:rPr>
+                                <w:t xml:space="preserve">Mauricio </w:t>
+                              </w:r>
+                              <w:proofErr w:type="spellStart"/>
+                              <w:r>
+                                <w:rPr>
+                                  <w:rFonts w:ascii="LM Roman 10" w:hAnsi="LM Roman 10"/>
+                                  <w:sz w:val="24"/>
+                                  <w:szCs w:val="24"/>
+                                  <w:lang w:val="es-ES"/>
+                                </w:rPr>
+                                <w:t>Fragachán</w:t>
+                              </w:r>
+                              <w:proofErr w:type="spellEnd"/>
+                            </w:p>
+                            <w:p>
+                              <w:pPr>
+                                <w:spacing w:after="0"/>
+                                <w:rPr>
+                                  <w:rFonts w:ascii="LM Roman 10" w:hAnsi="LM Roman 10"/>
+                                  <w:sz w:val="24"/>
+                                  <w:szCs w:val="24"/>
+                                  <w:lang w:val="es-ES"/>
+                                </w:rPr>
+                              </w:pPr>
+                              <w:r>
+                                <w:rPr>
+                                  <w:rFonts w:ascii="LM Roman 10" w:hAnsi="LM Roman 10"/>
+                                  <w:sz w:val="24"/>
+                                  <w:szCs w:val="24"/>
+                                  <w:lang w:val="es-ES"/>
+                                </w:rPr>
+                                <w:t>Ian García</w:t>
+                              </w:r>
+                            </w:p>
+                            <w:p>
+                              <w:pPr>
+                                <w:spacing w:after="0"/>
+                                <w:rPr>
+                                  <w:rFonts w:ascii="LM Roman 10" w:hAnsi="LM Roman 10"/>
+                                  <w:sz w:val="24"/>
+                                  <w:szCs w:val="24"/>
+                                  <w:lang w:val="es-ES"/>
+                                </w:rPr>
+                              </w:pPr>
+                              <w:r>
+                                <w:rPr>
+                                  <w:rFonts w:ascii="LM Roman 10" w:hAnsi="LM Roman 10"/>
+                                  <w:sz w:val="24"/>
+                                  <w:szCs w:val="24"/>
+                                  <w:lang w:val="es-ES"/>
+                                </w:rPr>
+                                <w:t>José Revete</w:t>
+                              </w:r>
+                            </w:p>
+                            <w:p>
+                              <w:pPr>
+                                <w:spacing w:after="0"/>
+                                <w:rPr>
+                                  <w:rFonts w:ascii="LM Roman 10" w:hAnsi="LM Roman 10"/>
+                                  <w:sz w:val="24"/>
+                                  <w:szCs w:val="24"/>
+                                  <w:lang w:val="es-ES"/>
+                                </w:rPr>
+                              </w:pPr>
+                              <w:r>
+                                <w:rPr>
+                                  <w:rFonts w:ascii="LM Roman 10" w:hAnsi="LM Roman 10"/>
+                                  <w:sz w:val="24"/>
+                                  <w:szCs w:val="24"/>
+                                  <w:lang w:val="es-ES"/>
+                                </w:rPr>
+                                <w:t xml:space="preserve">Jesús </w:t>
+                              </w:r>
+                              <w:r>
+                                <w:rPr>
+                                  <w:rFonts w:ascii="LM Roman 10" w:hAnsi="LM Roman 10"/>
+                                  <w:sz w:val="24"/>
+                                  <w:szCs w:val="24"/>
+                                  <w:lang w:val="es-ES"/>
+                                </w:rPr>
+                                <w:t>Gutiérrez</w:t>
+                              </w:r>
+                            </w:p>
+                          </w:txbxContent>
+                        </wps:txbx>
+                        <wps:bodyPr rot="0" vertOverflow="clip" horzOverflow="clip" vert="horz" wrap="square" lIns="90000" tIns="45720" rIns="91440" bIns="45720" anchor="t" anchorCtr="0">
+                          <a:noAutofit/>
+                        </wps:bodyPr>
+                      </wps:wsp>
+                    </wpg:wgp>
+                  </a:graphicData>
+                </a:graphic>
+                <wp14:sizeRelH relativeFrom="margin">
+                  <wp14:pctWidth>0</wp14:pctWidth>
+                </wp14:sizeRelH>
+                <wp14:sizeRelV relativeFrom="margin">
+                  <wp14:pctHeight>0</wp14:pctHeight>
+                </wp14:sizeRelV>
+              </wp:anchor>
+            </w:drawing>
+          </mc:Choice>
+          <mc:Fallback>
+            <w:pict>
+              <v:group w14:anchorId="7D6CD175" id="Group 10" o:spid="_x0000_s1026" style="position:absolute;margin-left:25.15pt;margin-top:495pt;width:514.7pt;height:157.6pt;z-index:251672576;mso-width-relative:margin;mso-height-relative:margin" coordorigin="2242,1897" coordsize="65364,20013" o:gfxdata="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">
+                <v:shapetype id="_x0000_t202" coordsize="21600,21600" o:spt="202" path="m,l,21600r21600,l21600,xe">
+                  <v:stroke joinstyle="miter"/>
+                  <v:path gradientshapeok="t" o:connecttype="rect"/>
+                </v:shapetype>
+                <v:shape id="_x0000_s1027" type="#_x0000_t202" style="position:absolute;left:49688;top:9402;width:17919;height:8427;visibility:visible;mso-wrap-style:square;v-text-anchor:top" o:gfxdata="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" filled="f" stroked="f">
+                  <v:textbox>
+                    <w:txbxContent>
+                      <w:p>
+                        <w:pPr>
+                          <w:jc w:val="right"/>
+                          <w:rPr>
+                            <w:rFonts w:ascii="LM Roman 10" w:hAnsi="LM Roman 10"/>
+                            <w:sz w:val="24"/>
+                            <w:szCs w:val="24"/>
+                            <w:lang w:val="es-ES"/>
+                          </w:rPr>
+                        </w:pPr>
+                        <w:r>
+                          <w:rPr>
+                            <w:rFonts w:ascii="LM Roman 10" w:hAnsi="LM Roman 10"/>
+                            <w:sz w:val="24"/>
+                            <w:szCs w:val="24"/>
+                            <w:lang w:val="es-ES"/>
+                          </w:rPr>
+                          <w:t xml:space="preserve">Profesor: </w:t>
+                        </w:r>
+                        <w:r>
+                          <w:rPr>
+                            <w:rFonts w:ascii="LM Roman 10" w:hAnsi="LM Roman 10"/>
+                            <w:sz w:val="24"/>
+                            <w:szCs w:val="24"/>
+                            <w:lang w:val="es-ES"/>
+                          </w:rPr>
+                          <w:br/>
+                        </w:r>
+                        <w:proofErr w:type="spellStart"/>
+                        <w:r>
+                          <w:rPr>
+                            <w:rFonts w:ascii="LM Roman 10" w:hAnsi="LM Roman 10"/>
+                            <w:sz w:val="24"/>
+                            <w:szCs w:val="24"/>
+                            <w:lang w:val="es-ES"/>
+                          </w:rPr>
+                          <w:t>Kendy</w:t>
+                        </w:r>
+                        <w:proofErr w:type="spellEnd"/>
+                        <w:r>
+                          <w:rPr>
+                            <w:rFonts w:ascii="LM Roman 10" w:hAnsi="LM Roman 10"/>
+                            <w:sz w:val="24"/>
+                            <w:szCs w:val="24"/>
+                            <w:lang w:val="es-ES"/>
+                          </w:rPr>
+                          <w:t xml:space="preserve"> Briceño</w:t>
+                        </w:r>
+                      </w:p>
+                    </w:txbxContent>
+                  </v:textbox>
+                </v:shape>
+                <v:shape id="Text Box 9" o:spid="_x0000_s1028" type="#_x0000_t202" style="position:absolute;left:2242;top:1897;width:15952;height:20014;visibility:visible;mso-wrap-style:square;v-text-anchor:top" o:gfxdata="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" filled="f" stroked="f">
+                  <v:textbox inset="2.5mm">
+                    <w:txbxContent>
+                      <w:p>
+                        <w:pPr>
+                          <w:rPr>
+                            <w:rFonts w:ascii="LM Roman 10" w:hAnsi="LM Roman 10"/>
+                            <w:sz w:val="24"/>
+                            <w:szCs w:val="24"/>
+                            <w:lang w:val="es-ES"/>
+                          </w:rPr>
+                        </w:pPr>
+                        <w:r>
+                          <w:rPr>
+                            <w:rFonts w:ascii="LM Roman 10" w:hAnsi="LM Roman 10"/>
+                            <w:sz w:val="24"/>
+                            <w:szCs w:val="24"/>
+                            <w:lang w:val="es-ES"/>
+                          </w:rPr>
+                          <w:t xml:space="preserve">Estudiantes:  </w:t>
+                        </w:r>
+                      </w:p>
+                      <w:p>
+                        <w:pPr>
+                          <w:spacing w:after="0"/>
+                          <w:rPr>
+                            <w:rFonts w:ascii="LM Roman 10" w:hAnsi="LM Roman 10"/>
+                            <w:sz w:val="24"/>
+                            <w:szCs w:val="24"/>
+                            <w:lang w:val="es-ES"/>
+                          </w:rPr>
+                        </w:pPr>
+                        <w:r>
+                          <w:rPr>
+                            <w:rFonts w:ascii="LM Roman 10" w:hAnsi="LM Roman 10"/>
+                            <w:sz w:val="24"/>
+                            <w:szCs w:val="24"/>
+                            <w:lang w:val="es-ES"/>
+                          </w:rPr>
+                          <w:t>David Diaz</w:t>
+                        </w:r>
+                      </w:p>
+                      <w:p>
+                        <w:pPr>
+                          <w:spacing w:after="0"/>
+                          <w:rPr>
+                            <w:rFonts w:ascii="LM Roman 10" w:hAnsi="LM Roman 10"/>
+                            <w:sz w:val="24"/>
+                            <w:szCs w:val="24"/>
+                            <w:lang w:val="es-ES"/>
+                          </w:rPr>
+                        </w:pPr>
+                        <w:r>
+                          <w:rPr>
+                            <w:rFonts w:ascii="LM Roman 10" w:hAnsi="LM Roman 10"/>
+                            <w:sz w:val="24"/>
+                            <w:szCs w:val="24"/>
+                            <w:lang w:val="es-ES"/>
+                          </w:rPr>
+                          <w:t>Alan Argotte</w:t>
+                        </w:r>
+                      </w:p>
+                      <w:p>
+                        <w:pPr>
+                          <w:spacing w:after="0"/>
+                          <w:rPr>
+                            <w:rFonts w:ascii="LM Roman 10" w:hAnsi="LM Roman 10"/>
+                            <w:sz w:val="24"/>
+                            <w:szCs w:val="24"/>
+                            <w:lang w:val="es-ES"/>
+                          </w:rPr>
+                        </w:pPr>
+                        <w:r>
+                          <w:rPr>
+                            <w:rFonts w:ascii="LM Roman 10" w:hAnsi="LM Roman 10"/>
+                            <w:sz w:val="24"/>
+                            <w:szCs w:val="24"/>
+                            <w:lang w:val="es-ES"/>
+                          </w:rPr>
+                          <w:t xml:space="preserve">Mauricio </w:t>
+                        </w:r>
+                        <w:proofErr w:type="spellStart"/>
+                        <w:r>
+                          <w:rPr>
+                            <w:rFonts w:ascii="LM Roman 10" w:hAnsi="LM Roman 10"/>
+                            <w:sz w:val="24"/>
+                            <w:szCs w:val="24"/>
+                            <w:lang w:val="es-ES"/>
+                          </w:rPr>
+                          <w:t>Fragachán</w:t>
+                        </w:r>
+                        <w:proofErr w:type="spellEnd"/>
+                      </w:p>
+                      <w:p>
+                        <w:pPr>
+                          <w:spacing w:after="0"/>
+                          <w:rPr>
+                            <w:rFonts w:ascii="LM Roman 10" w:hAnsi="LM Roman 10"/>
+                            <w:sz w:val="24"/>
+                            <w:szCs w:val="24"/>
+                            <w:lang w:val="es-ES"/>
+                          </w:rPr>
+                        </w:pPr>
+                        <w:r>
+                          <w:rPr>
+                            <w:rFonts w:ascii="LM Roman 10" w:hAnsi="LM Roman 10"/>
+                            <w:sz w:val="24"/>
+                            <w:szCs w:val="24"/>
+                            <w:lang w:val="es-ES"/>
+                          </w:rPr>
+                          <w:t>Ian García</w:t>
+                        </w:r>
+                      </w:p>
+                      <w:p>
+                        <w:pPr>
+                          <w:spacing w:after="0"/>
+                          <w:rPr>
+                            <w:rFonts w:ascii="LM Roman 10" w:hAnsi="LM Roman 10"/>
+                            <w:sz w:val="24"/>
+                            <w:szCs w:val="24"/>
+                            <w:lang w:val="es-ES"/>
+                          </w:rPr>
+                        </w:pPr>
+                        <w:r>
+                          <w:rPr>
+                            <w:rFonts w:ascii="LM Roman 10" w:hAnsi="LM Roman 10"/>
+                            <w:sz w:val="24"/>
+                            <w:szCs w:val="24"/>
+                            <w:lang w:val="es-ES"/>
+                          </w:rPr>
+                          <w:t>José Revete</w:t>
+                        </w:r>
+                      </w:p>
+                      <w:p>
+                        <w:pPr>
+                          <w:spacing w:after="0"/>
+                          <w:rPr>
+                            <w:rFonts w:ascii="LM Roman 10" w:hAnsi="LM Roman 10"/>
+                            <w:sz w:val="24"/>
+                            <w:szCs w:val="24"/>
+                            <w:lang w:val="es-ES"/>
+                          </w:rPr>
+                        </w:pPr>
+                        <w:r>
+                          <w:rPr>
+                            <w:rFonts w:ascii="LM Roman 10" w:hAnsi="LM Roman 10"/>
+                            <w:sz w:val="24"/>
+                            <w:szCs w:val="24"/>
+                            <w:lang w:val="es-ES"/>
+                          </w:rPr>
+                          <w:t xml:space="preserve">Jesús </w:t>
+                        </w:r>
+                        <w:r>
+                          <w:rPr>
+                            <w:rFonts w:ascii="LM Roman 10" w:hAnsi="LM Roman 10"/>
+                            <w:sz w:val="24"/>
+                            <w:szCs w:val="24"/>
+                            <w:lang w:val="es-ES"/>
+                          </w:rPr>
+                          <w:t>Gutiérrez</w:t>
+                        </w:r>
+                      </w:p>
+                    </w:txbxContent>
+                  </v:textbox>
+                </v:shape>
+              </v:group>
+            </w:pict>
+          </mc:Fallback>
+        </mc:AlternateContent>
+      </w:r>
+      <w:r>
+        <w:rPr>
+          <w:noProof/>
+        </w:rPr>
+        <mc:AlternateContent>
+          <mc:Choice Requires="wps">
+            <w:drawing>
+              <wp:anchor distT="45720" distB="45720" distL="114300" distR="114300" simplePos="0" relativeHeight="251669504" behindDoc="0" locked="0" layoutInCell="1" allowOverlap="1" wp14:anchorId="256A057F" wp14:editId="21AFA170">
+                <wp:simplePos x="0" y="0"/>
+                <wp:positionH relativeFrom="margin">
+                  <wp:align>center</wp:align>
+                </wp:positionH>
+                <wp:positionV relativeFrom="paragraph">
+                  <wp:posOffset>3738320</wp:posOffset>
+                </wp:positionV>
+                <wp:extent cx="6185535" cy="1647825"/>
+                <wp:effectExtent l="0" t="0" r="0" b="0"/>
+                <wp:wrapSquare wrapText="bothSides"/>
+                <wp:docPr id="196" name="Cuadro de texto 2"/>
+                <wp:cNvGraphicFramePr>
+                  <a:graphicFrameLocks xmlns:a="http://schemas.openxmlformats.org/drawingml/2006/main"/>
+                </wp:cNvGraphicFramePr>
+                <a:graphic xmlns:a="http://schemas.openxmlformats.org/drawingml/2006/main">
+                  <a:graphicData uri="http://schemas.microsoft.com/office/word/2010/wordprocessingShape">
+                    <wps:wsp>
+                      <wps:cNvSpPr txBox="1">
+                        <a:spLocks noChangeArrowheads="1"/>
+                      </wps:cNvSpPr>
+                      <wps:spPr bwMode="auto">
+                        <a:xfrm>
+                          <a:off x="0" y="0"/>
+                          <a:ext cx="6185535" cy="1647825"/>
+                        </a:xfrm>
+                        <a:prstGeom prst="rect">
+                          <a:avLst/>
+                        </a:prstGeom>
+                        <a:noFill/>
+                        <a:ln w="9525">
+                          <a:noFill/>
+                          <a:miter lim="800000"/>
+                          <a:headEnd/>
+                          <a:tailEnd/>
+                        </a:ln>
+                      </wps:spPr>
+                      <wps:txbx>
+                        <w:txbxContent>
+                          <w:p>
+                            <w:pPr>
+                              <w:jc w:val="center"/>
+                              <w:rPr>
+                                <w:rFonts w:ascii="LM Roman 10" w:hAnsi="LM Roman 10"/>
+                                <w:sz w:val="80"/>
+                                <w:szCs w:val="80"/>
+                                <w:lang w:val="es-ES"/>
+                              </w:rPr>
+                            </w:pPr>
+                            <w:r>
+                              <w:rPr>
+                                <w:rFonts w:ascii="LM Roman 10" w:hAnsi="LM Roman 10"/>
+                                <w:sz w:val="80"/>
+                                <w:szCs w:val="80"/>
+                                <w:lang w:val="es-ES"/>
+                              </w:rPr>
+                              <w:t>Documento de Ingeniería de Software</w:t>
+                            </w:r>
+                          </w:p>
+                        </w:txbxContent>
+                      </wps:txbx>
+                      <wps:bodyPr rot="0" vert="horz" wrap="square" lIns="91440" tIns="45720" rIns="91440" bIns="45720" anchor="t" anchorCtr="0">
+                        <a:noAutofit/>
+                      </wps:bodyPr>
+                    </wps:wsp>
+                  </a:graphicData>
+                </a:graphic>
+                <wp14:sizeRelH relativeFrom="margin">
+                  <wp14:pctWidth>0</wp14:pctWidth>
+                </wp14:sizeRelH>
+                <wp14:sizeRelV relativeFrom="margin">
+                  <wp14:pctHeight>0</wp14:pctHeight>
+                </wp14:sizeRelV>
+              </wp:anchor>
+            </w:drawing>
+          </mc:Choice>
+          <mc:Fallback>
+            <w:pict>
+              <v:shape w14:anchorId="256A057F" id="Cuadro de texto 2" o:spid="_x0000_s1029" type="#_x0000_t202" style="position:absolute;margin-left:0;margin-top:294.35pt;width:487.05pt;height:129.75pt;z-index:251669504;visibility:visible;mso-wrap-style:square;mso-width-percent:0;mso-height-percent:0;mso-wrap-distance-left:9pt;mso-wrap-distance-top:3.6pt;mso-wrap-distance-right:9pt;mso-wrap-distance-bottom:3.6pt;mso-position-horizontal:center;mso-position-horizontal-relative:margin;mso-position-vertical:absolute;mso-position-vertical-relative:text;mso-width-percent:0;mso-height-percent:0;mso-width-relative:margin;mso-height-relative:margin;v-text-anchor:top" o:gfxdata="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" filled="f" stroked="f">
+                <v:textbox>
+                  <w:txbxContent>
+                    <w:p>
+                      <w:pPr>
+                        <w:jc w:val="center"/>
+                        <w:rPr>
+                          <w:rFonts w:ascii="LM Roman 10" w:hAnsi="LM Roman 10"/>
+                          <w:sz w:val="80"/>
+                          <w:szCs w:val="80"/>
+                          <w:lang w:val="es-ES"/>
+                        </w:rPr>
+                      </w:pPr>
+                      <w:r>
+                        <w:rPr>
+                          <w:rFonts w:ascii="LM Roman 10" w:hAnsi="LM Roman 10"/>
+                          <w:sz w:val="80"/>
+                          <w:szCs w:val="80"/>
+                          <w:lang w:val="es-ES"/>
+                        </w:rPr>
+                        <w:t>Documento de Ingeniería de Software</w:t>
+                      </w:r>
+                    </w:p>
+                  </w:txbxContent>
+                </v:textbox>
+                <w10:wrap type="square" anchorx="margin"/>
+              </v:shape>
+            </w:pict>
+          </mc:Fallback>
+        </mc:AlternateContent>
+      </w:r>
+      <w:r>
+        <w:rPr>
+          <w:noProof/>
+        </w:rPr>
         <w:drawing>
-          <wp:anchor distT="0" distB="0" distL="114300" distR="114300" simplePos="0" relativeHeight="251668480" behindDoc="0" locked="0" layoutInCell="1" allowOverlap="1" wp14:anchorId="0A9E7775" wp14:editId="077272EE">
+          <wp:anchor distT="0" distB="0" distL="114300" distR="114300" simplePos="0" relativeHeight="251667456" behindDoc="0" locked="0" layoutInCell="1" allowOverlap="1" wp14:anchorId="0A9E7775" wp14:editId="50723CEC">
             <wp:simplePos x="0" y="0"/>
             <wp:positionH relativeFrom="margin">
               <wp:align>center</wp:align>
@@ -82,378 +740,7 @@
         <mc:AlternateContent>
           <mc:Choice Requires="wps">
             <w:drawing>
-              <wp:anchor distT="45720" distB="45720" distL="114300" distR="114300" simplePos="0" relativeHeight="251670528" behindDoc="0" locked="0" layoutInCell="1" allowOverlap="1" wp14:anchorId="256A057F" wp14:editId="4CAFC3AA">
-                <wp:simplePos x="0" y="0"/>
-                <wp:positionH relativeFrom="margin">
-                  <wp:align>center</wp:align>
-                </wp:positionH>
-                <wp:positionV relativeFrom="paragraph">
-                  <wp:posOffset>3738320</wp:posOffset>
-                </wp:positionV>
-                <wp:extent cx="6185535" cy="842645"/>
-                <wp:effectExtent l="0" t="0" r="0" b="0"/>
-                <wp:wrapSquare wrapText="bothSides"/>
-                <wp:docPr id="196" name="Cuadro de texto 2"/>
-                <wp:cNvGraphicFramePr>
-                  <a:graphicFrameLocks xmlns:a="http://schemas.openxmlformats.org/drawingml/2006/main"/>
-                </wp:cNvGraphicFramePr>
-                <a:graphic xmlns:a="http://schemas.openxmlformats.org/drawingml/2006/main">
-                  <a:graphicData uri="http://schemas.microsoft.com/office/word/2010/wordprocessingShape">
-                    <wps:wsp>
-                      <wps:cNvSpPr txBox="1">
-                        <a:spLocks noChangeArrowheads="1"/>
-                      </wps:cNvSpPr>
-                      <wps:spPr bwMode="auto">
-                        <a:xfrm>
-                          <a:off x="0" y="0"/>
-                          <a:ext cx="6185535" cy="842645"/>
-                        </a:xfrm>
-                        <a:prstGeom prst="rect">
-                          <a:avLst/>
-                        </a:prstGeom>
-                        <a:noFill/>
-                        <a:ln w="9525">
-                          <a:noFill/>
-                          <a:miter lim="800000"/>
-                          <a:headEnd/>
-                          <a:tailEnd/>
-                        </a:ln>
-                      </wps:spPr>
-                      <wps:txbx>
-                        <w:txbxContent>
-                          <w:p>
-                            <w:pPr>
-                              <w:jc w:val="center"/>
-                              <w:rPr>
-                                <w:rFonts w:ascii="LM Roman 10" w:hAnsi="LM Roman 10"/>
-                                <w:sz w:val="80"/>
-                                <w:szCs w:val="80"/>
-                                <w:lang w:val="es-ES"/>
-                              </w:rPr>
-                            </w:pPr>
-                            <w:r>
-                              <w:rPr>
-                                <w:rFonts w:ascii="LM Roman 10" w:hAnsi="LM Roman 10"/>
-                                <w:sz w:val="80"/>
-                                <w:szCs w:val="80"/>
-                                <w:lang w:val="es-ES"/>
-                              </w:rPr>
-                              <w:t>Título</w:t>
-                            </w:r>
-                          </w:p>
-                        </w:txbxContent>
-                      </wps:txbx>
-                      <wps:bodyPr rot="0" vert="horz" wrap="square" lIns="91440" tIns="45720" rIns="91440" bIns="45720" anchor="t" anchorCtr="0">
-                        <a:noAutofit/>
-                      </wps:bodyPr>
-                    </wps:wsp>
-                  </a:graphicData>
-                </a:graphic>
-                <wp14:sizeRelH relativeFrom="margin">
-                  <wp14:pctWidth>0</wp14:pctWidth>
-                </wp14:sizeRelH>
-                <wp14:sizeRelV relativeFrom="margin">
-                  <wp14:pctHeight>0</wp14:pctHeight>
-                </wp14:sizeRelV>
-              </wp:anchor>
-            </w:drawing>
-          </mc:Choice>
-          <mc:Fallback>
-            <w:pict>
-              <v:shapetype w14:anchorId="256A057F" id="_x0000_t202" coordsize="21600,21600" o:spt="202" path="m,l,21600r21600,l21600,xe">
-                <v:stroke joinstyle="miter"/>
-                <v:path gradientshapeok="t" o:connecttype="rect"/>
-              </v:shapetype>
-              <v:shape id="Cuadro de texto 2" o:spid="_x0000_s1026" type="#_x0000_t202" style="position:absolute;margin-left:0;margin-top:294.35pt;width:487.05pt;height:66.35pt;z-index:251670528;visibility:visible;mso-wrap-style:square;mso-width-percent:0;mso-height-percent:0;mso-wrap-distance-left:9pt;mso-wrap-distance-top:3.6pt;mso-wrap-distance-right:9pt;mso-wrap-distance-bottom:3.6pt;mso-position-horizontal:center;mso-position-horizontal-relative:margin;mso-position-vertical:absolute;mso-position-vertical-relative:text;mso-width-percent:0;mso-height-percent:0;mso-width-relative:margin;mso-height-relative:margin;v-text-anchor:top" o:gfxdata="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" filled="f" stroked="f">
-                <v:textbox>
-                  <w:txbxContent>
-                    <w:p>
-                      <w:pPr>
-                        <w:jc w:val="center"/>
-                        <w:rPr>
-                          <w:rFonts w:ascii="LM Roman 10" w:hAnsi="LM Roman 10"/>
-                          <w:sz w:val="80"/>
-                          <w:szCs w:val="80"/>
-                          <w:lang w:val="es-ES"/>
-                        </w:rPr>
-                      </w:pPr>
-                      <w:r>
-                        <w:rPr>
-                          <w:rFonts w:ascii="LM Roman 10" w:hAnsi="LM Roman 10"/>
-                          <w:sz w:val="80"/>
-                          <w:szCs w:val="80"/>
-                          <w:lang w:val="es-ES"/>
-                        </w:rPr>
-                        <w:t>Título</w:t>
-                      </w:r>
-                    </w:p>
-                  </w:txbxContent>
-                </v:textbox>
-                <w10:wrap type="square" anchorx="margin"/>
-              </v:shape>
-            </w:pict>
-          </mc:Fallback>
-        </mc:AlternateContent>
-      </w:r>
-      <w:r>
-        <w:rPr>
-          <w:noProof/>
-        </w:rPr>
-        <mc:AlternateContent>
-          <mc:Choice Requires="wpg">
-            <w:drawing>
-              <wp:anchor distT="0" distB="0" distL="114300" distR="114300" simplePos="0" relativeHeight="251666432" behindDoc="0" locked="0" layoutInCell="1" allowOverlap="1" wp14:anchorId="334ED24E" wp14:editId="0DF23B3C">
-                <wp:simplePos x="0" y="0"/>
-                <wp:positionH relativeFrom="column">
-                  <wp:posOffset>8965</wp:posOffset>
-                </wp:positionH>
-                <wp:positionV relativeFrom="paragraph">
-                  <wp:posOffset>7033895</wp:posOffset>
-                </wp:positionV>
-                <wp:extent cx="6848064" cy="842645"/>
-                <wp:effectExtent l="0" t="0" r="0" b="0"/>
-                <wp:wrapSquare wrapText="bothSides"/>
-                <wp:docPr id="200" name="Grupo 200"/>
-                <wp:cNvGraphicFramePr/>
-                <a:graphic xmlns:a="http://schemas.openxmlformats.org/drawingml/2006/main">
-                  <a:graphicData uri="http://schemas.microsoft.com/office/word/2010/wordprocessingGroup">
-                    <wpg:wgp>
-                      <wpg:cNvGrpSpPr/>
-                      <wpg:grpSpPr>
-                        <a:xfrm>
-                          <a:off x="0" y="0"/>
-                          <a:ext cx="6848064" cy="842645"/>
-                          <a:chOff x="0" y="0"/>
-                          <a:chExt cx="6848064" cy="842645"/>
-                        </a:xfrm>
-                      </wpg:grpSpPr>
-                      <wps:wsp>
-                        <wps:cNvPr id="198" name="Cuadro de texto 2"/>
-                        <wps:cNvSpPr txBox="1">
-                          <a:spLocks noChangeArrowheads="1"/>
-                        </wps:cNvSpPr>
-                        <wps:spPr bwMode="auto">
-                          <a:xfrm>
-                            <a:off x="0" y="0"/>
-                            <a:ext cx="1595120" cy="842645"/>
-                          </a:xfrm>
-                          <a:prstGeom prst="rect">
-                            <a:avLst/>
-                          </a:prstGeom>
-                          <a:noFill/>
-                          <a:ln w="9525">
-                            <a:noFill/>
-                            <a:miter lim="800000"/>
-                            <a:headEnd/>
-                            <a:tailEnd/>
-                          </a:ln>
-                        </wps:spPr>
-                        <wps:txbx>
-                          <w:txbxContent>
-                            <w:p>
-                              <w:pPr>
-                                <w:rPr>
-                                  <w:rFonts w:ascii="LM Roman 10" w:hAnsi="LM Roman 10"/>
-                                  <w:sz w:val="24"/>
-                                  <w:szCs w:val="24"/>
-                                  <w:lang w:val="es-ES"/>
-                                </w:rPr>
-                              </w:pPr>
-                              <w:r>
-                                <w:rPr>
-                                  <w:rFonts w:ascii="LM Roman 10" w:hAnsi="LM Roman 10"/>
-                                  <w:sz w:val="24"/>
-                                  <w:szCs w:val="24"/>
-                                  <w:lang w:val="es-ES"/>
-                                </w:rPr>
-                                <w:t>E</w:t>
-                              </w:r>
-                              <w:r>
-                                <w:rPr>
-                                  <w:rFonts w:ascii="LM Roman 10" w:hAnsi="LM Roman 10"/>
-                                  <w:sz w:val="24"/>
-                                  <w:szCs w:val="24"/>
-                                  <w:lang w:val="es-ES"/>
-                                </w:rPr>
-                                <w:t xml:space="preserve">studiante:  </w:t>
-                              </w:r>
-                            </w:p>
-                            <w:p>
-                              <w:pPr>
-                                <w:rPr>
-                                  <w:rFonts w:ascii="LM Roman 10" w:hAnsi="LM Roman 10"/>
-                                  <w:sz w:val="24"/>
-                                  <w:szCs w:val="24"/>
-                                  <w:lang w:val="es-ES"/>
-                                </w:rPr>
-                              </w:pPr>
-                            </w:p>
-                          </w:txbxContent>
-                        </wps:txbx>
-                        <wps:bodyPr rot="0" vert="horz" wrap="square" lIns="91440" tIns="45720" rIns="91440" bIns="45720" anchor="t" anchorCtr="0">
-                          <a:noAutofit/>
-                        </wps:bodyPr>
-                      </wps:wsp>
-                      <wps:wsp>
-                        <wps:cNvPr id="199" name="Cuadro de texto 2"/>
-                        <wps:cNvSpPr txBox="1">
-                          <a:spLocks noChangeArrowheads="1"/>
-                        </wps:cNvSpPr>
-                        <wps:spPr bwMode="auto">
-                          <a:xfrm>
-                            <a:off x="5056094" y="0"/>
-                            <a:ext cx="1791970" cy="842645"/>
-                          </a:xfrm>
-                          <a:prstGeom prst="rect">
-                            <a:avLst/>
-                          </a:prstGeom>
-                          <a:noFill/>
-                          <a:ln w="9525">
-                            <a:noFill/>
-                            <a:miter lim="800000"/>
-                            <a:headEnd/>
-                            <a:tailEnd/>
-                          </a:ln>
-                        </wps:spPr>
-                        <wps:txbx>
-                          <w:txbxContent>
-                            <w:p>
-                              <w:pPr>
-                                <w:jc w:val="right"/>
-                                <w:rPr>
-                                  <w:rFonts w:ascii="LM Roman 10" w:hAnsi="LM Roman 10"/>
-                                  <w:sz w:val="24"/>
-                                  <w:szCs w:val="24"/>
-                                  <w:lang w:val="es-ES"/>
-                                </w:rPr>
-                              </w:pPr>
-                              <w:r>
-                                <w:rPr>
-                                  <w:rFonts w:ascii="LM Roman 10" w:hAnsi="LM Roman 10"/>
-                                  <w:sz w:val="24"/>
-                                  <w:szCs w:val="24"/>
-                                  <w:lang w:val="es-ES"/>
-                                </w:rPr>
-                                <w:t xml:space="preserve">Profesor: </w:t>
-                              </w:r>
-                              <w:r>
-                                <w:rPr>
-                                  <w:rFonts w:ascii="LM Roman 10" w:hAnsi="LM Roman 10"/>
-                                  <w:sz w:val="24"/>
-                                  <w:szCs w:val="24"/>
-                                  <w:lang w:val="es-ES"/>
-                                </w:rPr>
-                                <w:br/>
-                              </w:r>
-                            </w:p>
-                          </w:txbxContent>
-                        </wps:txbx>
-                        <wps:bodyPr rot="0" vert="horz" wrap="square" lIns="91440" tIns="45720" rIns="91440" bIns="45720" anchor="t" anchorCtr="0">
-                          <a:noAutofit/>
-                        </wps:bodyPr>
-                      </wps:wsp>
-                    </wpg:wgp>
-                  </a:graphicData>
-                </a:graphic>
-              </wp:anchor>
-            </w:drawing>
-          </mc:Choice>
-          <mc:Fallback>
-            <w:pict>
-              <v:group w14:anchorId="334ED24E" id="Grupo 200" o:spid="_x0000_s1027" style="position:absolute;margin-left:.7pt;margin-top:553.85pt;width:539.2pt;height:66.35pt;z-index:251666432" coordsize="68480,8426" o:gfxdata="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">
-                <v:shape id="_x0000_s1028" type="#_x0000_t202" style="position:absolute;width:15951;height:8426;visibility:visible;mso-wrap-style:square;v-text-anchor:top" o:gfxdata="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" filled="f" stroked="f">
-                  <v:textbox>
-                    <w:txbxContent>
-                      <w:p>
-                        <w:pPr>
-                          <w:rPr>
-                            <w:rFonts w:ascii="LM Roman 10" w:hAnsi="LM Roman 10"/>
-                            <w:sz w:val="24"/>
-                            <w:szCs w:val="24"/>
-                            <w:lang w:val="es-ES"/>
-                          </w:rPr>
-                        </w:pPr>
-                        <w:r>
-                          <w:rPr>
-                            <w:rFonts w:ascii="LM Roman 10" w:hAnsi="LM Roman 10"/>
-                            <w:sz w:val="24"/>
-                            <w:szCs w:val="24"/>
-                            <w:lang w:val="es-ES"/>
-                          </w:rPr>
-                          <w:t>E</w:t>
-                        </w:r>
-                        <w:r>
-                          <w:rPr>
-                            <w:rFonts w:ascii="LM Roman 10" w:hAnsi="LM Roman 10"/>
-                            <w:sz w:val="24"/>
-                            <w:szCs w:val="24"/>
-                            <w:lang w:val="es-ES"/>
-                          </w:rPr>
-                          <w:t xml:space="preserve">studiante:  </w:t>
-                        </w:r>
-                      </w:p>
-                      <w:p>
-                        <w:pPr>
-                          <w:rPr>
-                            <w:rFonts w:ascii="LM Roman 10" w:hAnsi="LM Roman 10"/>
-                            <w:sz w:val="24"/>
-                            <w:szCs w:val="24"/>
-                            <w:lang w:val="es-ES"/>
-                          </w:rPr>
-                        </w:pPr>
-                      </w:p>
-                    </w:txbxContent>
-                  </v:textbox>
-                </v:shape>
-                <v:shape id="_x0000_s1029" type="#_x0000_t202" style="position:absolute;left:50560;width:17920;height:8426;visibility:visible;mso-wrap-style:square;v-text-anchor:top" o:gfxdata="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" filled="f" stroked="f">
-                  <v:textbox>
-                    <w:txbxContent>
-                      <w:p>
-                        <w:pPr>
-                          <w:jc w:val="right"/>
-                          <w:rPr>
-                            <w:rFonts w:ascii="LM Roman 10" w:hAnsi="LM Roman 10"/>
-                            <w:sz w:val="24"/>
-                            <w:szCs w:val="24"/>
-                            <w:lang w:val="es-ES"/>
-                          </w:rPr>
-                        </w:pPr>
-                        <w:r>
-                          <w:rPr>
-                            <w:rFonts w:ascii="LM Roman 10" w:hAnsi="LM Roman 10"/>
-                            <w:sz w:val="24"/>
-                            <w:szCs w:val="24"/>
-                            <w:lang w:val="es-ES"/>
-                          </w:rPr>
-                          <w:t xml:space="preserve">Profesor: </w:t>
-                        </w:r>
-                        <w:r>
-                          <w:rPr>
-                            <w:rFonts w:ascii="LM Roman 10" w:hAnsi="LM Roman 10"/>
-                            <w:sz w:val="24"/>
-                            <w:szCs w:val="24"/>
-                            <w:lang w:val="es-ES"/>
-                          </w:rPr>
-                          <w:br/>
-                        </w:r>
-                      </w:p>
-                    </w:txbxContent>
-                  </v:textbox>
-                </v:shape>
-                <w10:wrap type="square"/>
-              </v:group>
-            </w:pict>
-          </mc:Fallback>
-        </mc:AlternateContent>
-      </w:r>
-      <w:r>
-        <w:rPr>
-          <w:noProof/>
-        </w:rPr>
-        <mc:AlternateContent>
-          <mc:Choice Requires="wps">
-            <w:drawing>
-              <wp:anchor distT="45720" distB="45720" distL="114300" distR="114300" simplePos="0" relativeHeight="251659264" behindDoc="0" locked="0" layoutInCell="1" allowOverlap="1" wp14:anchorId="63F28E10" wp14:editId="20D7248C">
+              <wp:anchor distT="45720" distB="45720" distL="114300" distR="114300" simplePos="0" relativeHeight="251657216" behindDoc="0" locked="0" layoutInCell="1" allowOverlap="1" wp14:anchorId="63F28E10" wp14:editId="188C10EE">
                 <wp:simplePos x="0" y="0"/>
                 <wp:positionH relativeFrom="column">
                   <wp:align>center</wp:align>
@@ -512,7 +799,7 @@
           </mc:Choice>
           <mc:Fallback>
             <w:pict>
-              <v:shape w14:anchorId="63F28E10" id="_x0000_s1030" type="#_x0000_t202" style="position:absolute;margin-left:0;margin-top:14.4pt;width:185.9pt;height:110.6pt;z-index:251659264;visibility:visible;mso-wrap-style:square;mso-width-percent:400;mso-height-percent:200;mso-wrap-distance-left:9pt;mso-wrap-distance-top:3.6pt;mso-wrap-distance-right:9pt;mso-wrap-distance-bottom:3.6pt;mso-position-horizontal:center;mso-position-horizontal-relative:text;mso-position-vertical:absolute;mso-position-vertical-relative:text;mso-width-percent:400;mso-height-percent:200;mso-width-relative:margin;mso-height-relative:margin;v-text-anchor:top" o:gfxdata="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" filled="f" stroked="f">
+              <v:shape w14:anchorId="63F28E10" id="_x0000_s1030" type="#_x0000_t202" style="position:absolute;margin-left:0;margin-top:14.4pt;width:185.9pt;height:110.6pt;z-index:251657216;visibility:visible;mso-wrap-style:square;mso-width-percent:400;mso-height-percent:200;mso-wrap-distance-left:9pt;mso-wrap-distance-top:3.6pt;mso-wrap-distance-right:9pt;mso-wrap-distance-bottom:3.6pt;mso-position-horizontal:center;mso-position-horizontal-relative:text;mso-position-vertical:absolute;mso-position-vertical-relative:text;mso-width-percent:400;mso-height-percent:200;mso-width-relative:margin;mso-height-relative:margin;v-text-anchor:top" o:gfxdata="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" filled="f" stroked="f">
                 <v:textbox style="mso-fit-shape-to-text:t">
                   <w:txbxContent>
                     <w:p/>
@@ -552,313 +839,6 @@
         <w:t>Planificación</w:t>
       </w:r>
     </w:p>
-    <w:tbl>
-      <w:tblPr>
-        <w:tblStyle w:val="Tablaconcuadrcula"/>
-        <w:tblW w:w="0" w:type="auto"/>
-        <w:tblLook w:val="04A0" w:firstRow="1" w:lastRow="0" w:firstColumn="1" w:lastColumn="0" w:noHBand="0" w:noVBand="1"/>
-      </w:tblPr>
-      <w:tblGrid>
-        <w:gridCol w:w="2547"/>
-        <w:gridCol w:w="1984"/>
-        <w:gridCol w:w="1984"/>
-      </w:tblGrid>
-      <w:tr>
-        <w:tc>
-          <w:tcPr>
-            <w:tcW w:w="2547" w:type="dxa"/>
-          </w:tcPr>
-          <w:p>
-            <w:pPr>
-              <w:jc w:val="center"/>
-              <w:rPr>
-                <w:rFonts w:ascii="LM Roman 10" w:hAnsi="LM Roman 10"/>
-              </w:rPr>
-            </w:pPr>
-            <w:r>
-              <w:rPr>
-                <w:rFonts w:ascii="LM Roman 10" w:hAnsi="LM Roman 10"/>
-              </w:rPr>
-              <w:t>Evaluación</w:t>
-            </w:r>
-          </w:p>
-        </w:tc>
-        <w:tc>
-          <w:tcPr>
-            <w:tcW w:w="1984" w:type="dxa"/>
-          </w:tcPr>
-          <w:p>
-            <w:pPr>
-              <w:jc w:val="center"/>
-              <w:rPr>
-                <w:rFonts w:ascii="LM Roman 10" w:hAnsi="LM Roman 10"/>
-              </w:rPr>
-            </w:pPr>
-            <w:r>
-              <w:rPr>
-                <w:rFonts w:ascii="LM Roman 10" w:hAnsi="LM Roman 10"/>
-              </w:rPr>
-              <w:t>Fecha</w:t>
-            </w:r>
-          </w:p>
-        </w:tc>
-        <w:tc>
-          <w:tcPr>
-            <w:tcW w:w="1984" w:type="dxa"/>
-          </w:tcPr>
-          <w:p>
-            <w:pPr>
-              <w:jc w:val="center"/>
-              <w:rPr>
-                <w:rFonts w:ascii="LM Roman 10" w:hAnsi="LM Roman 10"/>
-              </w:rPr>
-            </w:pPr>
-            <w:r>
-              <w:rPr>
-                <w:rFonts w:ascii="LM Roman 10" w:hAnsi="LM Roman 10"/>
-              </w:rPr>
-              <w:t>Ponderación</w:t>
-            </w:r>
-          </w:p>
-        </w:tc>
-      </w:tr>
-      <w:tr>
-        <w:tc>
-          <w:tcPr>
-            <w:tcW w:w="2547" w:type="dxa"/>
-          </w:tcPr>
-          <w:p>
-            <w:pPr>
-              <w:jc w:val="center"/>
-              <w:rPr>
-                <w:rFonts w:ascii="LM Roman 10" w:hAnsi="LM Roman 10"/>
-              </w:rPr>
-            </w:pPr>
-            <w:r>
-              <w:rPr>
-                <w:rFonts w:ascii="LM Roman 10" w:hAnsi="LM Roman 10"/>
-              </w:rPr>
-              <w:t>Quiz</w:t>
-            </w:r>
-          </w:p>
-        </w:tc>
-        <w:tc>
-          <w:tcPr>
-            <w:tcW w:w="1984" w:type="dxa"/>
-          </w:tcPr>
-          <w:p>
-            <w:pPr>
-              <w:jc w:val="center"/>
-              <w:rPr>
-                <w:rFonts w:ascii="LM Roman 10" w:hAnsi="LM Roman 10"/>
-              </w:rPr>
-            </w:pPr>
-            <w:r>
-              <w:rPr>
-                <w:rFonts w:ascii="LM Roman 10" w:hAnsi="LM Roman 10"/>
-              </w:rPr>
-              <w:t>Semana 5</w:t>
-            </w:r>
-          </w:p>
-        </w:tc>
-        <w:tc>
-          <w:tcPr>
-            <w:tcW w:w="1984" w:type="dxa"/>
-          </w:tcPr>
-          <w:p>
-            <w:pPr>
-              <w:jc w:val="center"/>
-              <w:rPr>
-                <w:rFonts w:ascii="LM Roman 10" w:hAnsi="LM Roman 10"/>
-              </w:rPr>
-            </w:pPr>
-            <w:r>
-              <w:rPr>
-                <w:rFonts w:ascii="LM Roman 10" w:hAnsi="LM Roman 10"/>
-              </w:rPr>
-              <w:t>20%</w:t>
-            </w:r>
-          </w:p>
-        </w:tc>
-      </w:tr>
-      <w:tr>
-        <w:tc>
-          <w:tcPr>
-            <w:tcW w:w="2547" w:type="dxa"/>
-          </w:tcPr>
-          <w:p>
-            <w:pPr>
-              <w:jc w:val="center"/>
-              <w:rPr>
-                <w:rFonts w:ascii="LM Roman 10" w:hAnsi="LM Roman 10"/>
-              </w:rPr>
-            </w:pPr>
-            <w:r>
-              <w:rPr>
-                <w:rFonts w:ascii="LM Roman 10" w:hAnsi="LM Roman 10"/>
-              </w:rPr>
-              <w:t>Parcial 30%</w:t>
-            </w:r>
-          </w:p>
-        </w:tc>
-        <w:tc>
-          <w:tcPr>
-            <w:tcW w:w="1984" w:type="dxa"/>
-          </w:tcPr>
-          <w:p>
-            <w:pPr>
-              <w:jc w:val="center"/>
-              <w:rPr>
-                <w:rFonts w:ascii="LM Roman 10" w:hAnsi="LM Roman 10"/>
-              </w:rPr>
-            </w:pPr>
-            <w:r>
-              <w:rPr>
-                <w:rFonts w:ascii="LM Roman 10" w:hAnsi="LM Roman 10"/>
-              </w:rPr>
-              <w:t>Semana 8</w:t>
-            </w:r>
-          </w:p>
-        </w:tc>
-        <w:tc>
-          <w:tcPr>
-            <w:tcW w:w="1984" w:type="dxa"/>
-          </w:tcPr>
-          <w:p>
-            <w:pPr>
-              <w:jc w:val="center"/>
-              <w:rPr>
-                <w:rFonts w:ascii="LM Roman 10" w:hAnsi="LM Roman 10"/>
-              </w:rPr>
-            </w:pPr>
-            <w:r>
-              <w:rPr>
-                <w:rFonts w:ascii="LM Roman 10" w:hAnsi="LM Roman 10"/>
-              </w:rPr>
-              <w:t>30%</w:t>
-            </w:r>
-          </w:p>
-        </w:tc>
-      </w:tr>
-      <w:tr>
-        <w:tc>
-          <w:tcPr>
-            <w:tcW w:w="2547" w:type="dxa"/>
-          </w:tcPr>
-          <w:p>
-            <w:pPr>
-              <w:jc w:val="center"/>
-              <w:rPr>
-                <w:rFonts w:ascii="LM Roman 10" w:hAnsi="LM Roman 10"/>
-              </w:rPr>
-            </w:pPr>
-            <w:r>
-              <w:rPr>
-                <w:rFonts w:ascii="LM Roman 10" w:hAnsi="LM Roman 10"/>
-              </w:rPr>
-              <w:t>Parcial 30%</w:t>
-            </w:r>
-          </w:p>
-        </w:tc>
-        <w:tc>
-          <w:tcPr>
-            <w:tcW w:w="1984" w:type="dxa"/>
-          </w:tcPr>
-          <w:p>
-            <w:pPr>
-              <w:jc w:val="center"/>
-              <w:rPr>
-                <w:rFonts w:ascii="LM Roman 10" w:hAnsi="LM Roman 10"/>
-              </w:rPr>
-            </w:pPr>
-            <w:r>
-              <w:rPr>
-                <w:rFonts w:ascii="LM Roman 10" w:hAnsi="LM Roman 10"/>
-              </w:rPr>
-              <w:t>Semana 12</w:t>
-            </w:r>
-          </w:p>
-        </w:tc>
-        <w:tc>
-          <w:tcPr>
-            <w:tcW w:w="1984" w:type="dxa"/>
-          </w:tcPr>
-          <w:p>
-            <w:pPr>
-              <w:jc w:val="center"/>
-              <w:rPr>
-                <w:rFonts w:ascii="LM Roman 10" w:hAnsi="LM Roman 10"/>
-              </w:rPr>
-            </w:pPr>
-            <w:r>
-              <w:rPr>
-                <w:rFonts w:ascii="LM Roman 10" w:hAnsi="LM Roman 10"/>
-              </w:rPr>
-              <w:t>30%</w:t>
-            </w:r>
-          </w:p>
-        </w:tc>
-      </w:tr>
-      <w:tr>
-        <w:tc>
-          <w:tcPr>
-            <w:tcW w:w="2547" w:type="dxa"/>
-          </w:tcPr>
-          <w:p>
-            <w:pPr>
-              <w:jc w:val="center"/>
-              <w:rPr>
-                <w:rFonts w:ascii="LM Roman 10" w:hAnsi="LM Roman 10"/>
-              </w:rPr>
-            </w:pPr>
-            <w:r>
-              <w:rPr>
-                <w:rFonts w:ascii="LM Roman 10" w:hAnsi="LM Roman 10"/>
-              </w:rPr>
-              <w:t>Tareas y asistencias</w:t>
-            </w:r>
-          </w:p>
-        </w:tc>
-        <w:tc>
-          <w:tcPr>
-            <w:tcW w:w="1984" w:type="dxa"/>
-          </w:tcPr>
-          <w:p>
-            <w:pPr>
-              <w:jc w:val="center"/>
-              <w:rPr>
-                <w:rFonts w:ascii="LM Roman 10" w:hAnsi="LM Roman 10"/>
-              </w:rPr>
-            </w:pPr>
-            <w:r>
-              <w:rPr>
-                <w:rFonts w:ascii="LM Roman 10" w:hAnsi="LM Roman 10"/>
-              </w:rPr>
-              <w:t>Todo el trimestre</w:t>
-            </w:r>
-          </w:p>
-        </w:tc>
-        <w:tc>
-          <w:tcPr>
-            <w:tcW w:w="1984" w:type="dxa"/>
-          </w:tcPr>
-          <w:p>
-            <w:pPr>
-              <w:jc w:val="center"/>
-              <w:rPr>
-                <w:rFonts w:ascii="LM Roman 10" w:hAnsi="LM Roman 10"/>
-              </w:rPr>
-            </w:pPr>
-            <w:r>
-              <w:rPr>
-                <w:rFonts w:ascii="LM Roman 10" w:hAnsi="LM Roman 10"/>
-              </w:rPr>
-              <w:t>20%</w:t>
-            </w:r>
-          </w:p>
-        </w:tc>
-      </w:tr>
-    </w:tbl>
     <w:p>
       <w:pPr>
         <w:spacing w:after="0"/>
@@ -866,6 +846,47 @@
           <w:rFonts w:ascii="LM Roman 10" w:hAnsi="LM Roman 10"/>
         </w:rPr>
       </w:pPr>
+      <w:r>
+        <w:rPr>
+          <w:rFonts w:ascii="LM Roman 10" w:hAnsi="LM Roman 10"/>
+          <w:noProof/>
+        </w:rPr>
+        <w:drawing>
+          <wp:inline distT="0" distB="0" distL="0" distR="0" wp14:anchorId="0D2DD8FD" wp14:editId="64EA59B2">
+            <wp:extent cx="6858000" cy="2981960"/>
+            <wp:effectExtent l="0" t="0" r="0" b="8890"/>
+            <wp:docPr id="240609885" name="Picture 1"/>
+            <wp:cNvGraphicFramePr>
+              <a:graphicFrameLocks xmlns:a="http://schemas.openxmlformats.org/drawingml/2006/main" noChangeAspect="1"/>
+            </wp:cNvGraphicFramePr>
+            <a:graphic xmlns:a="http://schemas.openxmlformats.org/drawingml/2006/main">
+              <a:graphicData uri="http://schemas.openxmlformats.org/drawingml/2006/picture">
+                <pic:pic xmlns:pic="http://schemas.openxmlformats.org/drawingml/2006/picture">
+                  <pic:nvPicPr>
+                    <pic:cNvPr id="240609885" name=""/>
+                    <pic:cNvPicPr/>
+                  </pic:nvPicPr>
+                  <pic:blipFill>
+                    <a:blip r:embed="rId8"/>
+                    <a:stretch>
+                      <a:fillRect/>
+                    </a:stretch>
+                  </pic:blipFill>
+                  <pic:spPr>
+                    <a:xfrm>
+                      <a:off x="0" y="0"/>
+                      <a:ext cx="6858000" cy="2981960"/>
+                    </a:xfrm>
+                    <a:prstGeom prst="rect">
+                      <a:avLst/>
+                    </a:prstGeom>
+                  </pic:spPr>
+                </pic:pic>
+              </a:graphicData>
+            </a:graphic>
+          </wp:inline>
+        </w:drawing>
+      </w:r>
     </w:p>
     <w:p>
       <w:pPr>
@@ -916,17 +937,17 @@
         <w:spacing w:after="0"/>
         <w:rPr>
           <w:rFonts w:ascii="LM Roman 10" w:hAnsi="LM Roman 10"/>
+          <w:color w:val="4472C4" w:themeColor="accent1"/>
+          <w:u w:val="single"/>
         </w:rPr>
       </w:pPr>
-      <w:hyperlink r:id="rId8" w:history="1">
-        <w:r>
-          <w:rPr>
-            <w:rStyle w:val="Hipervnculo"/>
-            <w:rFonts w:ascii="LM Roman 10" w:hAnsi="LM Roman 10"/>
-          </w:rPr>
-          <w:t>correodelprofesor@gmail.com</w:t>
-        </w:r>
-      </w:hyperlink>
+      <w:r>
+        <w:rPr>
+          <w:color w:val="4472C4" w:themeColor="accent1"/>
+          <w:u w:val="single"/>
+        </w:rPr>
+        <w:t>kendybriceno@usb.ve</w:t>
+      </w:r>
     </w:p>
     <w:p>
       <w:pPr>
@@ -975,7 +996,7 @@
     </w:p>
     <w:p>
       <w:pPr>
-        <w:pStyle w:val="Prrafodelista"/>
+        <w:pStyle w:val="ListParagraph"/>
         <w:numPr>
           <w:ilvl w:val="0"/>
           <w:numId w:val="3"/>
@@ -989,7 +1010,7 @@
       <w:hyperlink w:anchor="Clase_1" w:history="1">
         <w:r>
           <w:rPr>
-            <w:rStyle w:val="Hipervnculo"/>
+            <w:rStyle w:val="Hyperlink"/>
             <w:rFonts w:ascii="LM Roman 10" w:hAnsi="LM Roman 10"/>
           </w:rPr>
           <w:t>Clase 1. Título</w:t>
@@ -1084,6 +1105,520 @@
     </w:p>
     <w:p>
       <w:pPr>
+        <w:rPr>
+          <w:rFonts w:ascii="LM Roman 10" w:eastAsiaTheme="minorEastAsia" w:hAnsi="LM Roman 10"/>
+          <w:bCs/>
+        </w:rPr>
+      </w:pPr>
+      <w:r>
+        <w:rPr>
+          <w:rFonts w:ascii="LM Roman 10" w:eastAsiaTheme="minorEastAsia" w:hAnsi="LM Roman 10"/>
+          <w:bCs/>
+        </w:rPr>
+        <w:br w:type="page"/>
+      </w:r>
+    </w:p>
+    <w:p>
+      <w:pPr>
+        <w:jc w:val="both"/>
+        <w:rPr>
+          <w:rFonts w:ascii="LM Roman 10" w:eastAsiaTheme="minorEastAsia" w:hAnsi="LM Roman 10"/>
+          <w:bCs/>
+          <w:sz w:val="40"/>
+          <w:szCs w:val="40"/>
+          <w:lang w:val="es-ES"/>
+        </w:rPr>
+      </w:pPr>
+      <w:r>
+        <w:rPr>
+          <w:rFonts w:ascii="LM Roman 10" w:eastAsiaTheme="minorEastAsia" w:hAnsi="LM Roman 10"/>
+          <w:b/>
+          <w:bCs/>
+          <w:sz w:val="40"/>
+          <w:szCs w:val="40"/>
+          <w:lang w:val="es-ES"/>
+        </w:rPr>
+        <w:lastRenderedPageBreak/>
+        <w:t xml:space="preserve">Clase 02. </w:t>
+      </w:r>
+    </w:p>
+    <w:p>
+      <w:pPr>
+        <w:jc w:val="both"/>
+        <w:rPr>
+          <w:rFonts w:ascii="LM Roman 10" w:eastAsiaTheme="minorEastAsia" w:hAnsi="LM Roman 10"/>
+          <w:bCs/>
+          <w:i/>
+          <w:iCs/>
+          <w:lang w:val="es-ES"/>
+        </w:rPr>
+      </w:pPr>
+      <w:r>
+        <w:rPr>
+          <w:rFonts w:ascii="LM Roman 10" w:eastAsiaTheme="minorEastAsia" w:hAnsi="LM Roman 10"/>
+          <w:bCs/>
+          <w:i/>
+          <w:iCs/>
+          <w:lang w:val="es-ES"/>
+        </w:rPr>
+        <w:t xml:space="preserve">Análisis del Cap. 1 de </w:t>
+      </w:r>
+      <w:proofErr w:type="spellStart"/>
+      <w:r>
+        <w:rPr>
+          <w:rFonts w:ascii="LM Roman 10" w:eastAsiaTheme="minorEastAsia" w:hAnsi="LM Roman 10"/>
+          <w:bCs/>
+          <w:i/>
+          <w:iCs/>
+          <w:lang w:val="es-ES"/>
+        </w:rPr>
+        <w:t>Ingenieria</w:t>
+      </w:r>
+      <w:proofErr w:type="spellEnd"/>
+      <w:r>
+        <w:rPr>
+          <w:rFonts w:ascii="LM Roman 10" w:eastAsiaTheme="minorEastAsia" w:hAnsi="LM Roman 10"/>
+          <w:bCs/>
+          <w:i/>
+          <w:iCs/>
+          <w:lang w:val="es-ES"/>
+        </w:rPr>
+        <w:t xml:space="preserve"> de Software en Google</w:t>
+      </w:r>
+    </w:p>
+    <w:p>
+      <w:pPr>
+        <w:jc w:val="both"/>
+        <w:rPr>
+          <w:rFonts w:ascii="LM Roman 10" w:eastAsiaTheme="minorEastAsia" w:hAnsi="LM Roman 10"/>
+          <w:bCs/>
+          <w:i/>
+          <w:iCs/>
+          <w:lang w:val="es-ES"/>
+        </w:rPr>
+      </w:pPr>
+      <w:r>
+        <w:rPr>
+          <w:rFonts w:ascii="LM Roman 10" w:eastAsiaTheme="minorEastAsia" w:hAnsi="LM Roman 10"/>
+          <w:bCs/>
+          <w:i/>
+          <w:iCs/>
+          <w:lang w:val="es-ES"/>
+        </w:rPr>
+        <w:t>Los ingenieros de software no manejan costos, pero sus acciones -aparentemente aisladas- tienen un efecto en la organización que implican costos financieros y de tiempo.</w:t>
+      </w:r>
+    </w:p>
+    <w:p>
+      <w:pPr>
+        <w:jc w:val="both"/>
+        <w:rPr>
+          <w:rFonts w:ascii="LM Roman 10" w:eastAsiaTheme="minorEastAsia" w:hAnsi="LM Roman 10"/>
+          <w:bCs/>
+          <w:i/>
+          <w:iCs/>
+          <w:lang w:val="es-ES"/>
+        </w:rPr>
+      </w:pPr>
+      <w:r>
+        <w:rPr>
+          <w:rFonts w:ascii="LM Roman 10" w:eastAsiaTheme="minorEastAsia" w:hAnsi="LM Roman 10"/>
+          <w:bCs/>
+          <w:i/>
+          <w:iCs/>
+          <w:lang w:val="es-ES"/>
+        </w:rPr>
+        <w:t>La psicología industrial y la parte de talento humano se centran en el ámbito social de una organización. El asunto de las relaciones es importante considerarlo en el desarrollo de software. Por ejemplo, en Google con una armonía en el trabajo se traduce en mayor eficiencia para los ingenieros.</w:t>
+      </w:r>
+    </w:p>
+    <w:p>
+      <w:pPr>
+        <w:jc w:val="both"/>
+        <w:rPr>
+          <w:rFonts w:ascii="LM Roman 10" w:eastAsiaTheme="minorEastAsia" w:hAnsi="LM Roman 10"/>
+          <w:bCs/>
+          <w:i/>
+          <w:iCs/>
+          <w:lang w:val="es-ES"/>
+        </w:rPr>
+      </w:pPr>
+      <w:r>
+        <w:rPr>
+          <w:rFonts w:ascii="LM Roman 10" w:eastAsiaTheme="minorEastAsia" w:hAnsi="LM Roman 10"/>
+          <w:bCs/>
+          <w:i/>
+          <w:iCs/>
+          <w:lang w:val="es-ES"/>
+        </w:rPr>
+        <w:t>La toma de decisiones es un ejercicio personal o hecho por el líder del equipo. A través de los datos se buscan tomar mejores decisiones, a pesar de que no estén siempre presentes. Muchas veces los datos no siempre nos dan un indicio de lo correcto que se debe realizar, pues los datos cambian y aquello que era verdad en un instante ya no aplica para el momento actual.</w:t>
+      </w:r>
+    </w:p>
+    <w:p>
+      <w:pPr>
+        <w:jc w:val="both"/>
+        <w:rPr>
+          <w:rFonts w:ascii="LM Roman 10" w:eastAsiaTheme="minorEastAsia" w:hAnsi="LM Roman 10"/>
+          <w:bCs/>
+          <w:i/>
+          <w:iCs/>
+          <w:lang w:val="es-ES"/>
+        </w:rPr>
+      </w:pPr>
+      <w:r>
+        <w:rPr>
+          <w:rFonts w:ascii="LM Roman 10" w:eastAsiaTheme="minorEastAsia" w:hAnsi="LM Roman 10"/>
+          <w:bCs/>
+          <w:i/>
+          <w:iCs/>
+          <w:lang w:val="es-ES"/>
+        </w:rPr>
+        <w:t xml:space="preserve">Programar debe ser un proceso eficiente. Casi siempre nunca comenzamos desde 0 y debemos analizar el código fuente base del cual se basa para crear una nueva </w:t>
+      </w:r>
+      <w:proofErr w:type="spellStart"/>
+      <w:r>
+        <w:rPr>
+          <w:rFonts w:ascii="LM Roman 10" w:eastAsiaTheme="minorEastAsia" w:hAnsi="LM Roman 10"/>
+          <w:bCs/>
+          <w:i/>
+          <w:iCs/>
+          <w:lang w:val="es-ES"/>
+        </w:rPr>
+        <w:t>solucion</w:t>
+      </w:r>
+      <w:proofErr w:type="spellEnd"/>
+      <w:r>
+        <w:rPr>
+          <w:rFonts w:ascii="LM Roman 10" w:eastAsiaTheme="minorEastAsia" w:hAnsi="LM Roman 10"/>
+          <w:bCs/>
+          <w:i/>
+          <w:iCs/>
+          <w:lang w:val="es-ES"/>
+        </w:rPr>
+        <w:t>. Si ya hay algo que existe, deberíamos poder utilizarlo, modificarlo para que haga aquello que queremos hacer, pero no tener mil versiones de un código que hace, en esencia, lo mismo.</w:t>
+      </w:r>
+    </w:p>
+    <w:p>
+      <w:pPr>
+        <w:jc w:val="both"/>
+        <w:rPr>
+          <w:rFonts w:ascii="LM Roman 10" w:eastAsiaTheme="minorEastAsia" w:hAnsi="LM Roman 10"/>
+          <w:bCs/>
+          <w:lang w:val="es-ES"/>
+        </w:rPr>
+      </w:pPr>
+      <w:r>
+        <w:rPr>
+          <w:rFonts w:ascii="LM Roman 10" w:eastAsiaTheme="minorEastAsia" w:hAnsi="LM Roman 10"/>
+          <w:bCs/>
+          <w:lang w:val="es-ES"/>
+        </w:rPr>
+        <w:t xml:space="preserve">¿Qué es arqueología? Ciencia encargada de cuidar las antigüedades. En el contexto de software, consiste en analizar, probar, escrudiñar código creado por otras personas o equipos en un tiempo pasado. </w:t>
+      </w:r>
+      <w:r>
+        <w:rPr>
+          <w:rFonts w:ascii="LM Roman 10" w:eastAsiaTheme="minorEastAsia" w:hAnsi="LM Roman 10"/>
+          <w:b/>
+          <w:bCs/>
+          <w:lang w:val="es-ES"/>
+        </w:rPr>
+        <w:t>Analizar, comprender, reconstruir</w:t>
+      </w:r>
+      <w:r>
+        <w:rPr>
+          <w:rFonts w:ascii="LM Roman 10" w:eastAsiaTheme="minorEastAsia" w:hAnsi="LM Roman 10"/>
+          <w:bCs/>
+          <w:lang w:val="es-ES"/>
+        </w:rPr>
+        <w:t xml:space="preserve"> (se pregunta, ¿qué debe cambiar en el código base? Podemos </w:t>
+      </w:r>
+      <w:r>
+        <w:rPr>
+          <w:rFonts w:ascii="LM Roman 10" w:eastAsiaTheme="minorEastAsia" w:hAnsi="LM Roman 10"/>
+          <w:b/>
+          <w:bCs/>
+          <w:lang w:val="es-ES"/>
+        </w:rPr>
+        <w:t>reconstruir, cambiar o ajustar</w:t>
+      </w:r>
+      <w:r>
+        <w:rPr>
+          <w:rFonts w:ascii="LM Roman 10" w:eastAsiaTheme="minorEastAsia" w:hAnsi="LM Roman 10"/>
+          <w:bCs/>
+          <w:lang w:val="es-ES"/>
+        </w:rPr>
+        <w:t>)</w:t>
+      </w:r>
+    </w:p>
+    <w:p>
+      <w:pPr>
+        <w:jc w:val="both"/>
+        <w:rPr>
+          <w:rFonts w:ascii="LM Roman 10" w:eastAsiaTheme="minorEastAsia" w:hAnsi="LM Roman 10"/>
+          <w:bCs/>
+          <w:lang w:val="es-ES"/>
+        </w:rPr>
+      </w:pPr>
+      <w:r>
+        <w:rPr>
+          <w:rFonts w:ascii="LM Roman 10" w:eastAsiaTheme="minorEastAsia" w:hAnsi="LM Roman 10"/>
+          <w:bCs/>
+          <w:lang w:val="es-ES"/>
+        </w:rPr>
+        <w:t xml:space="preserve">¿Qué es antropología? Ciencia, disciplina encargada de estudiar al humano a nivel de cultura. En el contexto de software, se refiere al estudio de culturas y políticas de una organización. Tiene el propósito de estudiar las costumbres para poder usarlas en el momento presente como ayuda para resolver problemas. </w:t>
+      </w:r>
+      <w:r>
+        <w:rPr>
+          <w:rFonts w:ascii="LM Roman 10" w:eastAsiaTheme="minorEastAsia" w:hAnsi="LM Roman 10"/>
+          <w:b/>
+          <w:bCs/>
+          <w:lang w:val="es-ES"/>
+        </w:rPr>
+        <w:t xml:space="preserve">Estudiar, entender, mejorar </w:t>
+      </w:r>
+      <w:r>
+        <w:rPr>
+          <w:rFonts w:ascii="LM Roman 10" w:eastAsiaTheme="minorEastAsia" w:hAnsi="LM Roman 10"/>
+          <w:bCs/>
+          <w:lang w:val="es-ES"/>
+        </w:rPr>
+        <w:t>(a partir de la experiencia de usuario, se define si es satisfactoria la solución del problema a los usuarios)</w:t>
+      </w:r>
+    </w:p>
+    <w:p>
+      <w:pPr>
+        <w:jc w:val="both"/>
+        <w:rPr>
+          <w:rFonts w:ascii="LM Roman 10" w:eastAsiaTheme="minorEastAsia" w:hAnsi="LM Roman 10"/>
+          <w:bCs/>
+          <w:lang w:val="es-ES"/>
+        </w:rPr>
+      </w:pPr>
+      <w:r>
+        <w:rPr>
+          <w:rFonts w:ascii="LM Roman 10" w:eastAsiaTheme="minorEastAsia" w:hAnsi="LM Roman 10"/>
+          <w:bCs/>
+          <w:lang w:val="es-ES"/>
+        </w:rPr>
+        <w:t xml:space="preserve">¿Cómo entender un código fuente? ¿Qué hacemos antes de aplicar esa arqueología del código? Debe uno seguir un estándar: debemos saber qué es lo que queremos hacer: reconstruir, cambiar o ajustar. </w:t>
+      </w:r>
+    </w:p>
+    <w:p>
+      <w:pPr>
+        <w:jc w:val="both"/>
+        <w:rPr>
+          <w:rFonts w:ascii="LM Roman 10" w:eastAsiaTheme="minorEastAsia" w:hAnsi="LM Roman 10"/>
+          <w:bCs/>
+          <w:lang w:val="es-ES"/>
+        </w:rPr>
+      </w:pPr>
+      <w:r>
+        <w:rPr>
+          <w:rFonts w:ascii="LM Roman 10" w:eastAsiaTheme="minorEastAsia" w:hAnsi="LM Roman 10"/>
+          <w:bCs/>
+          <w:lang w:val="es-ES"/>
+        </w:rPr>
+        <w:t xml:space="preserve">¿Cuándo modificas, clonas y posees un repositorio?  Para </w:t>
+      </w:r>
+      <w:r>
+        <w:rPr>
+          <w:rFonts w:ascii="LM Roman 10" w:eastAsiaTheme="minorEastAsia" w:hAnsi="LM Roman 10"/>
+          <w:b/>
+          <w:bCs/>
+          <w:lang w:val="es-ES"/>
+        </w:rPr>
+        <w:t>probar</w:t>
+      </w:r>
+      <w:r>
+        <w:rPr>
+          <w:rFonts w:ascii="LM Roman 10" w:eastAsiaTheme="minorEastAsia" w:hAnsi="LM Roman 10"/>
+          <w:bCs/>
+          <w:lang w:val="es-ES"/>
+        </w:rPr>
+        <w:t xml:space="preserve"> o </w:t>
+      </w:r>
+      <w:r>
+        <w:rPr>
+          <w:rFonts w:ascii="LM Roman 10" w:eastAsiaTheme="minorEastAsia" w:hAnsi="LM Roman 10"/>
+          <w:b/>
+          <w:bCs/>
+          <w:lang w:val="es-ES"/>
+        </w:rPr>
+        <w:t>reemplazar</w:t>
+      </w:r>
+      <w:r>
+        <w:rPr>
+          <w:rFonts w:ascii="LM Roman 10" w:eastAsiaTheme="minorEastAsia" w:hAnsi="LM Roman 10"/>
+          <w:bCs/>
+          <w:lang w:val="es-ES"/>
+        </w:rPr>
+        <w:t xml:space="preserve"> o por </w:t>
+      </w:r>
+      <w:r>
+        <w:rPr>
+          <w:rFonts w:ascii="LM Roman 10" w:eastAsiaTheme="minorEastAsia" w:hAnsi="LM Roman 10"/>
+          <w:b/>
+          <w:bCs/>
+          <w:lang w:val="es-ES"/>
+        </w:rPr>
+        <w:t>seguridad</w:t>
+      </w:r>
+      <w:r>
+        <w:rPr>
+          <w:rFonts w:ascii="LM Roman 10" w:eastAsiaTheme="minorEastAsia" w:hAnsi="LM Roman 10"/>
+          <w:bCs/>
+          <w:lang w:val="es-ES"/>
+        </w:rPr>
+        <w:t xml:space="preserve"> (uso local del repositorio para inspeccionar y probar). Respecto al asunto de seguridad, se le conoce como trazabilidad al proceso de verificar el código fuente, encontrar logs, identificar constantes fuera de lo común.</w:t>
+      </w:r>
+    </w:p>
+    <w:p>
+      <w:pPr>
+        <w:jc w:val="both"/>
+        <w:rPr>
+          <w:rFonts w:ascii="LM Roman 10" w:eastAsiaTheme="minorEastAsia" w:hAnsi="LM Roman 10"/>
+          <w:bCs/>
+          <w:lang w:val="es-ES"/>
+        </w:rPr>
+      </w:pPr>
+      <w:r>
+        <w:rPr>
+          <w:rFonts w:ascii="LM Roman 10" w:eastAsiaTheme="minorEastAsia" w:hAnsi="LM Roman 10"/>
+          <w:bCs/>
+          <w:lang w:val="es-ES"/>
+        </w:rPr>
+        <w:t>En la práctica hacemos una recolección de información dinámica en la arqueología del software. Es decir, probamos el código. Y probamos el código, modificándolo, con base a la recolección de información estática (documentación, observación, …).</w:t>
+      </w:r>
+    </w:p>
+    <w:p>
+      <w:pPr>
+        <w:jc w:val="both"/>
+        <w:rPr>
+          <w:rFonts w:ascii="LM Roman 10" w:eastAsiaTheme="minorEastAsia" w:hAnsi="LM Roman 10"/>
+          <w:bCs/>
+          <w:lang w:val="es-ES"/>
+        </w:rPr>
+      </w:pPr>
+      <w:r>
+        <w:rPr>
+          <w:rFonts w:ascii="LM Roman 10" w:eastAsiaTheme="minorEastAsia" w:hAnsi="LM Roman 10"/>
+          <w:bCs/>
+          <w:lang w:val="es-ES"/>
+        </w:rPr>
+        <w:t xml:space="preserve">Recolección de información dinámica: probar código fuente verificando las entradas y las salidas. </w:t>
+      </w:r>
+    </w:p>
+    <w:p>
+      <w:pPr>
+        <w:jc w:val="both"/>
+        <w:rPr>
+          <w:rFonts w:ascii="LM Roman 10" w:eastAsiaTheme="minorEastAsia" w:hAnsi="LM Roman 10"/>
+          <w:bCs/>
+          <w:lang w:val="es-ES"/>
+        </w:rPr>
+      </w:pPr>
+      <w:proofErr w:type="spellStart"/>
+      <w:r>
+        <w:rPr>
+          <w:rFonts w:ascii="LM Roman 10" w:eastAsiaTheme="minorEastAsia" w:hAnsi="LM Roman 10"/>
+          <w:bCs/>
+          <w:lang w:val="es-ES"/>
+        </w:rPr>
+        <w:lastRenderedPageBreak/>
+        <w:t>Recoleccion</w:t>
+      </w:r>
+      <w:proofErr w:type="spellEnd"/>
+      <w:r>
+        <w:rPr>
+          <w:rFonts w:ascii="LM Roman 10" w:eastAsiaTheme="minorEastAsia" w:hAnsi="LM Roman 10"/>
+          <w:bCs/>
+          <w:lang w:val="es-ES"/>
+        </w:rPr>
+        <w:t xml:space="preserve"> de </w:t>
+      </w:r>
+      <w:proofErr w:type="spellStart"/>
+      <w:r>
+        <w:rPr>
+          <w:rFonts w:ascii="LM Roman 10" w:eastAsiaTheme="minorEastAsia" w:hAnsi="LM Roman 10"/>
+          <w:bCs/>
+          <w:lang w:val="es-ES"/>
+        </w:rPr>
+        <w:t>informacion</w:t>
+      </w:r>
+      <w:proofErr w:type="spellEnd"/>
+      <w:r>
+        <w:rPr>
+          <w:rFonts w:ascii="LM Roman 10" w:eastAsiaTheme="minorEastAsia" w:hAnsi="LM Roman 10"/>
+          <w:bCs/>
+          <w:lang w:val="es-ES"/>
+        </w:rPr>
+        <w:t xml:space="preserve"> estática: observar el código fuente, leer documentación…</w:t>
+      </w:r>
+    </w:p>
+    <w:p>
+      <w:pPr>
+        <w:jc w:val="both"/>
+        <w:rPr>
+          <w:rFonts w:ascii="LM Roman 10" w:eastAsiaTheme="minorEastAsia" w:hAnsi="LM Roman 10"/>
+          <w:bCs/>
+          <w:lang w:val="es-ES"/>
+        </w:rPr>
+      </w:pPr>
+      <w:proofErr w:type="spellStart"/>
+      <w:r>
+        <w:rPr>
+          <w:rFonts w:ascii="LM Roman 10" w:eastAsiaTheme="minorEastAsia" w:hAnsi="LM Roman 10"/>
+          <w:bCs/>
+          <w:lang w:val="es-ES"/>
+        </w:rPr>
+        <w:t>Reingenieria</w:t>
+      </w:r>
+      <w:proofErr w:type="spellEnd"/>
+      <w:r>
+        <w:rPr>
+          <w:rFonts w:ascii="LM Roman 10" w:eastAsiaTheme="minorEastAsia" w:hAnsi="LM Roman 10"/>
+          <w:bCs/>
+          <w:lang w:val="es-ES"/>
+        </w:rPr>
+        <w:t xml:space="preserve">: ajuste relacionado a la recolección de </w:t>
+      </w:r>
+      <w:proofErr w:type="spellStart"/>
+      <w:r>
+        <w:rPr>
+          <w:rFonts w:ascii="LM Roman 10" w:eastAsiaTheme="minorEastAsia" w:hAnsi="LM Roman 10"/>
+          <w:bCs/>
+          <w:lang w:val="es-ES"/>
+        </w:rPr>
+        <w:t>informacion</w:t>
+      </w:r>
+      <w:proofErr w:type="spellEnd"/>
+      <w:r>
+        <w:rPr>
+          <w:rFonts w:ascii="LM Roman 10" w:eastAsiaTheme="minorEastAsia" w:hAnsi="LM Roman 10"/>
+          <w:bCs/>
+          <w:lang w:val="es-ES"/>
+        </w:rPr>
+        <w:t xml:space="preserve"> dinámica para aplicar ese conocimiento a los </w:t>
+      </w:r>
+      <w:proofErr w:type="spellStart"/>
+      <w:r>
+        <w:rPr>
+          <w:rFonts w:ascii="LM Roman 10" w:eastAsiaTheme="minorEastAsia" w:hAnsi="LM Roman 10"/>
+          <w:bCs/>
+          <w:lang w:val="es-ES"/>
+        </w:rPr>
+        <w:t>cambis</w:t>
+      </w:r>
+      <w:proofErr w:type="spellEnd"/>
+      <w:r>
+        <w:rPr>
+          <w:rFonts w:ascii="LM Roman 10" w:eastAsiaTheme="minorEastAsia" w:hAnsi="LM Roman 10"/>
+          <w:bCs/>
+          <w:lang w:val="es-ES"/>
+        </w:rPr>
+        <w:t xml:space="preserve"> en el código fuente.</w:t>
+      </w:r>
+    </w:p>
+    <w:p>
+      <w:pPr>
         <w:jc w:val="both"/>
         <w:rPr>
           <w:rFonts w:ascii="LM Roman 10" w:eastAsiaTheme="minorEastAsia" w:hAnsi="LM Roman 10"/>
@@ -1104,7 +1639,7 @@
 </file>
 
 <file path=word/endnotes.xml><?xml version="1.0" encoding="utf-8"?>
-<w:endnotes xmlns:wpc="http://schemas.microsoft.com/office/word/2010/wordprocessingCanvas" xmlns:cx="http://schemas.microsoft.com/office/drawing/2014/chartex" xmlns:cx1="http://schemas.microsoft.com/office/drawing/2015/9/8/chartex" xmlns:cx2="http://schemas.microsoft.com/office/drawing/2015/10/21/chartex" xmlns:cx3="http://schemas.microsoft.com/office/drawing/2016/5/9/chartex" xmlns:cx4="http://schemas.microsoft.com/office/drawing/2016/5/10/chartex" xmlns:cx5="http://schemas.microsoft.com/office/drawing/2016/5/11/chartex" xmlns:cx6="http://schemas.microsoft.com/office/drawing/2016/5/12/chartex" xmlns:cx7="http://schemas.microsoft.com/office/drawing/2016/5/13/chartex" xmlns:cx8="http://schemas.microsoft.com/office/drawing/2016/5/14/chartex" xmlns:mc="http://schemas.openxmlformats.org/markup-compatibility/2006" xmlns:aink="http://schemas.microsoft.com/office/drawing/2016/ink" xmlns:am3d="http://schemas.microsoft.com/office/drawing/2017/model3d" xmlns:o="urn:schemas-microsoft-com:office:office" xmlns:r="http://schemas.openxmlformats.org/officeDocument/2006/relationships" xmlns:m="http://schemas.openxmlformats.org/officeDocument/2006/math" xmlns:v="urn:schemas-microsoft-com:vml" xmlns:wp14="http://schemas.microsoft.com/office/word/2010/wordprocessingDrawing" xmlns:wp="http://schemas.openxmlformats.org/drawingml/2006/wordprocessingDrawing" xmlns:w10="urn:schemas-microsoft-com:office:word" xmlns:w="http://schemas.openxmlformats.org/wordprocessingml/2006/main" xmlns:w14="http://schemas.microsoft.com/office/word/2010/wordml" xmlns:w15="http://schemas.microsoft.com/office/word/2012/wordml" xmlns:w16cex="http://schemas.microsoft.com/office/word/2018/wordml/cex" xmlns:w16cid="http://schemas.microsoft.com/office/word/2016/wordml/cid" xmlns:w16="http://schemas.microsoft.com/office/word/2018/wordml" xmlns:w16sdtdh="http://schemas.microsoft.com/office/word/2020/wordml/sdtdatahash" xmlns:w16se="http://schemas.microsoft.com/office/word/2015/wordml/symex" xmlns:wpg="http://schemas.microsoft.com/office/word/2010/wordprocessingGroup" xmlns:wpi="http://schemas.microsoft.com/office/word/2010/wordprocessingInk" xmlns:wne="http://schemas.microsoft.com/office/word/2006/wordml" xmlns:wps="http://schemas.microsoft.com/office/word/2010/wordprocessingShape" mc:Ignorable="w14 w15 w16se w16cid w16 w16cex w16sdtdh wp14">
+<w:endnotes xmlns:wpc="http://schemas.microsoft.com/office/word/2010/wordprocessingCanvas" xmlns:cx="http://schemas.microsoft.com/office/drawing/2014/chartex" xmlns:cx1="http://schemas.microsoft.com/office/drawing/2015/9/8/chartex" xmlns:cx2="http://schemas.microsoft.com/office/drawing/2015/10/21/chartex" xmlns:cx3="http://schemas.microsoft.com/office/drawing/2016/5/9/chartex" xmlns:cx4="http://schemas.microsoft.com/office/drawing/2016/5/10/chartex" xmlns:cx5="http://schemas.microsoft.com/office/drawing/2016/5/11/chartex" xmlns:cx6="http://schemas.microsoft.com/office/drawing/2016/5/12/chartex" xmlns:cx7="http://schemas.microsoft.com/office/drawing/2016/5/13/chartex" xmlns:cx8="http://schemas.microsoft.com/office/drawing/2016/5/14/chartex" xmlns:mc="http://schemas.openxmlformats.org/markup-compatibility/2006" xmlns:aink="http://schemas.microsoft.com/office/drawing/2016/ink" xmlns:am3d="http://schemas.microsoft.com/office/drawing/2017/model3d" xmlns:o="urn:schemas-microsoft-com:office:office" xmlns:oel="http://schemas.microsoft.com/office/2019/extlst" xmlns:r="http://schemas.openxmlformats.org/officeDocument/2006/relationships" xmlns:m="http://schemas.openxmlformats.org/officeDocument/2006/math" xmlns:v="urn:schemas-microsoft-com:vml" xmlns:wp14="http://schemas.microsoft.com/office/word/2010/wordprocessingDrawing" xmlns:wp="http://schemas.openxmlformats.org/drawingml/2006/wordprocessingDrawing" xmlns:w10="urn:schemas-microsoft-com:office:word" xmlns:w="http://schemas.openxmlformats.org/wordprocessingml/2006/main" xmlns:w14="http://schemas.microsoft.com/office/word/2010/wordml" xmlns:w15="http://schemas.microsoft.com/office/word/2012/wordml" xmlns:w16cex="http://schemas.microsoft.com/office/word/2018/wordml/cex" xmlns:w16cid="http://schemas.microsoft.com/office/word/2016/wordml/cid" xmlns:w16="http://schemas.microsoft.com/office/word/2018/wordml" xmlns:w16du="http://schemas.microsoft.com/office/word/2023/wordml/word16du" xmlns:w16sdtdh="http://schemas.microsoft.com/office/word/2020/wordml/sdtdatahash" xmlns:w16sdtfl="http://schemas.microsoft.com/office/word/2024/wordml/sdtformatlock" xmlns:w16se="http://schemas.microsoft.com/office/word/2015/wordml/symex" xmlns:wpg="http://schemas.microsoft.com/office/word/2010/wordprocessingGroup" xmlns:wpi="http://schemas.microsoft.com/office/word/2010/wordprocessingInk" xmlns:wne="http://schemas.microsoft.com/office/word/2006/wordml" xmlns:wps="http://schemas.microsoft.com/office/word/2010/wordprocessingShape" mc:Ignorable="w14 w15 w16se w16cid w16 w16cex w16sdtdh w16sdtfl w16du wp14">
   <w:endnote w:type="separator" w:id="-1">
     <w:p>
       <w:pPr>
@@ -1129,7 +1664,7 @@
 </file>
 
 <file path=word/footer1.xml><?xml version="1.0" encoding="utf-8"?>
-<w:ftr xmlns:wpc="http://schemas.microsoft.com/office/word/2010/wordprocessingCanvas" xmlns:cx="http://schemas.microsoft.com/office/drawing/2014/chartex" xmlns:cx1="http://schemas.microsoft.com/office/drawing/2015/9/8/chartex" xmlns:cx2="http://schemas.microsoft.com/office/drawing/2015/10/21/chartex" xmlns:cx3="http://schemas.microsoft.com/office/drawing/2016/5/9/chartex" xmlns:cx4="http://schemas.microsoft.com/office/drawing/2016/5/10/chartex" xmlns:cx5="http://schemas.microsoft.com/office/drawing/2016/5/11/chartex" xmlns:cx6="http://schemas.microsoft.com/office/drawing/2016/5/12/chartex" xmlns:cx7="http://schemas.microsoft.com/office/drawing/2016/5/13/chartex" xmlns:cx8="http://schemas.microsoft.com/office/drawing/2016/5/14/chartex" xmlns:mc="http://schemas.openxmlformats.org/markup-compatibility/2006" xmlns:aink="http://schemas.microsoft.com/office/drawing/2016/ink" xmlns:am3d="http://schemas.microsoft.com/office/drawing/2017/model3d" xmlns:o="urn:schemas-microsoft-com:office:office" xmlns:r="http://schemas.openxmlformats.org/officeDocument/2006/relationships" xmlns:m="http://schemas.openxmlformats.org/officeDocument/2006/math" xmlns:v="urn:schemas-microsoft-com:vml" xmlns:wp14="http://schemas.microsoft.com/office/word/2010/wordprocessingDrawing" xmlns:wp="http://schemas.openxmlformats.org/drawingml/2006/wordprocessingDrawing" xmlns:w10="urn:schemas-microsoft-com:office:word" xmlns:w="http://schemas.openxmlformats.org/wordprocessingml/2006/main" xmlns:w14="http://schemas.microsoft.com/office/word/2010/wordml" xmlns:w15="http://schemas.microsoft.com/office/word/2012/wordml" xmlns:w16cex="http://schemas.microsoft.com/office/word/2018/wordml/cex" xmlns:w16cid="http://schemas.microsoft.com/office/word/2016/wordml/cid" xmlns:w16="http://schemas.microsoft.com/office/word/2018/wordml" xmlns:w16sdtdh="http://schemas.microsoft.com/office/word/2020/wordml/sdtdatahash" xmlns:w16se="http://schemas.microsoft.com/office/word/2015/wordml/symex" xmlns:wpg="http://schemas.microsoft.com/office/word/2010/wordprocessingGroup" xmlns:wpi="http://schemas.microsoft.com/office/word/2010/wordprocessingInk" xmlns:wne="http://schemas.microsoft.com/office/word/2006/wordml" xmlns:wps="http://schemas.microsoft.com/office/word/2010/wordprocessingShape" mc:Ignorable="w14 w15 w16se w16cid w16 w16cex w16sdtdh wp14">
+<w:ftr xmlns:wpc="http://schemas.microsoft.com/office/word/2010/wordprocessingCanvas" xmlns:cx="http://schemas.microsoft.com/office/drawing/2014/chartex" xmlns:cx1="http://schemas.microsoft.com/office/drawing/2015/9/8/chartex" xmlns:cx2="http://schemas.microsoft.com/office/drawing/2015/10/21/chartex" xmlns:cx3="http://schemas.microsoft.com/office/drawing/2016/5/9/chartex" xmlns:cx4="http://schemas.microsoft.com/office/drawing/2016/5/10/chartex" xmlns:cx5="http://schemas.microsoft.com/office/drawing/2016/5/11/chartex" xmlns:cx6="http://schemas.microsoft.com/office/drawing/2016/5/12/chartex" xmlns:cx7="http://schemas.microsoft.com/office/drawing/2016/5/13/chartex" xmlns:cx8="http://schemas.microsoft.com/office/drawing/2016/5/14/chartex" xmlns:mc="http://schemas.openxmlformats.org/markup-compatibility/2006" xmlns:aink="http://schemas.microsoft.com/office/drawing/2016/ink" xmlns:am3d="http://schemas.microsoft.com/office/drawing/2017/model3d" xmlns:o="urn:schemas-microsoft-com:office:office" xmlns:oel="http://schemas.microsoft.com/office/2019/extlst" xmlns:r="http://schemas.openxmlformats.org/officeDocument/2006/relationships" xmlns:m="http://schemas.openxmlformats.org/officeDocument/2006/math" xmlns:v="urn:schemas-microsoft-com:vml" xmlns:wp14="http://schemas.microsoft.com/office/word/2010/wordprocessingDrawing" xmlns:wp="http://schemas.openxmlformats.org/drawingml/2006/wordprocessingDrawing" xmlns:w10="urn:schemas-microsoft-com:office:word" xmlns:w="http://schemas.openxmlformats.org/wordprocessingml/2006/main" xmlns:w14="http://schemas.microsoft.com/office/word/2010/wordml" xmlns:w15="http://schemas.microsoft.com/office/word/2012/wordml" xmlns:w16cex="http://schemas.microsoft.com/office/word/2018/wordml/cex" xmlns:w16cid="http://schemas.microsoft.com/office/word/2016/wordml/cid" xmlns:w16="http://schemas.microsoft.com/office/word/2018/wordml" xmlns:w16du="http://schemas.microsoft.com/office/word/2023/wordml/word16du" xmlns:w16sdtdh="http://schemas.microsoft.com/office/word/2020/wordml/sdtdatahash" xmlns:w16sdtfl="http://schemas.microsoft.com/office/word/2024/wordml/sdtformatlock" xmlns:w16se="http://schemas.microsoft.com/office/word/2015/wordml/symex" xmlns:wpg="http://schemas.microsoft.com/office/word/2010/wordprocessingGroup" xmlns:wpi="http://schemas.microsoft.com/office/word/2010/wordprocessingInk" xmlns:wne="http://schemas.microsoft.com/office/word/2006/wordml" xmlns:wps="http://schemas.microsoft.com/office/word/2010/wordprocessingShape" mc:Ignorable="w14 w15 w16se w16cid w16 w16cex w16sdtdh w16sdtfl w16du wp14">
   <w:sdt>
     <w:sdtPr>
       <w:rPr>
@@ -1141,7 +1676,6 @@
         <w:docPartUnique/>
       </w:docPartObj>
     </w:sdtPr>
-    <w:sdtEndPr/>
     <w:sdtContent>
       <w:sdt>
         <w:sdtPr>
@@ -1154,11 +1688,10 @@
             <w:docPartUnique/>
           </w:docPartObj>
         </w:sdtPr>
-        <w:sdtEndPr/>
         <w:sdtContent>
           <w:p>
             <w:pPr>
-              <w:pStyle w:val="Piedepgina"/>
+              <w:pStyle w:val="Footer"/>
               <w:jc w:val="center"/>
               <w:rPr>
                 <w:rFonts w:ascii="LM Roman 10" w:hAnsi="LM Roman 10"/>
@@ -1226,7 +1759,7 @@
                                       <w:szCs w:val="20"/>
                                       <w:lang w:val="es-ES"/>
                                     </w:rPr>
-                                    <w:t>CI</w:t>
+                                    <w:t>C</w:t>
                                   </w:r>
                                   <w:r>
                                     <w:rPr>
@@ -1235,7 +1768,7 @@
                                       <w:szCs w:val="20"/>
                                       <w:lang w:val="es-ES"/>
                                     </w:rPr>
-                                    <w:t>XXXX</w:t>
+                                    <w:t>I3715</w:t>
                                   </w:r>
                                   <w:r>
                                     <w:rPr>
@@ -1253,7 +1786,7 @@
                                       <w:szCs w:val="20"/>
                                       <w:lang w:val="es-ES"/>
                                     </w:rPr>
-                                    <w:t>Materia</w:t>
+                                    <w:t>Ingeniería de Software</w:t>
                                   </w:r>
                                 </w:p>
                               </w:txbxContent>
@@ -1279,7 +1812,7 @@
                       <v:stroke joinstyle="miter"/>
                       <v:path gradientshapeok="t" o:connecttype="rect"/>
                     </v:shapetype>
-                    <v:shape id="_x0000_s1034" type="#_x0000_t202" style="position:absolute;left:0;text-align:left;margin-left:75.2pt;margin-top:-3.35pt;width:189.15pt;height:23.25pt;z-index:251668480;visibility:visible;mso-wrap-style:square;mso-width-percent:0;mso-height-percent:0;mso-wrap-distance-left:9pt;mso-wrap-distance-top:0;mso-wrap-distance-right:9pt;mso-wrap-distance-bottom:0;mso-position-horizontal:absolute;mso-position-horizontal-relative:page;mso-position-vertical:absolute;mso-position-vertical-relative:text;mso-width-percent:0;mso-height-percent:0;mso-width-relative:margin;mso-height-relative:margin;v-text-anchor:top" o:gfxdata="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" filled="f" stroked="f">
+                    <v:shape id="_x0000_s1033" type="#_x0000_t202" style="position:absolute;left:0;text-align:left;margin-left:75.2pt;margin-top:-3.35pt;width:189.15pt;height:23.25pt;z-index:251668480;visibility:visible;mso-wrap-style:square;mso-width-percent:0;mso-height-percent:0;mso-wrap-distance-left:9pt;mso-wrap-distance-top:0;mso-wrap-distance-right:9pt;mso-wrap-distance-bottom:0;mso-position-horizontal:absolute;mso-position-horizontal-relative:page;mso-position-vertical:absolute;mso-position-vertical-relative:text;mso-width-percent:0;mso-height-percent:0;mso-width-relative:margin;mso-height-relative:margin;v-text-anchor:top" o:gfxdata="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" filled="f" stroked="f">
                       <v:textbox>
                         <w:txbxContent>
                           <w:p>
@@ -1298,7 +1831,7 @@
                                 <w:szCs w:val="20"/>
                                 <w:lang w:val="es-ES"/>
                               </w:rPr>
-                              <w:t>CI</w:t>
+                              <w:t>C</w:t>
                             </w:r>
                             <w:r>
                               <w:rPr>
@@ -1307,7 +1840,7 @@
                                 <w:szCs w:val="20"/>
                                 <w:lang w:val="es-ES"/>
                               </w:rPr>
-                              <w:t>XXXX</w:t>
+                              <w:t>I3715</w:t>
                             </w:r>
                             <w:r>
                               <w:rPr>
@@ -1325,7 +1858,7 @@
                                 <w:szCs w:val="20"/>
                                 <w:lang w:val="es-ES"/>
                               </w:rPr>
-                              <w:t>Materia</w:t>
+                              <w:t>Ingeniería de Software</w:t>
                             </w:r>
                           </w:p>
                         </w:txbxContent>
@@ -1538,14 +2071,14 @@
   </w:sdt>
   <w:p>
     <w:pPr>
-      <w:pStyle w:val="Piedepgina"/>
+      <w:pStyle w:val="Footer"/>
     </w:pPr>
   </w:p>
 </w:ftr>
 </file>
 
 <file path=word/footnotes.xml><?xml version="1.0" encoding="utf-8"?>
-<w:footnotes xmlns:wpc="http://schemas.microsoft.com/office/word/2010/wordprocessingCanvas" xmlns:cx="http://schemas.microsoft.com/office/drawing/2014/chartex" xmlns:cx1="http://schemas.microsoft.com/office/drawing/2015/9/8/chartex" xmlns:cx2="http://schemas.microsoft.com/office/drawing/2015/10/21/chartex" xmlns:cx3="http://schemas.microsoft.com/office/drawing/2016/5/9/chartex" xmlns:cx4="http://schemas.microsoft.com/office/drawing/2016/5/10/chartex" xmlns:cx5="http://schemas.microsoft.com/office/drawing/2016/5/11/chartex" xmlns:cx6="http://schemas.microsoft.com/office/drawing/2016/5/12/chartex" xmlns:cx7="http://schemas.microsoft.com/office/drawing/2016/5/13/chartex" xmlns:cx8="http://schemas.microsoft.com/office/drawing/2016/5/14/chartex" xmlns:mc="http://schemas.openxmlformats.org/markup-compatibility/2006" xmlns:aink="http://schemas.microsoft.com/office/drawing/2016/ink" xmlns:am3d="http://schemas.microsoft.com/office/drawing/2017/model3d" xmlns:o="urn:schemas-microsoft-com:office:office" xmlns:r="http://schemas.openxmlformats.org/officeDocument/2006/relationships" xmlns:m="http://schemas.openxmlformats.org/officeDocument/2006/math" xmlns:v="urn:schemas-microsoft-com:vml" xmlns:wp14="http://schemas.microsoft.com/office/word/2010/wordprocessingDrawing" xmlns:wp="http://schemas.openxmlformats.org/drawingml/2006/wordprocessingDrawing" xmlns:w10="urn:schemas-microsoft-com:office:word" xmlns:w="http://schemas.openxmlformats.org/wordprocessingml/2006/main" xmlns:w14="http://schemas.microsoft.com/office/word/2010/wordml" xmlns:w15="http://schemas.microsoft.com/office/word/2012/wordml" xmlns:w16cex="http://schemas.microsoft.com/office/word/2018/wordml/cex" xmlns:w16cid="http://schemas.microsoft.com/office/word/2016/wordml/cid" xmlns:w16="http://schemas.microsoft.com/office/word/2018/wordml" xmlns:w16sdtdh="http://schemas.microsoft.com/office/word/2020/wordml/sdtdatahash" xmlns:w16se="http://schemas.microsoft.com/office/word/2015/wordml/symex" xmlns:wpg="http://schemas.microsoft.com/office/word/2010/wordprocessingGroup" xmlns:wpi="http://schemas.microsoft.com/office/word/2010/wordprocessingInk" xmlns:wne="http://schemas.microsoft.com/office/word/2006/wordml" xmlns:wps="http://schemas.microsoft.com/office/word/2010/wordprocessingShape" mc:Ignorable="w14 w15 w16se w16cid w16 w16cex w16sdtdh wp14">
+<w:footnotes xmlns:wpc="http://schemas.microsoft.com/office/word/2010/wordprocessingCanvas" xmlns:cx="http://schemas.microsoft.com/office/drawing/2014/chartex" xmlns:cx1="http://schemas.microsoft.com/office/drawing/2015/9/8/chartex" xmlns:cx2="http://schemas.microsoft.com/office/drawing/2015/10/21/chartex" xmlns:cx3="http://schemas.microsoft.com/office/drawing/2016/5/9/chartex" xmlns:cx4="http://schemas.microsoft.com/office/drawing/2016/5/10/chartex" xmlns:cx5="http://schemas.microsoft.com/office/drawing/2016/5/11/chartex" xmlns:cx6="http://schemas.microsoft.com/office/drawing/2016/5/12/chartex" xmlns:cx7="http://schemas.microsoft.com/office/drawing/2016/5/13/chartex" xmlns:cx8="http://schemas.microsoft.com/office/drawing/2016/5/14/chartex" xmlns:mc="http://schemas.openxmlformats.org/markup-compatibility/2006" xmlns:aink="http://schemas.microsoft.com/office/drawing/2016/ink" xmlns:am3d="http://schemas.microsoft.com/office/drawing/2017/model3d" xmlns:o="urn:schemas-microsoft-com:office:office" xmlns:oel="http://schemas.microsoft.com/office/2019/extlst" xmlns:r="http://schemas.openxmlformats.org/officeDocument/2006/relationships" xmlns:m="http://schemas.openxmlformats.org/officeDocument/2006/math" xmlns:v="urn:schemas-microsoft-com:vml" xmlns:wp14="http://schemas.microsoft.com/office/word/2010/wordprocessingDrawing" xmlns:wp="http://schemas.openxmlformats.org/drawingml/2006/wordprocessingDrawing" xmlns:w10="urn:schemas-microsoft-com:office:word" xmlns:w="http://schemas.openxmlformats.org/wordprocessingml/2006/main" xmlns:w14="http://schemas.microsoft.com/office/word/2010/wordml" xmlns:w15="http://schemas.microsoft.com/office/word/2012/wordml" xmlns:w16cex="http://schemas.microsoft.com/office/word/2018/wordml/cex" xmlns:w16cid="http://schemas.microsoft.com/office/word/2016/wordml/cid" xmlns:w16="http://schemas.microsoft.com/office/word/2018/wordml" xmlns:w16du="http://schemas.microsoft.com/office/word/2023/wordml/word16du" xmlns:w16sdtdh="http://schemas.microsoft.com/office/word/2020/wordml/sdtdatahash" xmlns:w16sdtfl="http://schemas.microsoft.com/office/word/2024/wordml/sdtformatlock" xmlns:w16se="http://schemas.microsoft.com/office/word/2015/wordml/symex" xmlns:wpg="http://schemas.microsoft.com/office/word/2010/wordprocessingGroup" xmlns:wpi="http://schemas.microsoft.com/office/word/2010/wordprocessingInk" xmlns:wne="http://schemas.microsoft.com/office/word/2006/wordml" xmlns:wps="http://schemas.microsoft.com/office/word/2010/wordprocessingShape" mc:Ignorable="w14 w15 w16se w16cid w16 w16cex w16sdtdh w16sdtfl w16du wp14">
   <w:footnote w:type="separator" w:id="-1">
     <w:p>
       <w:pPr>
@@ -1570,10 +2103,10 @@
 </file>
 
 <file path=word/header1.xml><?xml version="1.0" encoding="utf-8"?>
-<w:hdr xmlns:wpc="http://schemas.microsoft.com/office/word/2010/wordprocessingCanvas" xmlns:cx="http://schemas.microsoft.com/office/drawing/2014/chartex" xmlns:cx1="http://schemas.microsoft.com/office/drawing/2015/9/8/chartex" xmlns:cx2="http://schemas.microsoft.com/office/drawing/2015/10/21/chartex" xmlns:cx3="http://schemas.microsoft.com/office/drawing/2016/5/9/chartex" xmlns:cx4="http://schemas.microsoft.com/office/drawing/2016/5/10/chartex" xmlns:cx5="http://schemas.microsoft.com/office/drawing/2016/5/11/chartex" xmlns:cx6="http://schemas.microsoft.com/office/drawing/2016/5/12/chartex" xmlns:cx7="http://schemas.microsoft.com/office/drawing/2016/5/13/chartex" xmlns:cx8="http://schemas.microsoft.com/office/drawing/2016/5/14/chartex" xmlns:mc="http://schemas.openxmlformats.org/markup-compatibility/2006" xmlns:aink="http://schemas.microsoft.com/office/drawing/2016/ink" xmlns:am3d="http://schemas.microsoft.com/office/drawing/2017/model3d" xmlns:o="urn:schemas-microsoft-com:office:office" xmlns:r="http://schemas.openxmlformats.org/officeDocument/2006/relationships" xmlns:m="http://schemas.openxmlformats.org/officeDocument/2006/math" xmlns:v="urn:schemas-microsoft-com:vml" xmlns:wp14="http://schemas.microsoft.com/office/word/2010/wordprocessingDrawing" xmlns:wp="http://schemas.openxmlformats.org/drawingml/2006/wordprocessingDrawing" xmlns:w10="urn:schemas-microsoft-com:office:word" xmlns:w="http://schemas.openxmlformats.org/wordprocessingml/2006/main" xmlns:w14="http://schemas.microsoft.com/office/word/2010/wordml" xmlns:w15="http://schemas.microsoft.com/office/word/2012/wordml" xmlns:w16cex="http://schemas.microsoft.com/office/word/2018/wordml/cex" xmlns:w16cid="http://schemas.microsoft.com/office/word/2016/wordml/cid" xmlns:w16="http://schemas.microsoft.com/office/word/2018/wordml" xmlns:w16sdtdh="http://schemas.microsoft.com/office/word/2020/wordml/sdtdatahash" xmlns:w16se="http://schemas.microsoft.com/office/word/2015/wordml/symex" xmlns:wpg="http://schemas.microsoft.com/office/word/2010/wordprocessingGroup" xmlns:wpi="http://schemas.microsoft.com/office/word/2010/wordprocessingInk" xmlns:wne="http://schemas.microsoft.com/office/word/2006/wordml" xmlns:wps="http://schemas.microsoft.com/office/word/2010/wordprocessingShape" mc:Ignorable="w14 w15 w16se w16cid w16 w16cex w16sdtdh wp14">
+<w:hdr xmlns:wpc="http://schemas.microsoft.com/office/word/2010/wordprocessingCanvas" xmlns:cx="http://schemas.microsoft.com/office/drawing/2014/chartex" xmlns:cx1="http://schemas.microsoft.com/office/drawing/2015/9/8/chartex" xmlns:cx2="http://schemas.microsoft.com/office/drawing/2015/10/21/chartex" xmlns:cx3="http://schemas.microsoft.com/office/drawing/2016/5/9/chartex" xmlns:cx4="http://schemas.microsoft.com/office/drawing/2016/5/10/chartex" xmlns:cx5="http://schemas.microsoft.com/office/drawing/2016/5/11/chartex" xmlns:cx6="http://schemas.microsoft.com/office/drawing/2016/5/12/chartex" xmlns:cx7="http://schemas.microsoft.com/office/drawing/2016/5/13/chartex" xmlns:cx8="http://schemas.microsoft.com/office/drawing/2016/5/14/chartex" xmlns:mc="http://schemas.openxmlformats.org/markup-compatibility/2006" xmlns:aink="http://schemas.microsoft.com/office/drawing/2016/ink" xmlns:am3d="http://schemas.microsoft.com/office/drawing/2017/model3d" xmlns:o="urn:schemas-microsoft-com:office:office" xmlns:oel="http://schemas.microsoft.com/office/2019/extlst" xmlns:r="http://schemas.openxmlformats.org/officeDocument/2006/relationships" xmlns:m="http://schemas.openxmlformats.org/officeDocument/2006/math" xmlns:v="urn:schemas-microsoft-com:vml" xmlns:wp14="http://schemas.microsoft.com/office/word/2010/wordprocessingDrawing" xmlns:wp="http://schemas.openxmlformats.org/drawingml/2006/wordprocessingDrawing" xmlns:w10="urn:schemas-microsoft-com:office:word" xmlns:w="http://schemas.openxmlformats.org/wordprocessingml/2006/main" xmlns:w14="http://schemas.microsoft.com/office/word/2010/wordml" xmlns:w15="http://schemas.microsoft.com/office/word/2012/wordml" xmlns:w16cex="http://schemas.microsoft.com/office/word/2018/wordml/cex" xmlns:w16cid="http://schemas.microsoft.com/office/word/2016/wordml/cid" xmlns:w16="http://schemas.microsoft.com/office/word/2018/wordml" xmlns:w16du="http://schemas.microsoft.com/office/word/2023/wordml/word16du" xmlns:w16sdtdh="http://schemas.microsoft.com/office/word/2020/wordml/sdtdatahash" xmlns:w16sdtfl="http://schemas.microsoft.com/office/word/2024/wordml/sdtformatlock" xmlns:w16se="http://schemas.microsoft.com/office/word/2015/wordml/symex" xmlns:wpg="http://schemas.microsoft.com/office/word/2010/wordprocessingGroup" xmlns:wpi="http://schemas.microsoft.com/office/word/2010/wordprocessingInk" xmlns:wne="http://schemas.microsoft.com/office/word/2006/wordml" xmlns:wps="http://schemas.microsoft.com/office/word/2010/wordprocessingShape" mc:Ignorable="w14 w15 w16se w16cid w16 w16cex w16sdtdh w16sdtfl w16du wp14">
   <w:p>
     <w:pPr>
-      <w:pStyle w:val="Encabezado"/>
+      <w:pStyle w:val="Header"/>
     </w:pPr>
     <w:r>
       <w:rPr>
@@ -1734,7 +2267,7 @@
               <v:stroke joinstyle="miter"/>
               <v:path gradientshapeok="t" o:connecttype="rect"/>
             </v:shapetype>
-            <v:shape id="_x0000_s1031" type="#_x0000_t202" style="position:absolute;margin-left:0;margin-top:-19.7pt;width:138pt;height:23.65pt;z-index:251670528;visibility:visible;mso-wrap-style:square;mso-width-percent:0;mso-height-percent:0;mso-wrap-distance-left:9pt;mso-wrap-distance-top:0;mso-wrap-distance-right:9pt;mso-wrap-distance-bottom:0;mso-position-horizontal:center;mso-position-horizontal-relative:margin;mso-position-vertical:absolute;mso-position-vertical-relative:text;mso-width-percent:0;mso-height-percent:0;mso-width-relative:margin;mso-height-relative:margin;v-text-anchor:top" o:gfxdata="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" filled="f" stroked="f">
+            <v:shape id="_x0000_s1031" type="#_x0000_t202" style="position:absolute;margin-left:0;margin-top:-19.7pt;width:138pt;height:23.65pt;z-index:251670528;visibility:visible;mso-wrap-style:square;mso-width-percent:0;mso-height-percent:0;mso-wrap-distance-left:9pt;mso-wrap-distance-top:0;mso-wrap-distance-right:9pt;mso-wrap-distance-bottom:0;mso-position-horizontal:center;mso-position-horizontal-relative:margin;mso-position-vertical:absolute;mso-position-vertical-relative:text;mso-width-percent:0;mso-height-percent:0;mso-width-relative:margin;mso-height-relative:margin;v-text-anchor:top" o:gfxdata="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" filled="f" stroked="f">
               <v:textbox>
                 <w:txbxContent>
                   <w:p>
@@ -1843,6 +2376,7 @@
                               <w:lang w:val="es-ES"/>
                             </w:rPr>
                           </w:pPr>
+                          <w:proofErr w:type="spellStart"/>
                           <w:r>
                             <w:rPr>
                               <w:rFonts w:ascii="LM Roman 10" w:hAnsi="LM Roman 10"/>
@@ -1850,7 +2384,17 @@
                               <w:szCs w:val="20"/>
                               <w:lang w:val="es-ES"/>
                             </w:rPr>
-                            <w:t>Nombre del profesor</w:t>
+                            <w:t>Kendy</w:t>
+                          </w:r>
+                          <w:proofErr w:type="spellEnd"/>
+                          <w:r>
+                            <w:rPr>
+                              <w:rFonts w:ascii="LM Roman 10" w:hAnsi="LM Roman 10"/>
+                              <w:sz w:val="20"/>
+                              <w:szCs w:val="20"/>
+                              <w:lang w:val="es-ES"/>
+                            </w:rPr>
+                            <w:t xml:space="preserve"> Briceño</w:t>
                           </w:r>
                         </w:p>
                       </w:txbxContent>
@@ -1872,7 +2416,7 @@
         </mc:Choice>
         <mc:Fallback>
           <w:pict>
-            <v:shape w14:anchorId="608C2536" id="_x0000_s1032" type="#_x0000_t202" style="position:absolute;margin-left:107.6pt;margin-top:-36.7pt;width:158.8pt;height:40pt;z-index:251664384;visibility:visible;mso-wrap-style:square;mso-width-percent:0;mso-height-percent:0;mso-wrap-distance-left:9pt;mso-wrap-distance-top:0;mso-wrap-distance-right:9pt;mso-wrap-distance-bottom:0;mso-position-horizontal:right;mso-position-horizontal-relative:margin;mso-position-vertical:absolute;mso-position-vertical-relative:text;mso-width-percent:0;mso-height-percent:0;mso-width-relative:margin;mso-height-relative:margin;v-text-anchor:top" o:gfxdata="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" filled="f" stroked="f">
+            <v:shape w14:anchorId="608C2536" id="_x0000_s1032" type="#_x0000_t202" style="position:absolute;margin-left:107.6pt;margin-top:-36.7pt;width:158.8pt;height:40pt;z-index:251664384;visibility:visible;mso-wrap-style:square;mso-width-percent:0;mso-height-percent:0;mso-wrap-distance-left:9pt;mso-wrap-distance-top:0;mso-wrap-distance-right:9pt;mso-wrap-distance-bottom:0;mso-position-horizontal:right;mso-position-horizontal-relative:margin;mso-position-vertical:absolute;mso-position-vertical-relative:text;mso-width-percent:0;mso-height-percent:0;mso-width-relative:margin;mso-height-relative:margin;v-text-anchor:top" o:gfxdata="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" filled="f" stroked="f">
               <v:textbox>
                 <w:txbxContent>
                   <w:p>
@@ -1907,6 +2451,7 @@
                         <w:lang w:val="es-ES"/>
                       </w:rPr>
                     </w:pPr>
+                    <w:proofErr w:type="spellStart"/>
                     <w:r>
                       <w:rPr>
                         <w:rFonts w:ascii="LM Roman 10" w:hAnsi="LM Roman 10"/>
@@ -1914,7 +2459,17 @@
                         <w:szCs w:val="20"/>
                         <w:lang w:val="es-ES"/>
                       </w:rPr>
-                      <w:t>Nombre del profesor</w:t>
+                      <w:t>Kendy</w:t>
+                    </w:r>
+                    <w:proofErr w:type="spellEnd"/>
+                    <w:r>
+                      <w:rPr>
+                        <w:rFonts w:ascii="LM Roman 10" w:hAnsi="LM Roman 10"/>
+                        <w:sz w:val="20"/>
+                        <w:szCs w:val="20"/>
+                        <w:lang w:val="es-ES"/>
+                      </w:rPr>
+                      <w:t xml:space="preserve"> Briceño</w:t>
                     </w:r>
                   </w:p>
                 </w:txbxContent>
@@ -1927,156 +2482,6 @@
     </w:r>
     <w:r>
       <w:rPr>
-        <w:noProof/>
-      </w:rPr>
-      <mc:AlternateContent>
-        <mc:Choice Requires="wps">
-          <w:drawing>
-            <wp:anchor distT="0" distB="0" distL="114300" distR="114300" simplePos="0" relativeHeight="251662336" behindDoc="0" locked="0" layoutInCell="1" allowOverlap="1" wp14:anchorId="18FAC133" wp14:editId="70FDB1D3">
-              <wp:simplePos x="0" y="0"/>
-              <wp:positionH relativeFrom="margin">
-                <wp:posOffset>-114300</wp:posOffset>
-              </wp:positionH>
-              <wp:positionV relativeFrom="paragraph">
-                <wp:posOffset>-275590</wp:posOffset>
-              </wp:positionV>
-              <wp:extent cx="2016760" cy="317500"/>
-              <wp:effectExtent l="0" t="0" r="0" b="6350"/>
-              <wp:wrapNone/>
-              <wp:docPr id="217" name="Cuadro de texto 2"/>
-              <wp:cNvGraphicFramePr>
-                <a:graphicFrameLocks xmlns:a="http://schemas.openxmlformats.org/drawingml/2006/main"/>
-              </wp:cNvGraphicFramePr>
-              <a:graphic xmlns:a="http://schemas.openxmlformats.org/drawingml/2006/main">
-                <a:graphicData uri="http://schemas.microsoft.com/office/word/2010/wordprocessingShape">
-                  <wps:wsp>
-                    <wps:cNvSpPr txBox="1">
-                      <a:spLocks noChangeArrowheads="1"/>
-                    </wps:cNvSpPr>
-                    <wps:spPr bwMode="auto">
-                      <a:xfrm>
-                        <a:off x="0" y="0"/>
-                        <a:ext cx="2016760" cy="317500"/>
-                      </a:xfrm>
-                      <a:prstGeom prst="rect">
-                        <a:avLst/>
-                      </a:prstGeom>
-                      <a:noFill/>
-                      <a:ln w="9525">
-                        <a:noFill/>
-                        <a:miter lim="800000"/>
-                        <a:headEnd/>
-                        <a:tailEnd/>
-                      </a:ln>
-                    </wps:spPr>
-                    <wps:txbx>
-                      <w:txbxContent>
-                        <w:p>
-                          <w:pPr>
-                            <w:rPr>
-                              <w:rFonts w:ascii="LM Roman 10" w:hAnsi="LM Roman 10"/>
-                              <w:sz w:val="20"/>
-                              <w:szCs w:val="20"/>
-                              <w:lang w:val="es-ES"/>
-                            </w:rPr>
-                          </w:pPr>
-                          <w:r>
-                            <w:rPr>
-                              <w:rFonts w:ascii="LM Roman 10" w:hAnsi="LM Roman 10"/>
-                              <w:sz w:val="20"/>
-                              <w:szCs w:val="20"/>
-                              <w:lang w:val="es-ES"/>
-                            </w:rPr>
-                            <w:t>Estudiante</w:t>
-                          </w:r>
-                          <w:r>
-                            <w:rPr>
-                              <w:rFonts w:ascii="LM Roman 10" w:hAnsi="LM Roman 10"/>
-                              <w:sz w:val="20"/>
-                              <w:szCs w:val="20"/>
-                              <w:lang w:val="es-ES"/>
-                            </w:rPr>
-                            <w:t xml:space="preserve">. </w:t>
-                          </w:r>
-                          <w:r>
-                            <w:rPr>
-                              <w:rFonts w:ascii="LM Roman 10" w:hAnsi="LM Roman 10"/>
-                              <w:sz w:val="20"/>
-                              <w:szCs w:val="20"/>
-                              <w:lang w:val="es-ES"/>
-                            </w:rPr>
-                            <w:t>Carnet</w:t>
-                          </w:r>
-                        </w:p>
-                      </w:txbxContent>
-                    </wps:txbx>
-                    <wps:bodyPr rot="0" vert="horz" wrap="square" lIns="91440" tIns="45720" rIns="91440" bIns="45720" anchor="t" anchorCtr="0">
-                      <a:noAutofit/>
-                    </wps:bodyPr>
-                  </wps:wsp>
-                </a:graphicData>
-              </a:graphic>
-              <wp14:sizeRelH relativeFrom="margin">
-                <wp14:pctWidth>0</wp14:pctWidth>
-              </wp14:sizeRelH>
-              <wp14:sizeRelV relativeFrom="margin">
-                <wp14:pctHeight>0</wp14:pctHeight>
-              </wp14:sizeRelV>
-            </wp:anchor>
-          </w:drawing>
-        </mc:Choice>
-        <mc:Fallback>
-          <w:pict>
-            <v:shape w14:anchorId="18FAC133" id="_x0000_s1033" type="#_x0000_t202" style="position:absolute;margin-left:-9pt;margin-top:-21.7pt;width:158.8pt;height:25pt;z-index:251662336;visibility:visible;mso-wrap-style:square;mso-width-percent:0;mso-height-percent:0;mso-wrap-distance-left:9pt;mso-wrap-distance-top:0;mso-wrap-distance-right:9pt;mso-wrap-distance-bottom:0;mso-position-horizontal:absolute;mso-position-horizontal-relative:margin;mso-position-vertical:absolute;mso-position-vertical-relative:text;mso-width-percent:0;mso-height-percent:0;mso-width-relative:margin;mso-height-relative:margin;v-text-anchor:top" o:gfxdata="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" filled="f" stroked="f">
-              <v:textbox>
-                <w:txbxContent>
-                  <w:p>
-                    <w:pPr>
-                      <w:rPr>
-                        <w:rFonts w:ascii="LM Roman 10" w:hAnsi="LM Roman 10"/>
-                        <w:sz w:val="20"/>
-                        <w:szCs w:val="20"/>
-                        <w:lang w:val="es-ES"/>
-                      </w:rPr>
-                    </w:pPr>
-                    <w:r>
-                      <w:rPr>
-                        <w:rFonts w:ascii="LM Roman 10" w:hAnsi="LM Roman 10"/>
-                        <w:sz w:val="20"/>
-                        <w:szCs w:val="20"/>
-                        <w:lang w:val="es-ES"/>
-                      </w:rPr>
-                      <w:t>Estudiante</w:t>
-                    </w:r>
-                    <w:r>
-                      <w:rPr>
-                        <w:rFonts w:ascii="LM Roman 10" w:hAnsi="LM Roman 10"/>
-                        <w:sz w:val="20"/>
-                        <w:szCs w:val="20"/>
-                        <w:lang w:val="es-ES"/>
-                      </w:rPr>
-                      <w:t xml:space="preserve">. </w:t>
-                    </w:r>
-                    <w:r>
-                      <w:rPr>
-                        <w:rFonts w:ascii="LM Roman 10" w:hAnsi="LM Roman 10"/>
-                        <w:sz w:val="20"/>
-                        <w:szCs w:val="20"/>
-                        <w:lang w:val="es-ES"/>
-                      </w:rPr>
-                      <w:t>Carnet</w:t>
-                    </w:r>
-                  </w:p>
-                </w:txbxContent>
-              </v:textbox>
-              <w10:wrap anchorx="margin"/>
-            </v:shape>
-          </w:pict>
-        </mc:Fallback>
-      </mc:AlternateContent>
-    </w:r>
-    <w:r>
-      <w:rPr>
         <w:rFonts w:ascii="LM Roman 10" w:hAnsi="LM Roman 10"/>
         <w:b/>
         <w:bCs/>
@@ -2085,7 +2490,7 @@
       <mc:AlternateContent>
         <mc:Choice Requires="wps">
           <w:drawing>
-            <wp:anchor distT="0" distB="0" distL="114300" distR="114300" simplePos="0" relativeHeight="251660288" behindDoc="0" locked="0" layoutInCell="1" allowOverlap="1" wp14:anchorId="0F6D420B" wp14:editId="6031DCDC">
+            <wp:anchor distT="0" distB="0" distL="114300" distR="114300" simplePos="0" relativeHeight="251660288" behindDoc="0" locked="0" layoutInCell="1" allowOverlap="1" wp14:anchorId="0F6D420B" wp14:editId="45F13BD6">
               <wp:simplePos x="0" y="0"/>
               <wp:positionH relativeFrom="margin">
                 <wp:posOffset>0</wp:posOffset>
@@ -2141,7 +2546,7 @@
         </mc:Choice>
         <mc:Fallback>
           <w:pict>
-            <v:line w14:anchorId="0BAF3C62" id="Conector recto 344" o:spid="_x0000_s1026" style="position:absolute;flip:y;z-index:251660288;visibility:visible;mso-wrap-style:square;mso-width-percent:0;mso-height-percent:0;mso-wrap-distance-left:9pt;mso-wrap-distance-top:0;mso-wrap-distance-right:9pt;mso-wrap-distance-bottom:0;mso-position-horizontal:absolute;mso-position-horizontal-relative:margin;mso-position-vertical:absolute;mso-position-vertical-relative:text;mso-width-percent:0;mso-height-percent:0;mso-width-relative:margin;mso-height-relative:margin" from="0,4.55pt" to="540pt,4.55pt" o:gfxdata="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" strokecolor="black [3200]" strokeweight="1.5pt">
+            <v:line w14:anchorId="20B6CB37" id="Conector recto 344" o:spid="_x0000_s1026" style="position:absolute;flip:y;z-index:251660288;visibility:visible;mso-wrap-style:square;mso-width-percent:0;mso-height-percent:0;mso-wrap-distance-left:9pt;mso-wrap-distance-top:0;mso-wrap-distance-right:9pt;mso-wrap-distance-bottom:0;mso-position-horizontal:absolute;mso-position-horizontal-relative:margin;mso-position-vertical:absolute;mso-position-vertical-relative:text;mso-width-percent:0;mso-height-percent:0;mso-width-relative:margin;mso-height-relative:margin" from="0,4.55pt" to="540pt,4.55pt" o:gfxdata="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" strokecolor="black [3200]" strokeweight="1.5pt">
               <v:stroke joinstyle="miter"/>
               <w10:wrap anchorx="margin"/>
             </v:line>
@@ -2154,10 +2559,10 @@
 </file>
 
 <file path=word/numbering.xml><?xml version="1.0" encoding="utf-8"?>
-<w:numbering xmlns:wpc="http://schemas.microsoft.com/office/word/2010/wordprocessingCanvas" xmlns:cx="http://schemas.microsoft.com/office/drawing/2014/chartex" xmlns:cx1="http://schemas.microsoft.com/office/drawing/2015/9/8/chartex" xmlns:cx2="http://schemas.microsoft.com/office/drawing/2015/10/21/chartex" xmlns:cx3="http://schemas.microsoft.com/office/drawing/2016/5/9/chartex" xmlns:cx4="http://schemas.microsoft.com/office/drawing/2016/5/10/chartex" xmlns:cx5="http://schemas.microsoft.com/office/drawing/2016/5/11/chartex" xmlns:cx6="http://schemas.microsoft.com/office/drawing/2016/5/12/chartex" xmlns:cx7="http://schemas.microsoft.com/office/drawing/2016/5/13/chartex" xmlns:cx8="http://schemas.microsoft.com/office/drawing/2016/5/14/chartex" xmlns:mc="http://schemas.openxmlformats.org/markup-compatibility/2006" xmlns:aink="http://schemas.microsoft.com/office/drawing/2016/ink" xmlns:am3d="http://schemas.microsoft.com/office/drawing/2017/model3d" xmlns:o="urn:schemas-microsoft-com:office:office" xmlns:r="http://schemas.openxmlformats.org/officeDocument/2006/relationships" xmlns:m="http://schemas.openxmlformats.org/officeDocument/2006/math" xmlns:v="urn:schemas-microsoft-com:vml" xmlns:wp14="http://schemas.microsoft.com/office/word/2010/wordprocessingDrawing" xmlns:wp="http://schemas.openxmlformats.org/drawingml/2006/wordprocessingDrawing" xmlns:w10="urn:schemas-microsoft-com:office:word" xmlns:w="http://schemas.openxmlformats.org/wordprocessingml/2006/main" xmlns:w14="http://schemas.microsoft.com/office/word/2010/wordml" xmlns:w15="http://schemas.microsoft.com/office/word/2012/wordml" xmlns:w16cex="http://schemas.microsoft.com/office/word/2018/wordml/cex" xmlns:w16cid="http://schemas.microsoft.com/office/word/2016/wordml/cid" xmlns:w16="http://schemas.microsoft.com/office/word/2018/wordml" xmlns:w16sdtdh="http://schemas.microsoft.com/office/word/2020/wordml/sdtdatahash" xmlns:w16se="http://schemas.microsoft.com/office/word/2015/wordml/symex" xmlns:wpg="http://schemas.microsoft.com/office/word/2010/wordprocessingGroup" xmlns:wpi="http://schemas.microsoft.com/office/word/2010/wordprocessingInk" xmlns:wne="http://schemas.microsoft.com/office/word/2006/wordml" xmlns:wps="http://schemas.microsoft.com/office/word/2010/wordprocessingShape" mc:Ignorable="w14 w15 w16se w16cid w16 w16cex w16sdtdh wp14">
+<w:numbering xmlns:wpc="http://schemas.microsoft.com/office/word/2010/wordprocessingCanvas" xmlns:cx="http://schemas.microsoft.com/office/drawing/2014/chartex" xmlns:cx1="http://schemas.microsoft.com/office/drawing/2015/9/8/chartex" xmlns:cx2="http://schemas.microsoft.com/office/drawing/2015/10/21/chartex" xmlns:cx3="http://schemas.microsoft.com/office/drawing/2016/5/9/chartex" xmlns:cx4="http://schemas.microsoft.com/office/drawing/2016/5/10/chartex" xmlns:cx5="http://schemas.microsoft.com/office/drawing/2016/5/11/chartex" xmlns:cx6="http://schemas.microsoft.com/office/drawing/2016/5/12/chartex" xmlns:cx7="http://schemas.microsoft.com/office/drawing/2016/5/13/chartex" xmlns:cx8="http://schemas.microsoft.com/office/drawing/2016/5/14/chartex" xmlns:mc="http://schemas.openxmlformats.org/markup-compatibility/2006" xmlns:aink="http://schemas.microsoft.com/office/drawing/2016/ink" xmlns:am3d="http://schemas.microsoft.com/office/drawing/2017/model3d" xmlns:o="urn:schemas-microsoft-com:office:office" xmlns:oel="http://schemas.microsoft.com/office/2019/extlst" xmlns:r="http://schemas.openxmlformats.org/officeDocument/2006/relationships" xmlns:m="http://schemas.openxmlformats.org/officeDocument/2006/math" xmlns:v="urn:schemas-microsoft-com:vml" xmlns:wp14="http://schemas.microsoft.com/office/word/2010/wordprocessingDrawing" xmlns:wp="http://schemas.openxmlformats.org/drawingml/2006/wordprocessingDrawing" xmlns:w10="urn:schemas-microsoft-com:office:word" xmlns:w="http://schemas.openxmlformats.org/wordprocessingml/2006/main" xmlns:w14="http://schemas.microsoft.com/office/word/2010/wordml" xmlns:w15="http://schemas.microsoft.com/office/word/2012/wordml" xmlns:w16cex="http://schemas.microsoft.com/office/word/2018/wordml/cex" xmlns:w16cid="http://schemas.microsoft.com/office/word/2016/wordml/cid" xmlns:w16="http://schemas.microsoft.com/office/word/2018/wordml" xmlns:w16du="http://schemas.microsoft.com/office/word/2023/wordml/word16du" xmlns:w16sdtdh="http://schemas.microsoft.com/office/word/2020/wordml/sdtdatahash" xmlns:w16sdtfl="http://schemas.microsoft.com/office/word/2024/wordml/sdtformatlock" xmlns:w16se="http://schemas.microsoft.com/office/word/2015/wordml/symex" xmlns:wpg="http://schemas.microsoft.com/office/word/2010/wordprocessingGroup" xmlns:wpi="http://schemas.microsoft.com/office/word/2010/wordprocessingInk" xmlns:wne="http://schemas.microsoft.com/office/word/2006/wordml" xmlns:wps="http://schemas.microsoft.com/office/word/2010/wordprocessingShape" mc:Ignorable="w14 w15 w16se w16cid w16 w16cex w16sdtdh w16sdtfl w16du wp14">
   <w:numPicBullet w:numPicBulletId="0">
     <w:pict>
-      <v:shapetype w14:anchorId="334ED24E" id="_x0000_t75" coordsize="21600,21600" o:spt="75" o:preferrelative="t" path="m@4@5l@4@11@9@11@9@5xe" filled="f" stroked="f">
+      <v:shapetype w14:anchorId="63F28E10" id="_x0000_t75" coordsize="21600,21600" o:spt="75" o:preferrelative="t" path="m@4@5l@4@11@9@11@9@5xe" filled="f" stroked="f">
         <v:stroke joinstyle="miter"/>
         <v:formulas>
           <v:f eqn="if lineDrawn pixelLineWidth 0"/>
@@ -2176,7 +2581,7 @@
         <v:path o:extrusionok="f" gradientshapeok="t" o:connecttype="rect"/>
         <o:lock v:ext="edit" aspectratio="t"/>
       </v:shapetype>
-      <v:shape id="_x0000_i1049" type="#_x0000_t75" style="width:25.35pt;height:19.65pt;flip:x;visibility:visible;mso-wrap-style:square" o:bullet="t">
+      <v:shape id="_x0000_i1040" type="#_x0000_t75" style="width:25.35pt;height:19.65pt;flip:x;visibility:visible;mso-wrap-style:square" o:bullet="t">
         <v:imagedata r:id="rId1" o:title=""/>
       </v:shape>
     </w:pict>
@@ -2188,7 +2593,7 @@
     <w:lvl w:ilvl="0">
       <w:start w:val="1"/>
       <w:numFmt w:val="bullet"/>
-      <w:pStyle w:val="Listaconvietas"/>
+      <w:pStyle w:val="ListBullet"/>
       <w:lvlText w:val=""/>
       <w:lvlJc w:val="left"/>
       <w:pPr>
@@ -13132,364 +13537,364 @@
       </w:pPr>
     </w:lvl>
   </w:abstractNum>
-  <w:num w:numId="1">
+  <w:num w:numId="1" w16cid:durableId="77097337">
     <w:abstractNumId w:val="34"/>
   </w:num>
-  <w:num w:numId="2">
+  <w:num w:numId="2" w16cid:durableId="1642728279">
     <w:abstractNumId w:val="51"/>
   </w:num>
-  <w:num w:numId="3">
+  <w:num w:numId="3" w16cid:durableId="393435284">
     <w:abstractNumId w:val="54"/>
   </w:num>
-  <w:num w:numId="4">
+  <w:num w:numId="4" w16cid:durableId="166138860">
     <w:abstractNumId w:val="47"/>
   </w:num>
-  <w:num w:numId="5">
+  <w:num w:numId="5" w16cid:durableId="764958398">
     <w:abstractNumId w:val="12"/>
   </w:num>
-  <w:num w:numId="6">
+  <w:num w:numId="6" w16cid:durableId="800195764">
     <w:abstractNumId w:val="28"/>
   </w:num>
-  <w:num w:numId="7">
+  <w:num w:numId="7" w16cid:durableId="1464733868">
     <w:abstractNumId w:val="24"/>
   </w:num>
-  <w:num w:numId="8">
+  <w:num w:numId="8" w16cid:durableId="709501717">
     <w:abstractNumId w:val="21"/>
   </w:num>
-  <w:num w:numId="9">
+  <w:num w:numId="9" w16cid:durableId="905183543">
     <w:abstractNumId w:val="68"/>
   </w:num>
-  <w:num w:numId="10">
+  <w:num w:numId="10" w16cid:durableId="1772583037">
     <w:abstractNumId w:val="104"/>
   </w:num>
-  <w:num w:numId="11">
+  <w:num w:numId="11" w16cid:durableId="1339963458">
     <w:abstractNumId w:val="41"/>
   </w:num>
-  <w:num w:numId="12">
+  <w:num w:numId="12" w16cid:durableId="1129279873">
     <w:abstractNumId w:val="75"/>
   </w:num>
-  <w:num w:numId="13">
+  <w:num w:numId="13" w16cid:durableId="349265123">
     <w:abstractNumId w:val="73"/>
   </w:num>
-  <w:num w:numId="14">
+  <w:num w:numId="14" w16cid:durableId="613826023">
     <w:abstractNumId w:val="38"/>
   </w:num>
-  <w:num w:numId="15">
+  <w:num w:numId="15" w16cid:durableId="1035228537">
     <w:abstractNumId w:val="78"/>
   </w:num>
-  <w:num w:numId="16">
+  <w:num w:numId="16" w16cid:durableId="304816492">
     <w:abstractNumId w:val="20"/>
   </w:num>
-  <w:num w:numId="17">
+  <w:num w:numId="17" w16cid:durableId="1806459946">
     <w:abstractNumId w:val="87"/>
   </w:num>
-  <w:num w:numId="18">
+  <w:num w:numId="18" w16cid:durableId="1097480205">
     <w:abstractNumId w:val="8"/>
   </w:num>
-  <w:num w:numId="19">
+  <w:num w:numId="19" w16cid:durableId="2033728074">
     <w:abstractNumId w:val="40"/>
   </w:num>
-  <w:num w:numId="20">
+  <w:num w:numId="20" w16cid:durableId="1179387529">
     <w:abstractNumId w:val="109"/>
   </w:num>
-  <w:num w:numId="21">
+  <w:num w:numId="21" w16cid:durableId="1402174104">
     <w:abstractNumId w:val="29"/>
   </w:num>
-  <w:num w:numId="22">
+  <w:num w:numId="22" w16cid:durableId="786628981">
     <w:abstractNumId w:val="92"/>
   </w:num>
-  <w:num w:numId="23">
+  <w:num w:numId="23" w16cid:durableId="323243463">
     <w:abstractNumId w:val="113"/>
   </w:num>
-  <w:num w:numId="24">
+  <w:num w:numId="24" w16cid:durableId="1341808960">
     <w:abstractNumId w:val="103"/>
   </w:num>
-  <w:num w:numId="25">
+  <w:num w:numId="25" w16cid:durableId="1305619934">
     <w:abstractNumId w:val="22"/>
   </w:num>
-  <w:num w:numId="26">
+  <w:num w:numId="26" w16cid:durableId="2124877348">
     <w:abstractNumId w:val="46"/>
   </w:num>
-  <w:num w:numId="27">
+  <w:num w:numId="27" w16cid:durableId="98306975">
     <w:abstractNumId w:val="30"/>
   </w:num>
-  <w:num w:numId="28">
+  <w:num w:numId="28" w16cid:durableId="228224156">
     <w:abstractNumId w:val="49"/>
   </w:num>
-  <w:num w:numId="29">
+  <w:num w:numId="29" w16cid:durableId="234975957">
     <w:abstractNumId w:val="1"/>
   </w:num>
-  <w:num w:numId="30">
+  <w:num w:numId="30" w16cid:durableId="1179731519">
     <w:abstractNumId w:val="7"/>
   </w:num>
-  <w:num w:numId="31">
+  <w:num w:numId="31" w16cid:durableId="1072779614">
     <w:abstractNumId w:val="6"/>
   </w:num>
-  <w:num w:numId="32">
+  <w:num w:numId="32" w16cid:durableId="1952667629">
     <w:abstractNumId w:val="60"/>
   </w:num>
-  <w:num w:numId="33">
+  <w:num w:numId="33" w16cid:durableId="830609521">
     <w:abstractNumId w:val="18"/>
   </w:num>
-  <w:num w:numId="34">
+  <w:num w:numId="34" w16cid:durableId="552427375">
     <w:abstractNumId w:val="82"/>
   </w:num>
-  <w:num w:numId="35">
+  <w:num w:numId="35" w16cid:durableId="955869731">
     <w:abstractNumId w:val="39"/>
   </w:num>
-  <w:num w:numId="36">
+  <w:num w:numId="36" w16cid:durableId="773018607">
     <w:abstractNumId w:val="105"/>
   </w:num>
-  <w:num w:numId="37">
+  <w:num w:numId="37" w16cid:durableId="1220018949">
     <w:abstractNumId w:val="5"/>
   </w:num>
-  <w:num w:numId="38">
+  <w:num w:numId="38" w16cid:durableId="263853065">
     <w:abstractNumId w:val="96"/>
   </w:num>
-  <w:num w:numId="39">
+  <w:num w:numId="39" w16cid:durableId="1010984137">
     <w:abstractNumId w:val="108"/>
   </w:num>
-  <w:num w:numId="40">
+  <w:num w:numId="40" w16cid:durableId="374698397">
     <w:abstractNumId w:val="62"/>
   </w:num>
-  <w:num w:numId="41">
+  <w:num w:numId="41" w16cid:durableId="121653277">
     <w:abstractNumId w:val="43"/>
   </w:num>
-  <w:num w:numId="42">
+  <w:num w:numId="42" w16cid:durableId="380322354">
     <w:abstractNumId w:val="2"/>
   </w:num>
-  <w:num w:numId="43">
+  <w:num w:numId="43" w16cid:durableId="568468694">
     <w:abstractNumId w:val="64"/>
   </w:num>
-  <w:num w:numId="44">
+  <w:num w:numId="44" w16cid:durableId="2104258011">
     <w:abstractNumId w:val="88"/>
   </w:num>
-  <w:num w:numId="45">
+  <w:num w:numId="45" w16cid:durableId="1910262430">
     <w:abstractNumId w:val="89"/>
   </w:num>
-  <w:num w:numId="46">
+  <w:num w:numId="46" w16cid:durableId="314382114">
     <w:abstractNumId w:val="25"/>
   </w:num>
-  <w:num w:numId="47">
+  <w:num w:numId="47" w16cid:durableId="618728442">
     <w:abstractNumId w:val="81"/>
   </w:num>
-  <w:num w:numId="48">
+  <w:num w:numId="48" w16cid:durableId="819150964">
     <w:abstractNumId w:val="26"/>
   </w:num>
-  <w:num w:numId="49">
+  <w:num w:numId="49" w16cid:durableId="1758012167">
     <w:abstractNumId w:val="76"/>
   </w:num>
-  <w:num w:numId="50">
+  <w:num w:numId="50" w16cid:durableId="806095682">
     <w:abstractNumId w:val="95"/>
   </w:num>
-  <w:num w:numId="51">
+  <w:num w:numId="51" w16cid:durableId="321857961">
     <w:abstractNumId w:val="65"/>
   </w:num>
-  <w:num w:numId="52">
+  <w:num w:numId="52" w16cid:durableId="1757365047">
     <w:abstractNumId w:val="58"/>
   </w:num>
-  <w:num w:numId="53">
+  <w:num w:numId="53" w16cid:durableId="1132403162">
     <w:abstractNumId w:val="55"/>
   </w:num>
-  <w:num w:numId="54">
+  <w:num w:numId="54" w16cid:durableId="201210412">
     <w:abstractNumId w:val="56"/>
   </w:num>
-  <w:num w:numId="55">
+  <w:num w:numId="55" w16cid:durableId="901907738">
     <w:abstractNumId w:val="74"/>
   </w:num>
-  <w:num w:numId="56">
+  <w:num w:numId="56" w16cid:durableId="278798838">
     <w:abstractNumId w:val="115"/>
   </w:num>
-  <w:num w:numId="57">
+  <w:num w:numId="57" w16cid:durableId="1703556582">
     <w:abstractNumId w:val="100"/>
   </w:num>
-  <w:num w:numId="58">
+  <w:num w:numId="58" w16cid:durableId="2130732927">
     <w:abstractNumId w:val="80"/>
   </w:num>
-  <w:num w:numId="59">
+  <w:num w:numId="59" w16cid:durableId="368067064">
     <w:abstractNumId w:val="69"/>
   </w:num>
-  <w:num w:numId="60">
+  <w:num w:numId="60" w16cid:durableId="1419209323">
     <w:abstractNumId w:val="63"/>
   </w:num>
-  <w:num w:numId="61">
+  <w:num w:numId="61" w16cid:durableId="766655828">
     <w:abstractNumId w:val="48"/>
   </w:num>
-  <w:num w:numId="62">
+  <w:num w:numId="62" w16cid:durableId="680160125">
     <w:abstractNumId w:val="52"/>
   </w:num>
-  <w:num w:numId="63">
+  <w:num w:numId="63" w16cid:durableId="1012413930">
     <w:abstractNumId w:val="42"/>
   </w:num>
-  <w:num w:numId="64">
+  <w:num w:numId="64" w16cid:durableId="72707820">
     <w:abstractNumId w:val="10"/>
   </w:num>
-  <w:num w:numId="65">
+  <w:num w:numId="65" w16cid:durableId="1536699645">
     <w:abstractNumId w:val="101"/>
   </w:num>
-  <w:num w:numId="66">
+  <w:num w:numId="66" w16cid:durableId="1577090993">
     <w:abstractNumId w:val="11"/>
   </w:num>
-  <w:num w:numId="67">
+  <w:num w:numId="67" w16cid:durableId="1227297193">
     <w:abstractNumId w:val="32"/>
   </w:num>
-  <w:num w:numId="68">
+  <w:num w:numId="68" w16cid:durableId="253629070">
     <w:abstractNumId w:val="36"/>
   </w:num>
-  <w:num w:numId="69">
+  <w:num w:numId="69" w16cid:durableId="1021706465">
     <w:abstractNumId w:val="106"/>
   </w:num>
-  <w:num w:numId="70">
+  <w:num w:numId="70" w16cid:durableId="2121293351">
     <w:abstractNumId w:val="37"/>
   </w:num>
-  <w:num w:numId="71">
+  <w:num w:numId="71" w16cid:durableId="346442298">
     <w:abstractNumId w:val="45"/>
   </w:num>
-  <w:num w:numId="72">
+  <w:num w:numId="72" w16cid:durableId="1928688971">
     <w:abstractNumId w:val="14"/>
   </w:num>
-  <w:num w:numId="73">
+  <w:num w:numId="73" w16cid:durableId="896361923">
     <w:abstractNumId w:val="66"/>
   </w:num>
-  <w:num w:numId="74">
+  <w:num w:numId="74" w16cid:durableId="2024090247">
     <w:abstractNumId w:val="35"/>
   </w:num>
-  <w:num w:numId="75">
+  <w:num w:numId="75" w16cid:durableId="1121876439">
     <w:abstractNumId w:val="83"/>
   </w:num>
-  <w:num w:numId="76">
+  <w:num w:numId="76" w16cid:durableId="333076726">
     <w:abstractNumId w:val="93"/>
   </w:num>
-  <w:num w:numId="77">
+  <w:num w:numId="77" w16cid:durableId="1675182616">
     <w:abstractNumId w:val="71"/>
   </w:num>
-  <w:num w:numId="78">
+  <w:num w:numId="78" w16cid:durableId="473068258">
     <w:abstractNumId w:val="99"/>
   </w:num>
-  <w:num w:numId="79">
+  <w:num w:numId="79" w16cid:durableId="1823235708">
     <w:abstractNumId w:val="19"/>
   </w:num>
-  <w:num w:numId="80">
+  <w:num w:numId="80" w16cid:durableId="2093551119">
     <w:abstractNumId w:val="9"/>
   </w:num>
-  <w:num w:numId="81">
+  <w:num w:numId="81" w16cid:durableId="49891768">
     <w:abstractNumId w:val="31"/>
   </w:num>
-  <w:num w:numId="82">
+  <w:num w:numId="82" w16cid:durableId="1657143415">
     <w:abstractNumId w:val="17"/>
   </w:num>
-  <w:num w:numId="83">
+  <w:num w:numId="83" w16cid:durableId="467016892">
     <w:abstractNumId w:val="67"/>
   </w:num>
-  <w:num w:numId="84">
+  <w:num w:numId="84" w16cid:durableId="2087915761">
     <w:abstractNumId w:val="57"/>
   </w:num>
-  <w:num w:numId="85">
+  <w:num w:numId="85" w16cid:durableId="778455103">
     <w:abstractNumId w:val="23"/>
   </w:num>
-  <w:num w:numId="86">
+  <w:num w:numId="86" w16cid:durableId="1902250892">
     <w:abstractNumId w:val="102"/>
   </w:num>
-  <w:num w:numId="87">
+  <w:num w:numId="87" w16cid:durableId="891698101">
     <w:abstractNumId w:val="72"/>
   </w:num>
-  <w:num w:numId="88">
+  <w:num w:numId="88" w16cid:durableId="1746682925">
     <w:abstractNumId w:val="59"/>
   </w:num>
-  <w:num w:numId="89">
+  <w:num w:numId="89" w16cid:durableId="1939362850">
     <w:abstractNumId w:val="111"/>
   </w:num>
-  <w:num w:numId="90">
+  <w:num w:numId="90" w16cid:durableId="636179388">
     <w:abstractNumId w:val="61"/>
   </w:num>
-  <w:num w:numId="91">
+  <w:num w:numId="91" w16cid:durableId="440688222">
     <w:abstractNumId w:val="79"/>
   </w:num>
-  <w:num w:numId="92">
+  <w:num w:numId="92" w16cid:durableId="126702374">
     <w:abstractNumId w:val="90"/>
   </w:num>
-  <w:num w:numId="93">
+  <w:num w:numId="93" w16cid:durableId="1396978049">
     <w:abstractNumId w:val="112"/>
   </w:num>
-  <w:num w:numId="94">
+  <w:num w:numId="94" w16cid:durableId="1764450369">
     <w:abstractNumId w:val="85"/>
   </w:num>
-  <w:num w:numId="95">
+  <w:num w:numId="95" w16cid:durableId="1561014441">
     <w:abstractNumId w:val="27"/>
   </w:num>
-  <w:num w:numId="96">
+  <w:num w:numId="96" w16cid:durableId="975261113">
     <w:abstractNumId w:val="16"/>
   </w:num>
-  <w:num w:numId="97">
+  <w:num w:numId="97" w16cid:durableId="736899633">
     <w:abstractNumId w:val="117"/>
   </w:num>
-  <w:num w:numId="98">
+  <w:num w:numId="98" w16cid:durableId="1600599601">
     <w:abstractNumId w:val="53"/>
   </w:num>
-  <w:num w:numId="99">
+  <w:num w:numId="99" w16cid:durableId="1022165757">
     <w:abstractNumId w:val="3"/>
   </w:num>
-  <w:num w:numId="100">
+  <w:num w:numId="100" w16cid:durableId="301886516">
     <w:abstractNumId w:val="86"/>
   </w:num>
-  <w:num w:numId="101">
+  <w:num w:numId="101" w16cid:durableId="1592814209">
     <w:abstractNumId w:val="114"/>
   </w:num>
-  <w:num w:numId="102">
+  <w:num w:numId="102" w16cid:durableId="1942184713">
     <w:abstractNumId w:val="4"/>
   </w:num>
-  <w:num w:numId="103">
+  <w:num w:numId="103" w16cid:durableId="1677687306">
     <w:abstractNumId w:val="94"/>
   </w:num>
-  <w:num w:numId="104">
+  <w:num w:numId="104" w16cid:durableId="458451163">
     <w:abstractNumId w:val="119"/>
   </w:num>
-  <w:num w:numId="105">
+  <w:num w:numId="105" w16cid:durableId="132908893">
     <w:abstractNumId w:val="70"/>
   </w:num>
-  <w:num w:numId="106">
+  <w:num w:numId="106" w16cid:durableId="21247709">
     <w:abstractNumId w:val="50"/>
   </w:num>
-  <w:num w:numId="107">
+  <w:num w:numId="107" w16cid:durableId="1084765809">
     <w:abstractNumId w:val="98"/>
   </w:num>
-  <w:num w:numId="108">
+  <w:num w:numId="108" w16cid:durableId="1162624370">
     <w:abstractNumId w:val="84"/>
   </w:num>
-  <w:num w:numId="109">
+  <w:num w:numId="109" w16cid:durableId="24671844">
     <w:abstractNumId w:val="13"/>
   </w:num>
-  <w:num w:numId="110">
+  <w:num w:numId="110" w16cid:durableId="970205875">
     <w:abstractNumId w:val="116"/>
   </w:num>
-  <w:num w:numId="111">
+  <w:num w:numId="111" w16cid:durableId="1541504438">
     <w:abstractNumId w:val="107"/>
   </w:num>
-  <w:num w:numId="112">
+  <w:num w:numId="112" w16cid:durableId="12922209">
     <w:abstractNumId w:val="44"/>
   </w:num>
-  <w:num w:numId="113">
+  <w:num w:numId="113" w16cid:durableId="747964455">
     <w:abstractNumId w:val="15"/>
   </w:num>
-  <w:num w:numId="114">
+  <w:num w:numId="114" w16cid:durableId="151216879">
     <w:abstractNumId w:val="97"/>
   </w:num>
-  <w:num w:numId="115">
+  <w:num w:numId="115" w16cid:durableId="496532578">
     <w:abstractNumId w:val="91"/>
   </w:num>
-  <w:num w:numId="116">
+  <w:num w:numId="116" w16cid:durableId="883755765">
     <w:abstractNumId w:val="77"/>
   </w:num>
-  <w:num w:numId="117">
+  <w:num w:numId="117" w16cid:durableId="1701584318">
     <w:abstractNumId w:val="33"/>
   </w:num>
-  <w:num w:numId="118">
+  <w:num w:numId="118" w16cid:durableId="1779641582">
     <w:abstractNumId w:val="118"/>
   </w:num>
-  <w:num w:numId="119">
+  <w:num w:numId="119" w16cid:durableId="773673505">
     <w:abstractNumId w:val="110"/>
   </w:num>
-  <w:num w:numId="120">
+  <w:num w:numId="120" w16cid:durableId="549071013">
     <w:abstractNumId w:val="0"/>
   </w:num>
   <w:numIdMacAtCleanup w:val="120"/>
@@ -13497,7 +13902,7 @@
 </file>
 
 <file path=word/styles.xml><?xml version="1.0" encoding="utf-8"?>
-<w:styles xmlns:mc="http://schemas.openxmlformats.org/markup-compatibility/2006" xmlns:r="http://schemas.openxmlformats.org/officeDocument/2006/relationships" xmlns:w="http://schemas.openxmlformats.org/wordprocessingml/2006/main" xmlns:w14="http://schemas.microsoft.com/office/word/2010/wordml" xmlns:w15="http://schemas.microsoft.com/office/word/2012/wordml" xmlns:w16cex="http://schemas.microsoft.com/office/word/2018/wordml/cex" xmlns:w16cid="http://schemas.microsoft.com/office/word/2016/wordml/cid" xmlns:w16="http://schemas.microsoft.com/office/word/2018/wordml" xmlns:w16sdtdh="http://schemas.microsoft.com/office/word/2020/wordml/sdtdatahash" xmlns:w16se="http://schemas.microsoft.com/office/word/2015/wordml/symex" mc:Ignorable="w14 w15 w16se w16cid w16 w16cex w16sdtdh">
+<w:styles xmlns:mc="http://schemas.openxmlformats.org/markup-compatibility/2006" xmlns:r="http://schemas.openxmlformats.org/officeDocument/2006/relationships" xmlns:w="http://schemas.openxmlformats.org/wordprocessingml/2006/main" xmlns:w14="http://schemas.microsoft.com/office/word/2010/wordml" xmlns:w15="http://schemas.microsoft.com/office/word/2012/wordml" xmlns:w16cex="http://schemas.microsoft.com/office/word/2018/wordml/cex" xmlns:w16cid="http://schemas.microsoft.com/office/word/2016/wordml/cid" xmlns:w16="http://schemas.microsoft.com/office/word/2018/wordml" xmlns:w16du="http://schemas.microsoft.com/office/word/2023/wordml/word16du" xmlns:w16sdtdh="http://schemas.microsoft.com/office/word/2020/wordml/sdtdatahash" xmlns:w16sdtfl="http://schemas.microsoft.com/office/word/2024/wordml/sdtformatlock" xmlns:w16se="http://schemas.microsoft.com/office/word/2015/wordml/symex" mc:Ignorable="w14 w15 w16se w16cid w16 w16cex w16sdtdh w16sdtfl w16du">
   <w:docDefaults>
     <w:rPrDefault>
       <w:rPr>
@@ -13896,11 +14301,11 @@
     <w:qFormat/>
     <w:rsid w:val="004A4397"/>
   </w:style>
-  <w:style w:type="paragraph" w:styleId="Ttulo1">
+  <w:style w:type="paragraph" w:styleId="Heading1">
     <w:name w:val="heading 1"/>
     <w:basedOn w:val="Normal"/>
     <w:next w:val="Normal"/>
-    <w:link w:val="Ttulo1Car"/>
+    <w:link w:val="Heading1Char"/>
     <w:uiPriority w:val="9"/>
     <w:qFormat/>
     <w:rsid w:val="00C835C9"/>
@@ -13917,11 +14322,11 @@
       <w:szCs w:val="32"/>
     </w:rPr>
   </w:style>
-  <w:style w:type="paragraph" w:styleId="Ttulo2">
+  <w:style w:type="paragraph" w:styleId="Heading2">
     <w:name w:val="heading 2"/>
     <w:basedOn w:val="Normal"/>
     <w:next w:val="Normal"/>
-    <w:link w:val="Ttulo2Car"/>
+    <w:link w:val="Heading2Char"/>
     <w:uiPriority w:val="9"/>
     <w:semiHidden/>
     <w:unhideWhenUsed/>
@@ -13941,11 +14346,11 @@
       <w:lang w:val="es-ES"/>
     </w:rPr>
   </w:style>
-  <w:style w:type="paragraph" w:styleId="Ttulo3">
+  <w:style w:type="paragraph" w:styleId="Heading3">
     <w:name w:val="heading 3"/>
     <w:basedOn w:val="Normal"/>
     <w:next w:val="Normal"/>
-    <w:link w:val="Ttulo3Car"/>
+    <w:link w:val="Heading3Char"/>
     <w:uiPriority w:val="9"/>
     <w:semiHidden/>
     <w:unhideWhenUsed/>
@@ -13965,11 +14370,11 @@
       <w:lang w:val="es-ES"/>
     </w:rPr>
   </w:style>
-  <w:style w:type="paragraph" w:styleId="Ttulo4">
+  <w:style w:type="paragraph" w:styleId="Heading4">
     <w:name w:val="heading 4"/>
     <w:basedOn w:val="Normal"/>
     <w:next w:val="Normal"/>
-    <w:link w:val="Ttulo4Car"/>
+    <w:link w:val="Heading4Char"/>
     <w:uiPriority w:val="9"/>
     <w:semiHidden/>
     <w:unhideWhenUsed/>
@@ -13989,11 +14394,11 @@
       <w:lang w:val="es-ES"/>
     </w:rPr>
   </w:style>
-  <w:style w:type="paragraph" w:styleId="Ttulo5">
+  <w:style w:type="paragraph" w:styleId="Heading5">
     <w:name w:val="heading 5"/>
     <w:basedOn w:val="Normal"/>
     <w:next w:val="Normal"/>
-    <w:link w:val="Ttulo5Car"/>
+    <w:link w:val="Heading5Char"/>
     <w:uiPriority w:val="9"/>
     <w:semiHidden/>
     <w:unhideWhenUsed/>
@@ -14011,11 +14416,11 @@
       <w:lang w:val="es-ES"/>
     </w:rPr>
   </w:style>
-  <w:style w:type="paragraph" w:styleId="Ttulo6">
+  <w:style w:type="paragraph" w:styleId="Heading6">
     <w:name w:val="heading 6"/>
     <w:basedOn w:val="Normal"/>
     <w:next w:val="Normal"/>
-    <w:link w:val="Ttulo6Car"/>
+    <w:link w:val="Heading6Char"/>
     <w:uiPriority w:val="9"/>
     <w:semiHidden/>
     <w:unhideWhenUsed/>
@@ -14035,13 +14440,13 @@
       <w:lang w:val="es-ES"/>
     </w:rPr>
   </w:style>
-  <w:style w:type="character" w:default="1" w:styleId="Fuentedeprrafopredeter">
+  <w:style w:type="character" w:default="1" w:styleId="DefaultParagraphFont">
     <w:name w:val="Default Paragraph Font"/>
     <w:uiPriority w:val="1"/>
     <w:semiHidden/>
     <w:unhideWhenUsed/>
   </w:style>
-  <w:style w:type="table" w:default="1" w:styleId="Tablanormal">
+  <w:style w:type="table" w:default="1" w:styleId="TableNormal">
     <w:name w:val="Normal Table"/>
     <w:uiPriority w:val="99"/>
     <w:semiHidden/>
@@ -14056,15 +14461,15 @@
       </w:tblCellMar>
     </w:tblPr>
   </w:style>
-  <w:style w:type="numbering" w:default="1" w:styleId="Sinlista">
+  <w:style w:type="numbering" w:default="1" w:styleId="NoList">
     <w:name w:val="No List"/>
     <w:uiPriority w:val="99"/>
     <w:semiHidden/>
     <w:unhideWhenUsed/>
   </w:style>
-  <w:style w:type="character" w:styleId="Textodelmarcadordeposicin">
+  <w:style w:type="character" w:styleId="PlaceholderText">
     <w:name w:val="Placeholder Text"/>
-    <w:basedOn w:val="Fuentedeprrafopredeter"/>
+    <w:basedOn w:val="DefaultParagraphFont"/>
     <w:uiPriority w:val="99"/>
     <w:semiHidden/>
     <w:rsid w:val="00D15BEF"/>
@@ -14072,10 +14477,10 @@
       <w:color w:val="808080"/>
     </w:rPr>
   </w:style>
-  <w:style w:type="paragraph" w:styleId="Encabezado">
+  <w:style w:type="paragraph" w:styleId="Header">
     <w:name w:val="header"/>
     <w:basedOn w:val="Normal"/>
-    <w:link w:val="EncabezadoCar"/>
+    <w:link w:val="HeaderChar"/>
     <w:uiPriority w:val="99"/>
     <w:unhideWhenUsed/>
     <w:rsid w:val="00A26CF4"/>
@@ -14087,17 +14492,17 @@
       <w:spacing w:after="0" w:line="240" w:lineRule="auto"/>
     </w:pPr>
   </w:style>
-  <w:style w:type="character" w:customStyle="1" w:styleId="EncabezadoCar">
-    <w:name w:val="Encabezado Car"/>
-    <w:basedOn w:val="Fuentedeprrafopredeter"/>
-    <w:link w:val="Encabezado"/>
+  <w:style w:type="character" w:customStyle="1" w:styleId="HeaderChar">
+    <w:name w:val="Header Char"/>
+    <w:basedOn w:val="DefaultParagraphFont"/>
+    <w:link w:val="Header"/>
     <w:uiPriority w:val="99"/>
     <w:rsid w:val="00A26CF4"/>
   </w:style>
-  <w:style w:type="paragraph" w:styleId="Piedepgina">
+  <w:style w:type="paragraph" w:styleId="Footer">
     <w:name w:val="footer"/>
     <w:basedOn w:val="Normal"/>
-    <w:link w:val="PiedepginaCar"/>
+    <w:link w:val="FooterChar"/>
     <w:uiPriority w:val="99"/>
     <w:unhideWhenUsed/>
     <w:rsid w:val="00A26CF4"/>
@@ -14109,14 +14514,14 @@
       <w:spacing w:after="0" w:line="240" w:lineRule="auto"/>
     </w:pPr>
   </w:style>
-  <w:style w:type="character" w:customStyle="1" w:styleId="PiedepginaCar">
-    <w:name w:val="Pie de página Car"/>
-    <w:basedOn w:val="Fuentedeprrafopredeter"/>
-    <w:link w:val="Piedepgina"/>
+  <w:style w:type="character" w:customStyle="1" w:styleId="FooterChar">
+    <w:name w:val="Footer Char"/>
+    <w:basedOn w:val="DefaultParagraphFont"/>
+    <w:link w:val="Footer"/>
     <w:uiPriority w:val="99"/>
     <w:rsid w:val="00A26CF4"/>
   </w:style>
-  <w:style w:type="paragraph" w:styleId="Prrafodelista">
+  <w:style w:type="paragraph" w:styleId="ListParagraph">
     <w:name w:val="List Paragraph"/>
     <w:basedOn w:val="Normal"/>
     <w:uiPriority w:val="34"/>
@@ -14127,9 +14532,9 @@
       <w:contextualSpacing/>
     </w:pPr>
   </w:style>
-  <w:style w:type="table" w:styleId="Tablaconcuadrcula">
+  <w:style w:type="table" w:styleId="TableGrid">
     <w:name w:val="Table Grid"/>
-    <w:basedOn w:val="Tablanormal"/>
+    <w:basedOn w:val="TableNormal"/>
     <w:uiPriority w:val="39"/>
     <w:rsid w:val="00CC3FD9"/>
     <w:pPr>
@@ -14146,9 +14551,9 @@
       </w:tblBorders>
     </w:tblPr>
   </w:style>
-  <w:style w:type="character" w:styleId="Hipervnculo">
+  <w:style w:type="character" w:styleId="Hyperlink">
     <w:name w:val="Hyperlink"/>
-    <w:basedOn w:val="Fuentedeprrafopredeter"/>
+    <w:basedOn w:val="DefaultParagraphFont"/>
     <w:uiPriority w:val="99"/>
     <w:unhideWhenUsed/>
     <w:rsid w:val="007E681F"/>
@@ -14157,9 +14562,9 @@
       <w:u w:val="single"/>
     </w:rPr>
   </w:style>
-  <w:style w:type="character" w:styleId="Mencinsinresolver">
+  <w:style w:type="character" w:styleId="UnresolvedMention">
     <w:name w:val="Unresolved Mention"/>
-    <w:basedOn w:val="Fuentedeprrafopredeter"/>
+    <w:basedOn w:val="DefaultParagraphFont"/>
     <w:uiPriority w:val="99"/>
     <w:semiHidden/>
     <w:unhideWhenUsed/>
@@ -14169,9 +14574,9 @@
       <w:shd w:val="clear" w:color="auto" w:fill="E1DFDD"/>
     </w:rPr>
   </w:style>
-  <w:style w:type="character" w:styleId="Hipervnculovisitado">
+  <w:style w:type="character" w:styleId="FollowedHyperlink">
     <w:name w:val="FollowedHyperlink"/>
-    <w:basedOn w:val="Fuentedeprrafopredeter"/>
+    <w:basedOn w:val="DefaultParagraphFont"/>
     <w:uiPriority w:val="99"/>
     <w:semiHidden/>
     <w:unhideWhenUsed/>
@@ -14181,18 +14586,18 @@
       <w:u w:val="single"/>
     </w:rPr>
   </w:style>
-  <w:style w:type="character" w:styleId="Nmerodepgina">
+  <w:style w:type="character" w:styleId="PageNumber">
     <w:name w:val="page number"/>
-    <w:basedOn w:val="Fuentedeprrafopredeter"/>
+    <w:basedOn w:val="DefaultParagraphFont"/>
     <w:uiPriority w:val="99"/>
     <w:semiHidden/>
     <w:unhideWhenUsed/>
     <w:rsid w:val="0014403D"/>
   </w:style>
-  <w:style w:type="character" w:customStyle="1" w:styleId="Ttulo1Car">
-    <w:name w:val="Título 1 Car"/>
-    <w:basedOn w:val="Fuentedeprrafopredeter"/>
-    <w:link w:val="Ttulo1"/>
+  <w:style w:type="character" w:customStyle="1" w:styleId="Heading1Char">
+    <w:name w:val="Heading 1 Char"/>
+    <w:basedOn w:val="DefaultParagraphFont"/>
+    <w:link w:val="Heading1"/>
     <w:uiPriority w:val="9"/>
     <w:rsid w:val="00C835C9"/>
     <w:rPr>
@@ -14202,9 +14607,9 @@
       <w:szCs w:val="32"/>
     </w:rPr>
   </w:style>
-  <w:style w:type="character" w:styleId="Refdecomentario">
+  <w:style w:type="character" w:styleId="CommentReference">
     <w:name w:val="annotation reference"/>
-    <w:basedOn w:val="Fuentedeprrafopredeter"/>
+    <w:basedOn w:val="DefaultParagraphFont"/>
     <w:uiPriority w:val="99"/>
     <w:semiHidden/>
     <w:unhideWhenUsed/>
@@ -14214,10 +14619,10 @@
       <w:szCs w:val="16"/>
     </w:rPr>
   </w:style>
-  <w:style w:type="paragraph" w:styleId="Textocomentario">
+  <w:style w:type="paragraph" w:styleId="CommentText">
     <w:name w:val="annotation text"/>
     <w:basedOn w:val="Normal"/>
-    <w:link w:val="TextocomentarioCar"/>
+    <w:link w:val="CommentTextChar"/>
     <w:uiPriority w:val="99"/>
     <w:semiHidden/>
     <w:unhideWhenUsed/>
@@ -14230,10 +14635,10 @@
       <w:szCs w:val="20"/>
     </w:rPr>
   </w:style>
-  <w:style w:type="character" w:customStyle="1" w:styleId="TextocomentarioCar">
-    <w:name w:val="Texto comentario Car"/>
-    <w:basedOn w:val="Fuentedeprrafopredeter"/>
-    <w:link w:val="Textocomentario"/>
+  <w:style w:type="character" w:customStyle="1" w:styleId="CommentTextChar">
+    <w:name w:val="Comment Text Char"/>
+    <w:basedOn w:val="DefaultParagraphFont"/>
+    <w:link w:val="CommentText"/>
     <w:uiPriority w:val="99"/>
     <w:semiHidden/>
     <w:rsid w:val="003754C2"/>
@@ -14242,11 +14647,11 @@
       <w:szCs w:val="20"/>
     </w:rPr>
   </w:style>
-  <w:style w:type="paragraph" w:styleId="Asuntodelcomentario">
+  <w:style w:type="paragraph" w:styleId="CommentSubject">
     <w:name w:val="annotation subject"/>
-    <w:basedOn w:val="Textocomentario"/>
-    <w:next w:val="Textocomentario"/>
-    <w:link w:val="AsuntodelcomentarioCar"/>
+    <w:basedOn w:val="CommentText"/>
+    <w:next w:val="CommentText"/>
+    <w:link w:val="CommentSubjectChar"/>
     <w:uiPriority w:val="99"/>
     <w:semiHidden/>
     <w:unhideWhenUsed/>
@@ -14256,10 +14661,10 @@
       <w:bCs/>
     </w:rPr>
   </w:style>
-  <w:style w:type="character" w:customStyle="1" w:styleId="AsuntodelcomentarioCar">
-    <w:name w:val="Asunto del comentario Car"/>
-    <w:basedOn w:val="TextocomentarioCar"/>
-    <w:link w:val="Asuntodelcomentario"/>
+  <w:style w:type="character" w:customStyle="1" w:styleId="CommentSubjectChar">
+    <w:name w:val="Comment Subject Char"/>
+    <w:basedOn w:val="CommentTextChar"/>
+    <w:link w:val="CommentSubject"/>
     <w:uiPriority w:val="99"/>
     <w:semiHidden/>
     <w:rsid w:val="003754C2"/>
@@ -14272,23 +14677,23 @@
   </w:style>
   <w:style w:type="character" w:customStyle="1" w:styleId="mord">
     <w:name w:val="mord"/>
-    <w:basedOn w:val="Fuentedeprrafopredeter"/>
+    <w:basedOn w:val="DefaultParagraphFont"/>
     <w:rsid w:val="00530165"/>
   </w:style>
   <w:style w:type="character" w:customStyle="1" w:styleId="mrel">
     <w:name w:val="mrel"/>
-    <w:basedOn w:val="Fuentedeprrafopredeter"/>
+    <w:basedOn w:val="DefaultParagraphFont"/>
     <w:rsid w:val="00530165"/>
   </w:style>
   <w:style w:type="character" w:customStyle="1" w:styleId="mbin">
     <w:name w:val="mbin"/>
-    <w:basedOn w:val="Fuentedeprrafopredeter"/>
+    <w:basedOn w:val="DefaultParagraphFont"/>
     <w:rsid w:val="00530165"/>
   </w:style>
-  <w:style w:type="character" w:customStyle="1" w:styleId="Ttulo2Car">
-    <w:name w:val="Título 2 Car"/>
-    <w:basedOn w:val="Fuentedeprrafopredeter"/>
-    <w:link w:val="Ttulo2"/>
+  <w:style w:type="character" w:customStyle="1" w:styleId="Heading2Char">
+    <w:name w:val="Heading 2 Char"/>
+    <w:basedOn w:val="DefaultParagraphFont"/>
+    <w:link w:val="Heading2"/>
     <w:uiPriority w:val="9"/>
     <w:semiHidden/>
     <w:rsid w:val="00282A80"/>
@@ -14300,10 +14705,10 @@
       <w:lang w:val="es-ES"/>
     </w:rPr>
   </w:style>
-  <w:style w:type="character" w:customStyle="1" w:styleId="Ttulo3Car">
-    <w:name w:val="Título 3 Car"/>
-    <w:basedOn w:val="Fuentedeprrafopredeter"/>
-    <w:link w:val="Ttulo3"/>
+  <w:style w:type="character" w:customStyle="1" w:styleId="Heading3Char">
+    <w:name w:val="Heading 3 Char"/>
+    <w:basedOn w:val="DefaultParagraphFont"/>
+    <w:link w:val="Heading3"/>
     <w:uiPriority w:val="9"/>
     <w:semiHidden/>
     <w:rsid w:val="00282A80"/>
@@ -14315,10 +14720,10 @@
       <w:lang w:val="es-ES"/>
     </w:rPr>
   </w:style>
-  <w:style w:type="character" w:customStyle="1" w:styleId="Ttulo4Car">
-    <w:name w:val="Título 4 Car"/>
-    <w:basedOn w:val="Fuentedeprrafopredeter"/>
-    <w:link w:val="Ttulo4"/>
+  <w:style w:type="character" w:customStyle="1" w:styleId="Heading4Char">
+    <w:name w:val="Heading 4 Char"/>
+    <w:basedOn w:val="DefaultParagraphFont"/>
+    <w:link w:val="Heading4"/>
     <w:uiPriority w:val="9"/>
     <w:semiHidden/>
     <w:rsid w:val="00282A80"/>
@@ -14330,10 +14735,10 @@
       <w:lang w:val="es-ES"/>
     </w:rPr>
   </w:style>
-  <w:style w:type="character" w:customStyle="1" w:styleId="Ttulo5Car">
-    <w:name w:val="Título 5 Car"/>
-    <w:basedOn w:val="Fuentedeprrafopredeter"/>
-    <w:link w:val="Ttulo5"/>
+  <w:style w:type="character" w:customStyle="1" w:styleId="Heading5Char">
+    <w:name w:val="Heading 5 Char"/>
+    <w:basedOn w:val="DefaultParagraphFont"/>
+    <w:link w:val="Heading5"/>
     <w:uiPriority w:val="9"/>
     <w:semiHidden/>
     <w:rsid w:val="00282A80"/>
@@ -14343,10 +14748,10 @@
       <w:lang w:val="es-ES"/>
     </w:rPr>
   </w:style>
-  <w:style w:type="character" w:customStyle="1" w:styleId="Ttulo6Car">
-    <w:name w:val="Título 6 Car"/>
-    <w:basedOn w:val="Fuentedeprrafopredeter"/>
-    <w:link w:val="Ttulo6"/>
+  <w:style w:type="character" w:customStyle="1" w:styleId="Heading6Char">
+    <w:name w:val="Heading 6 Char"/>
+    <w:basedOn w:val="DefaultParagraphFont"/>
+    <w:link w:val="Heading6"/>
     <w:uiPriority w:val="9"/>
     <w:semiHidden/>
     <w:rsid w:val="00282A80"/>
@@ -14360,17 +14765,17 @@
   </w:style>
   <w:style w:type="numbering" w:customStyle="1" w:styleId="Sinlista1">
     <w:name w:val="Sin lista1"/>
-    <w:next w:val="Sinlista"/>
+    <w:next w:val="NoList"/>
     <w:uiPriority w:val="99"/>
     <w:semiHidden/>
     <w:unhideWhenUsed/>
     <w:rsid w:val="00282A80"/>
   </w:style>
-  <w:style w:type="paragraph" w:styleId="Ttulo">
+  <w:style w:type="paragraph" w:styleId="Title">
     <w:name w:val="Title"/>
     <w:basedOn w:val="Normal"/>
     <w:next w:val="Normal"/>
-    <w:link w:val="TtuloCar"/>
+    <w:link w:val="TitleChar"/>
     <w:uiPriority w:val="10"/>
     <w:qFormat/>
     <w:rsid w:val="00282A80"/>
@@ -14387,10 +14792,10 @@
       <w:lang w:val="es-ES"/>
     </w:rPr>
   </w:style>
-  <w:style w:type="character" w:customStyle="1" w:styleId="TtuloCar">
-    <w:name w:val="Título Car"/>
-    <w:basedOn w:val="Fuentedeprrafopredeter"/>
-    <w:link w:val="Ttulo"/>
+  <w:style w:type="character" w:customStyle="1" w:styleId="TitleChar">
+    <w:name w:val="Title Char"/>
+    <w:basedOn w:val="DefaultParagraphFont"/>
+    <w:link w:val="Title"/>
     <w:uiPriority w:val="10"/>
     <w:rsid w:val="00282A80"/>
     <w:rPr>
@@ -14401,11 +14806,11 @@
       <w:lang w:val="es-ES"/>
     </w:rPr>
   </w:style>
-  <w:style w:type="paragraph" w:styleId="Subttulo">
+  <w:style w:type="paragraph" w:styleId="Subtitle">
     <w:name w:val="Subtitle"/>
     <w:basedOn w:val="Normal"/>
     <w:next w:val="Normal"/>
-    <w:link w:val="SubttuloCar"/>
+    <w:link w:val="SubtitleChar"/>
     <w:uiPriority w:val="11"/>
     <w:qFormat/>
     <w:rsid w:val="00282A80"/>
@@ -14423,10 +14828,10 @@
       <w:lang w:val="es-ES"/>
     </w:rPr>
   </w:style>
-  <w:style w:type="character" w:customStyle="1" w:styleId="SubttuloCar">
-    <w:name w:val="Subtítulo Car"/>
-    <w:basedOn w:val="Fuentedeprrafopredeter"/>
-    <w:link w:val="Subttulo"/>
+  <w:style w:type="character" w:customStyle="1" w:styleId="SubtitleChar">
+    <w:name w:val="Subtitle Char"/>
+    <w:basedOn w:val="DefaultParagraphFont"/>
+    <w:link w:val="Subtitle"/>
     <w:uiPriority w:val="11"/>
     <w:rsid w:val="00282A80"/>
     <w:rPr>
@@ -14440,7 +14845,7 @@
   </w:style>
   <w:style w:type="table" w:customStyle="1" w:styleId="1">
     <w:name w:val="1"/>
-    <w:basedOn w:val="Tablanormal"/>
+    <w:basedOn w:val="TableNormal"/>
     <w:rsid w:val="00282A80"/>
     <w:pPr>
       <w:spacing w:after="0" w:line="240" w:lineRule="auto"/>
@@ -14471,7 +14876,7 @@
   </w:style>
   <w:style w:type="character" w:customStyle="1" w:styleId="USBDocsChar">
     <w:name w:val="USB Docs Char"/>
-    <w:basedOn w:val="Fuentedeprrafopredeter"/>
+    <w:basedOn w:val="DefaultParagraphFont"/>
     <w:link w:val="USBDocs"/>
     <w:rsid w:val="00282A80"/>
     <w:rPr>
@@ -14502,8 +14907,8 @@
   </w:style>
   <w:style w:type="table" w:customStyle="1" w:styleId="Tablaconcuadrcula1">
     <w:name w:val="Tabla con cuadrícula1"/>
-    <w:basedOn w:val="Tablanormal"/>
-    <w:next w:val="Tablaconcuadrcula"/>
+    <w:basedOn w:val="TableNormal"/>
+    <w:next w:val="TableGrid"/>
     <w:uiPriority w:val="39"/>
     <w:rsid w:val="00282A80"/>
     <w:pPr>
@@ -14524,7 +14929,7 @@
       </w:tblBorders>
     </w:tblPr>
   </w:style>
-  <w:style w:type="paragraph" w:styleId="ndice1">
+  <w:style w:type="paragraph" w:styleId="Index1">
     <w:name w:val="index 1"/>
     <w:basedOn w:val="Normal"/>
     <w:next w:val="Normal"/>
@@ -14547,7 +14952,7 @@
   </w:style>
   <w:style w:type="paragraph" w:customStyle="1" w:styleId="TtuloTDC1">
     <w:name w:val="Título TDC1"/>
-    <w:basedOn w:val="Ttulo1"/>
+    <w:basedOn w:val="Heading1"/>
     <w:next w:val="Normal"/>
     <w:uiPriority w:val="39"/>
     <w:unhideWhenUsed/>
@@ -14560,7 +14965,7 @@
       <w:lang w:val="en-US"/>
     </w:rPr>
   </w:style>
-  <w:style w:type="paragraph" w:styleId="TDC1">
+  <w:style w:type="paragraph" w:styleId="TOC1">
     <w:name w:val="toc 1"/>
     <w:basedOn w:val="Normal"/>
     <w:next w:val="Normal"/>
@@ -14576,7 +14981,7 @@
       <w:lang w:val="es-ES"/>
     </w:rPr>
   </w:style>
-  <w:style w:type="paragraph" w:styleId="Listaconvietas">
+  <w:style w:type="paragraph" w:styleId="ListBullet">
     <w:name w:val="List Bullet"/>
     <w:basedOn w:val="Normal"/>
     <w:uiPriority w:val="99"/>

</xml_diff>

<commit_message>
Update: redes y software
</commit_message>
<xml_diff>
--- a/Ingenieria de Software.docx
+++ b/Ingenieria de Software.docx
@@ -288,16 +288,7 @@
                                   <w:szCs w:val="24"/>
                                   <w:lang w:val="es-ES"/>
                                 </w:rPr>
-                                <w:t xml:space="preserve">Jesús </w:t>
-                              </w:r>
-                              <w:r>
-                                <w:rPr>
-                                  <w:rFonts w:ascii="LM Roman 10" w:hAnsi="LM Roman 10"/>
-                                  <w:sz w:val="24"/>
-                                  <w:szCs w:val="24"/>
-                                  <w:lang w:val="es-ES"/>
-                                </w:rPr>
-                                <w:t>Gutiérrez</w:t>
+                                <w:t>Jesús Gutiérrez</w:t>
                               </w:r>
                             </w:p>
                           </w:txbxContent>
@@ -530,16 +521,7 @@
                             <w:szCs w:val="24"/>
                             <w:lang w:val="es-ES"/>
                           </w:rPr>
-                          <w:t xml:space="preserve">Jesús </w:t>
-                        </w:r>
-                        <w:r>
-                          <w:rPr>
-                            <w:rFonts w:ascii="LM Roman 10" w:hAnsi="LM Roman 10"/>
-                            <w:sz w:val="24"/>
-                            <w:szCs w:val="24"/>
-                            <w:lang w:val="es-ES"/>
-                          </w:rPr>
-                          <w:t>Gutiérrez</w:t>
+                          <w:t>Jesús Gutiérrez</w:t>
                         </w:r>
                       </w:p>
                     </w:txbxContent>
@@ -1619,10 +1601,1513 @@
     </w:p>
     <w:p>
       <w:pPr>
+        <w:rPr>
+          <w:rFonts w:ascii="LM Roman 10" w:eastAsiaTheme="minorEastAsia" w:hAnsi="LM Roman 10"/>
+          <w:bCs/>
+        </w:rPr>
+      </w:pPr>
+      <w:r>
+        <w:rPr>
+          <w:rFonts w:ascii="LM Roman 10" w:eastAsiaTheme="minorEastAsia" w:hAnsi="LM Roman 10"/>
+          <w:bCs/>
+        </w:rPr>
+        <w:br w:type="page"/>
+      </w:r>
+    </w:p>
+    <w:p>
+      <w:pPr>
         <w:jc w:val="both"/>
         <w:rPr>
           <w:rFonts w:ascii="LM Roman 10" w:eastAsiaTheme="minorEastAsia" w:hAnsi="LM Roman 10"/>
           <w:bCs/>
+          <w:sz w:val="40"/>
+          <w:szCs w:val="40"/>
+          <w:lang w:val="es-ES"/>
+        </w:rPr>
+      </w:pPr>
+      <w:r>
+        <w:rPr>
+          <w:rFonts w:ascii="LM Roman 10" w:eastAsiaTheme="minorEastAsia" w:hAnsi="LM Roman 10"/>
+          <w:b/>
+          <w:bCs/>
+          <w:sz w:val="40"/>
+          <w:szCs w:val="40"/>
+          <w:lang w:val="es-ES"/>
+        </w:rPr>
+        <w:lastRenderedPageBreak/>
+        <w:t>Clase 0</w:t>
+      </w:r>
+      <w:r>
+        <w:rPr>
+          <w:rFonts w:ascii="LM Roman 10" w:eastAsiaTheme="minorEastAsia" w:hAnsi="LM Roman 10"/>
+          <w:b/>
+          <w:bCs/>
+          <w:sz w:val="40"/>
+          <w:szCs w:val="40"/>
+          <w:lang w:val="es-ES"/>
+        </w:rPr>
+        <w:t>3</w:t>
+      </w:r>
+      <w:r>
+        <w:rPr>
+          <w:rFonts w:ascii="LM Roman 10" w:eastAsiaTheme="minorEastAsia" w:hAnsi="LM Roman 10"/>
+          <w:b/>
+          <w:bCs/>
+          <w:sz w:val="40"/>
+          <w:szCs w:val="40"/>
+          <w:lang w:val="es-ES"/>
+        </w:rPr>
+        <w:t xml:space="preserve">. </w:t>
+      </w:r>
+      <w:r>
+        <w:rPr>
+          <w:rFonts w:ascii="LM Roman 10" w:eastAsiaTheme="minorEastAsia" w:hAnsi="LM Roman 10"/>
+          <w:b/>
+          <w:bCs/>
+          <w:sz w:val="40"/>
+          <w:szCs w:val="40"/>
+          <w:lang w:val="es-ES"/>
+        </w:rPr>
+        <w:t>Metodologías ágiles y métricas</w:t>
+      </w:r>
+    </w:p>
+    <w:p>
+      <w:pPr>
+        <w:jc w:val="both"/>
+        <w:rPr>
+          <w:rFonts w:ascii="LM Roman 10" w:eastAsiaTheme="minorEastAsia" w:hAnsi="LM Roman 10"/>
+          <w:b/>
+        </w:rPr>
+      </w:pPr>
+      <w:r>
+        <w:rPr>
+          <w:rFonts w:ascii="LM Roman 10" w:eastAsiaTheme="minorEastAsia" w:hAnsi="LM Roman 10"/>
+          <w:b/>
+        </w:rPr>
+        <w:t>Medición del Software</w:t>
+      </w:r>
+    </w:p>
+    <w:p>
+      <w:pPr>
+        <w:jc w:val="both"/>
+        <w:rPr>
+          <w:rFonts w:ascii="LM Roman 10" w:eastAsiaTheme="minorEastAsia" w:hAnsi="LM Roman 10"/>
+          <w:bCs/>
+        </w:rPr>
+      </w:pPr>
+      <w:r>
+        <w:rPr>
+          <w:rFonts w:ascii="LM Roman 10" w:eastAsiaTheme="minorEastAsia" w:hAnsi="LM Roman 10"/>
+          <w:bCs/>
+        </w:rPr>
+        <w:t>La medición es un análisis cuantitativo. En medición del software, con el fin de analizar el comportamiento y mejorarlo u optimizar una pieza de software, debemos buscar las métricas adecuadas para evaluar el acercamiento a los objetivos propuestos.</w:t>
+      </w:r>
+    </w:p>
+    <w:p>
+      <w:pPr>
+        <w:jc w:val="both"/>
+        <w:rPr>
+          <w:rFonts w:ascii="LM Roman 10" w:eastAsiaTheme="minorEastAsia" w:hAnsi="LM Roman 10"/>
+          <w:bCs/>
+          <w:lang w:val="es-ES"/>
+        </w:rPr>
+      </w:pPr>
+      <w:proofErr w:type="spellStart"/>
+      <w:r>
+        <w:rPr>
+          <w:rFonts w:ascii="LM Roman 10" w:eastAsiaTheme="minorEastAsia" w:hAnsi="LM Roman 10"/>
+          <w:bCs/>
+        </w:rPr>
+        <w:t>KPI</w:t>
+      </w:r>
+      <w:r>
+        <w:rPr>
+          <w:rFonts w:ascii="LM Roman 10" w:eastAsiaTheme="minorEastAsia" w:hAnsi="LM Roman 10"/>
+          <w:bCs/>
+        </w:rPr>
+        <w:t>s</w:t>
+      </w:r>
+      <w:proofErr w:type="spellEnd"/>
+      <w:r>
+        <w:rPr>
+          <w:rFonts w:ascii="LM Roman 10" w:eastAsiaTheme="minorEastAsia" w:hAnsi="LM Roman 10"/>
+          <w:bCs/>
+        </w:rPr>
+        <w:t xml:space="preserve"> (Key Performance </w:t>
+      </w:r>
+      <w:proofErr w:type="spellStart"/>
+      <w:r>
+        <w:rPr>
+          <w:rFonts w:ascii="LM Roman 10" w:eastAsiaTheme="minorEastAsia" w:hAnsi="LM Roman 10"/>
+          <w:bCs/>
+        </w:rPr>
+        <w:t>Indicator</w:t>
+      </w:r>
+      <w:proofErr w:type="spellEnd"/>
+      <w:r>
+        <w:rPr>
+          <w:rFonts w:ascii="LM Roman 10" w:eastAsiaTheme="minorEastAsia" w:hAnsi="LM Roman 10"/>
+          <w:bCs/>
+        </w:rPr>
+        <w:t xml:space="preserve">) y </w:t>
+      </w:r>
+      <w:proofErr w:type="spellStart"/>
+      <w:r>
+        <w:rPr>
+          <w:rFonts w:ascii="LM Roman 10" w:eastAsiaTheme="minorEastAsia" w:hAnsi="LM Roman 10"/>
+          <w:bCs/>
+        </w:rPr>
+        <w:t>OKRs</w:t>
+      </w:r>
+      <w:proofErr w:type="spellEnd"/>
+      <w:r>
+        <w:rPr>
+          <w:rFonts w:ascii="LM Roman 10" w:eastAsiaTheme="minorEastAsia" w:hAnsi="LM Roman 10"/>
+          <w:bCs/>
+        </w:rPr>
+        <w:t xml:space="preserve"> son valores que nos sirven para tomar decisiones. </w:t>
+      </w:r>
+      <w:r>
+        <w:rPr>
+          <w:rFonts w:ascii="LM Roman 10" w:eastAsiaTheme="minorEastAsia" w:hAnsi="LM Roman 10"/>
+          <w:bCs/>
+        </w:rPr>
+        <w:t xml:space="preserve"> </w:t>
+      </w:r>
+      <w:r>
+        <w:rPr>
+          <w:rFonts w:ascii="LM Roman 10" w:eastAsiaTheme="minorEastAsia" w:hAnsi="LM Roman 10"/>
+          <w:bCs/>
+        </w:rPr>
+        <w:t xml:space="preserve">Son indicadores generales del comportamiento de la organización orientado a resultados. Su diferencia radica en que los </w:t>
+      </w:r>
+      <w:proofErr w:type="spellStart"/>
+      <w:r>
+        <w:rPr>
+          <w:rFonts w:ascii="LM Roman 10" w:eastAsiaTheme="minorEastAsia" w:hAnsi="LM Roman 10"/>
+          <w:bCs/>
+        </w:rPr>
+        <w:t>OKRs</w:t>
+      </w:r>
+      <w:proofErr w:type="spellEnd"/>
+      <w:r>
+        <w:rPr>
+          <w:rFonts w:ascii="LM Roman 10" w:eastAsiaTheme="minorEastAsia" w:hAnsi="LM Roman 10"/>
+          <w:bCs/>
+        </w:rPr>
+        <w:t xml:space="preserve"> miden los resultados respecto a los objetivos propuestos contextualizados en una metodología ágil</w:t>
+      </w:r>
+      <w:r>
+        <w:rPr>
+          <w:rFonts w:ascii="LM Roman 10" w:eastAsiaTheme="minorEastAsia" w:hAnsi="LM Roman 10"/>
+          <w:bCs/>
+          <w:lang w:val="es-ES"/>
+        </w:rPr>
+        <w:t xml:space="preserve">; los </w:t>
+      </w:r>
+      <w:proofErr w:type="spellStart"/>
+      <w:r>
+        <w:rPr>
+          <w:rFonts w:ascii="LM Roman 10" w:eastAsiaTheme="minorEastAsia" w:hAnsi="LM Roman 10"/>
+          <w:bCs/>
+          <w:lang w:val="es-ES"/>
+        </w:rPr>
+        <w:t>KPIs</w:t>
+      </w:r>
+      <w:proofErr w:type="spellEnd"/>
+      <w:r>
+        <w:rPr>
+          <w:rFonts w:ascii="LM Roman 10" w:eastAsiaTheme="minorEastAsia" w:hAnsi="LM Roman 10"/>
+          <w:bCs/>
+          <w:lang w:val="es-ES"/>
+        </w:rPr>
+        <w:t>, son métricas generales para medir los resultados de una organización.</w:t>
+      </w:r>
+    </w:p>
+    <w:p>
+      <w:pPr>
+        <w:jc w:val="both"/>
+        <w:rPr>
+          <w:rFonts w:ascii="LM Roman 10" w:eastAsiaTheme="minorEastAsia" w:hAnsi="LM Roman 10"/>
+          <w:bCs/>
+          <w:lang w:val="es-ES"/>
+        </w:rPr>
+      </w:pPr>
+      <w:r>
+        <w:rPr>
+          <w:rFonts w:ascii="LM Roman 10" w:eastAsiaTheme="minorEastAsia" w:hAnsi="LM Roman 10"/>
+          <w:bCs/>
+          <w:lang w:val="es-ES"/>
+        </w:rPr>
+        <w:t>La productividad en desarrollo de software se mide sobre los ingenieros y los equipos de desarrollo.</w:t>
+      </w:r>
+    </w:p>
+    <w:p>
+      <w:pPr>
+        <w:jc w:val="both"/>
+        <w:rPr>
+          <w:rFonts w:ascii="LM Roman 10" w:eastAsiaTheme="minorEastAsia" w:hAnsi="LM Roman 10"/>
+          <w:bCs/>
+          <w:lang w:val="es-ES"/>
+        </w:rPr>
+      </w:pPr>
+      <w:r>
+        <w:rPr>
+          <w:rFonts w:ascii="LM Roman 10" w:eastAsiaTheme="minorEastAsia" w:hAnsi="LM Roman 10"/>
+          <w:bCs/>
+          <w:lang w:val="es-ES"/>
+        </w:rPr>
+        <w:t>¿Sobre qué impacta el rendimiento del software? Sobre la infraestructura que soporta ese software</w:t>
+      </w:r>
+    </w:p>
+    <w:p>
+      <w:pPr>
+        <w:jc w:val="both"/>
+        <w:rPr>
+          <w:rFonts w:ascii="LM Roman 10" w:eastAsiaTheme="minorEastAsia" w:hAnsi="LM Roman 10"/>
+          <w:bCs/>
+          <w:lang w:val="es-ES"/>
+        </w:rPr>
+      </w:pPr>
+      <w:r>
+        <w:rPr>
+          <w:rFonts w:ascii="LM Roman 10" w:eastAsiaTheme="minorEastAsia" w:hAnsi="LM Roman 10"/>
+          <w:bCs/>
+          <w:lang w:val="es-ES"/>
+        </w:rPr>
+        <w:t>¿Sobre qué medimos la seguridad del software? Sobre su robustez.</w:t>
+      </w:r>
+    </w:p>
+    <w:p>
+      <w:pPr>
+        <w:jc w:val="both"/>
+        <w:rPr>
+          <w:rFonts w:ascii="LM Roman 10" w:eastAsiaTheme="minorEastAsia" w:hAnsi="LM Roman 10"/>
+          <w:bCs/>
+          <w:lang w:val="es-ES"/>
+        </w:rPr>
+      </w:pPr>
+      <w:r>
+        <w:rPr>
+          <w:rFonts w:ascii="LM Roman 10" w:eastAsiaTheme="minorEastAsia" w:hAnsi="LM Roman 10"/>
+          <w:bCs/>
+          <w:lang w:val="es-ES"/>
+        </w:rPr>
+        <w:t>¿Y la experiencia del usuario? Qué tan intuitivo es el software para el usuario manejarlo</w:t>
+      </w:r>
+    </w:p>
+    <w:p>
+      <w:pPr>
+        <w:jc w:val="both"/>
+        <w:rPr>
+          <w:rFonts w:ascii="LM Roman 10" w:eastAsiaTheme="minorEastAsia" w:hAnsi="LM Roman 10"/>
+          <w:b/>
+          <w:lang w:val="es-ES"/>
+        </w:rPr>
+      </w:pPr>
+      <w:r>
+        <w:rPr>
+          <w:rFonts w:ascii="LM Roman 10" w:eastAsiaTheme="minorEastAsia" w:hAnsi="LM Roman 10"/>
+          <w:b/>
+          <w:lang w:val="es-ES"/>
+        </w:rPr>
+        <w:t>Productividad</w:t>
+      </w:r>
+      <w:r>
+        <w:rPr>
+          <w:rFonts w:ascii="LM Roman 10" w:eastAsiaTheme="minorEastAsia" w:hAnsi="LM Roman 10"/>
+          <w:b/>
+          <w:lang w:val="es-ES"/>
+        </w:rPr>
+        <w:t xml:space="preserve"> del desarrollador</w:t>
+      </w:r>
+    </w:p>
+    <w:p>
+      <w:pPr>
+        <w:pStyle w:val="ListParagraph"/>
+        <w:numPr>
+          <w:ilvl w:val="0"/>
+          <w:numId w:val="121"/>
+        </w:numPr>
+        <w:jc w:val="both"/>
+        <w:rPr>
+          <w:rFonts w:ascii="LM Roman 10" w:eastAsiaTheme="minorEastAsia" w:hAnsi="LM Roman 10"/>
+          <w:bCs/>
+          <w:lang w:val="es-ES"/>
+        </w:rPr>
+      </w:pPr>
+      <w:r>
+        <w:rPr>
+          <w:rFonts w:ascii="LM Roman 10" w:eastAsiaTheme="minorEastAsia" w:hAnsi="LM Roman 10"/>
+          <w:bCs/>
+          <w:lang w:val="es-ES"/>
+        </w:rPr>
+        <w:t>Tiempo de entrega</w:t>
+      </w:r>
+    </w:p>
+    <w:p>
+      <w:pPr>
+        <w:pStyle w:val="ListParagraph"/>
+        <w:jc w:val="both"/>
+        <w:rPr>
+          <w:rFonts w:ascii="LM Roman 10" w:eastAsiaTheme="minorEastAsia" w:hAnsi="LM Roman 10"/>
+          <w:bCs/>
+          <w:lang w:val="en-US"/>
+        </w:rPr>
+      </w:pPr>
+      <w:r>
+        <w:rPr>
+          <w:rFonts w:ascii="LM Roman 10" w:eastAsiaTheme="minorEastAsia" w:hAnsi="LM Roman 10"/>
+          <w:bCs/>
+          <w:lang w:val="es-ES"/>
+        </w:rPr>
+        <w:t>Métrica</w:t>
+      </w:r>
+      <w:r>
+        <w:rPr>
+          <w:rFonts w:ascii="LM Roman 10" w:eastAsiaTheme="minorEastAsia" w:hAnsi="LM Roman 10"/>
+          <w:bCs/>
+          <w:lang w:val="en-US"/>
+        </w:rPr>
+        <w:t xml:space="preserve">: TPE </w:t>
+      </w:r>
+      <m:oMath>
+        <m:r>
+          <m:rPr>
+            <m:sty m:val="p"/>
+          </m:rPr>
+          <w:rPr>
+            <w:rFonts w:ascii="Cambria Math" w:eastAsiaTheme="minorEastAsia" w:hAnsi="Cambria Math"/>
+            <w:lang w:val="en-US"/>
+          </w:rPr>
+          <m:t>Σ</m:t>
+        </m:r>
+        <m:d>
+          <m:dPr>
+            <m:ctrlPr>
+              <w:rPr>
+                <w:rFonts w:ascii="Cambria Math" w:eastAsiaTheme="minorEastAsia" w:hAnsi="Cambria Math"/>
+                <w:bCs/>
+                <w:i/>
+                <w:lang w:val="en-US"/>
+              </w:rPr>
+            </m:ctrlPr>
+          </m:dPr>
+          <m:e>
+            <m:r>
+              <w:rPr>
+                <w:rFonts w:ascii="Cambria Math" w:eastAsiaTheme="minorEastAsia" w:hAnsi="Cambria Math"/>
+                <w:lang w:val="en-US"/>
+              </w:rPr>
+              <m:t>dia/semana</m:t>
+            </m:r>
+          </m:e>
+        </m:d>
+      </m:oMath>
+    </w:p>
+    <w:p>
+      <w:pPr>
+        <w:pStyle w:val="ListParagraph"/>
+        <w:numPr>
+          <w:ilvl w:val="0"/>
+          <w:numId w:val="121"/>
+        </w:numPr>
+        <w:jc w:val="both"/>
+        <w:rPr>
+          <w:rFonts w:ascii="LM Roman 10" w:eastAsiaTheme="minorEastAsia" w:hAnsi="LM Roman 10"/>
+          <w:bCs/>
+          <w:lang w:val="en-US"/>
+        </w:rPr>
+      </w:pPr>
+      <w:proofErr w:type="spellStart"/>
+      <w:r>
+        <w:rPr>
+          <w:rFonts w:ascii="LM Roman 10" w:eastAsiaTheme="minorEastAsia" w:hAnsi="LM Roman 10"/>
+          <w:bCs/>
+          <w:lang w:val="en-US"/>
+        </w:rPr>
+        <w:t>Cantidad</w:t>
+      </w:r>
+      <w:proofErr w:type="spellEnd"/>
+      <w:r>
+        <w:rPr>
+          <w:rFonts w:ascii="LM Roman 10" w:eastAsiaTheme="minorEastAsia" w:hAnsi="LM Roman 10"/>
+          <w:bCs/>
+          <w:lang w:val="en-US"/>
+        </w:rPr>
+        <w:t xml:space="preserve"> de c</w:t>
+      </w:r>
+      <w:proofErr w:type="spellStart"/>
+      <w:r>
+        <w:rPr>
+          <w:rFonts w:ascii="LM Roman 10" w:eastAsiaTheme="minorEastAsia" w:hAnsi="LM Roman 10"/>
+          <w:bCs/>
+          <w:lang w:val="es-ES"/>
+        </w:rPr>
+        <w:t>ódigo</w:t>
+      </w:r>
+      <w:proofErr w:type="spellEnd"/>
+    </w:p>
+    <w:p>
+      <w:pPr>
+        <w:pStyle w:val="ListParagraph"/>
+        <w:jc w:val="both"/>
+        <w:rPr>
+          <w:rFonts w:ascii="LM Roman 10" w:eastAsiaTheme="minorEastAsia" w:hAnsi="LM Roman 10"/>
+          <w:bCs/>
+          <w:lang w:val="es-ES"/>
+        </w:rPr>
+      </w:pPr>
+      <w:r>
+        <w:rPr>
+          <w:rFonts w:ascii="LM Roman 10" w:eastAsiaTheme="minorEastAsia" w:hAnsi="LM Roman 10"/>
+          <w:bCs/>
+          <w:lang w:val="es-ES"/>
+        </w:rPr>
+        <w:t>Métrica</w:t>
+      </w:r>
+      <w:r>
+        <w:rPr>
+          <w:rFonts w:ascii="LM Roman 10" w:eastAsiaTheme="minorEastAsia" w:hAnsi="LM Roman 10"/>
+          <w:bCs/>
+          <w:lang w:val="es-ES"/>
+        </w:rPr>
+        <w:t>: saber cu</w:t>
+      </w:r>
+      <w:r>
+        <w:rPr>
+          <w:rFonts w:ascii="LM Roman 10" w:eastAsiaTheme="minorEastAsia" w:hAnsi="LM Roman 10"/>
+          <w:bCs/>
+          <w:lang w:val="es-ES"/>
+        </w:rPr>
+        <w:t>ántas líneas de código tiene ese software nos ayuda a orientarnos sobre la sostenibilidad y mantenimiento del código.</w:t>
+      </w:r>
+      <w:r>
+        <w:rPr>
+          <w:rFonts w:ascii="LM Roman 10" w:eastAsiaTheme="minorEastAsia" w:hAnsi="LM Roman 10"/>
+          <w:bCs/>
+          <w:lang w:val="es-ES"/>
+        </w:rPr>
+        <w:t xml:space="preserve"> Importante</w:t>
+      </w:r>
+      <w:r>
+        <w:rPr>
+          <w:rFonts w:ascii="LM Roman 10" w:eastAsiaTheme="minorEastAsia" w:hAnsi="LM Roman 10"/>
+          <w:bCs/>
+          <w:lang w:val="es-ES"/>
+        </w:rPr>
+        <w:t xml:space="preserve">: </w:t>
+      </w:r>
+      <w:r>
+        <w:rPr>
+          <w:rFonts w:ascii="LM Roman 10" w:eastAsiaTheme="minorEastAsia" w:hAnsi="LM Roman 10"/>
+          <w:bCs/>
+          <w:lang w:val="es-ES"/>
+        </w:rPr>
+        <w:t>¿cuáles son las reglas para hacer el conteo de las líneas?</w:t>
+      </w:r>
+    </w:p>
+    <w:p>
+      <w:pPr>
+        <w:pStyle w:val="ListParagraph"/>
+        <w:numPr>
+          <w:ilvl w:val="0"/>
+          <w:numId w:val="121"/>
+        </w:numPr>
+        <w:jc w:val="both"/>
+        <w:rPr>
+          <w:rFonts w:ascii="LM Roman 10" w:eastAsiaTheme="minorEastAsia" w:hAnsi="LM Roman 10"/>
+          <w:bCs/>
+          <w:lang w:val="es-ES"/>
+        </w:rPr>
+      </w:pPr>
+      <w:r>
+        <w:rPr>
+          <w:rFonts w:ascii="LM Roman 10" w:eastAsiaTheme="minorEastAsia" w:hAnsi="LM Roman 10"/>
+          <w:bCs/>
+          <w:lang w:val="es-ES"/>
+        </w:rPr>
+        <w:t>Trabajo en curso</w:t>
+      </w:r>
+    </w:p>
+    <w:p>
+      <w:pPr>
+        <w:pStyle w:val="ListParagraph"/>
+        <w:jc w:val="both"/>
+        <w:rPr>
+          <w:rFonts w:ascii="LM Roman 10" w:eastAsiaTheme="minorEastAsia" w:hAnsi="LM Roman 10"/>
+          <w:bCs/>
+          <w:lang w:val="es-ES"/>
+        </w:rPr>
+      </w:pPr>
+      <w:r>
+        <w:rPr>
+          <w:rFonts w:ascii="LM Roman 10" w:eastAsiaTheme="minorEastAsia" w:hAnsi="LM Roman 10"/>
+          <w:bCs/>
+          <w:lang w:val="es-ES"/>
+        </w:rPr>
+        <w:t>Métrica</w:t>
+      </w:r>
+      <w:r>
+        <w:rPr>
+          <w:rFonts w:ascii="LM Roman 10" w:eastAsiaTheme="minorEastAsia" w:hAnsi="LM Roman 10"/>
+          <w:bCs/>
+          <w:lang w:val="es-ES"/>
+        </w:rPr>
+        <w:t>:</w:t>
+      </w:r>
+      <w:r>
+        <w:rPr>
+          <w:rFonts w:ascii="LM Roman 10" w:eastAsiaTheme="minorEastAsia" w:hAnsi="LM Roman 10"/>
+          <w:bCs/>
+          <w:lang w:val="es-ES"/>
+        </w:rPr>
+        <w:t xml:space="preserve"> cantidad de tareas en desarrollo. Es una carga individual por cada miembro del equipo. Existen métricas más profundas que también considerar el tiempo y complejidad de las tareas.</w:t>
+      </w:r>
+    </w:p>
+    <w:p>
+      <w:pPr>
+        <w:pStyle w:val="ListParagraph"/>
+        <w:numPr>
+          <w:ilvl w:val="0"/>
+          <w:numId w:val="121"/>
+        </w:numPr>
+        <w:jc w:val="both"/>
+        <w:rPr>
+          <w:rFonts w:ascii="LM Roman 10" w:eastAsiaTheme="minorEastAsia" w:hAnsi="LM Roman 10"/>
+          <w:bCs/>
+          <w:lang w:val="es-ES"/>
+        </w:rPr>
+      </w:pPr>
+      <w:r>
+        <w:rPr>
+          <w:rFonts w:ascii="LM Roman 10" w:eastAsiaTheme="minorEastAsia" w:hAnsi="LM Roman 10"/>
+          <w:bCs/>
+          <w:lang w:val="es-ES"/>
+        </w:rPr>
+        <w:t>Tasa de éxito del sprint</w:t>
+      </w:r>
+    </w:p>
+    <w:p>
+      <w:pPr>
+        <w:pStyle w:val="ListParagraph"/>
+        <w:jc w:val="both"/>
+        <w:rPr>
+          <w:rFonts w:ascii="LM Roman 10" w:eastAsiaTheme="minorEastAsia" w:hAnsi="LM Roman 10"/>
+          <w:bCs/>
+          <w:lang w:val="es-ES"/>
+        </w:rPr>
+      </w:pPr>
+      <w:r>
+        <w:rPr>
+          <w:rFonts w:ascii="LM Roman 10" w:eastAsiaTheme="minorEastAsia" w:hAnsi="LM Roman 10"/>
+          <w:bCs/>
+          <w:lang w:val="es-ES"/>
+        </w:rPr>
+        <w:t>Métrica: porcentaje de los objetivos alcanzados</w:t>
+      </w:r>
+    </w:p>
+    <w:p>
+      <w:pPr>
+        <w:pStyle w:val="ListParagraph"/>
+        <w:numPr>
+          <w:ilvl w:val="0"/>
+          <w:numId w:val="121"/>
+        </w:numPr>
+        <w:jc w:val="both"/>
+        <w:rPr>
+          <w:rFonts w:ascii="LM Roman 10" w:eastAsiaTheme="minorEastAsia" w:hAnsi="LM Roman 10"/>
+          <w:bCs/>
+          <w:lang w:val="es-ES"/>
+        </w:rPr>
+      </w:pPr>
+      <w:r>
+        <w:rPr>
+          <w:rFonts w:ascii="LM Roman 10" w:eastAsiaTheme="minorEastAsia" w:hAnsi="LM Roman 10"/>
+          <w:bCs/>
+          <w:lang w:val="es-ES"/>
+        </w:rPr>
+        <w:t>Número de versiones</w:t>
+      </w:r>
+    </w:p>
+    <w:p>
+      <w:pPr>
+        <w:pStyle w:val="ListParagraph"/>
+        <w:jc w:val="both"/>
+        <w:rPr>
+          <w:rFonts w:ascii="LM Roman 10" w:eastAsiaTheme="minorEastAsia" w:hAnsi="LM Roman 10"/>
+          <w:bCs/>
+          <w:lang w:val="es-ES"/>
+        </w:rPr>
+      </w:pPr>
+      <w:r>
+        <w:rPr>
+          <w:rFonts w:ascii="LM Roman 10" w:eastAsiaTheme="minorEastAsia" w:hAnsi="LM Roman 10"/>
+          <w:bCs/>
+          <w:lang w:val="es-ES"/>
+        </w:rPr>
+        <w:t>Métrica: cuántas actualizaciones se han hecho sobre una solución digital.</w:t>
+      </w:r>
+      <w:r>
+        <w:rPr>
+          <w:rFonts w:ascii="LM Roman 10" w:eastAsiaTheme="minorEastAsia" w:hAnsi="LM Roman 10"/>
+          <w:bCs/>
+          <w:lang w:val="es-ES"/>
+        </w:rPr>
+        <w:t xml:space="preserve"> Esta métrica es indicador de la productividad en el desarrollo de software. Sin embargo, es incompleta</w:t>
+      </w:r>
+      <w:r>
+        <w:rPr>
+          <w:rFonts w:ascii="LM Roman 10" w:eastAsiaTheme="minorEastAsia" w:hAnsi="LM Roman 10"/>
+          <w:bCs/>
+          <w:lang w:val="es-ES"/>
+        </w:rPr>
+        <w:t>: uno debe evaluar las otras m</w:t>
+      </w:r>
+      <w:r>
+        <w:rPr>
+          <w:rFonts w:ascii="LM Roman 10" w:eastAsiaTheme="minorEastAsia" w:hAnsi="LM Roman 10"/>
+          <w:bCs/>
+          <w:lang w:val="es-ES"/>
+        </w:rPr>
+        <w:t>étricas para determinar si la productividad ha aumentado o ha disminuido.</w:t>
+      </w:r>
+    </w:p>
+    <w:p>
+      <w:pPr>
+        <w:pStyle w:val="ListParagraph"/>
+        <w:ind w:left="0"/>
+        <w:jc w:val="both"/>
+        <w:rPr>
+          <w:rFonts w:ascii="LM Roman 10" w:eastAsiaTheme="minorEastAsia" w:hAnsi="LM Roman 10"/>
+          <w:b/>
+          <w:lang w:val="es-ES"/>
+        </w:rPr>
+      </w:pPr>
+      <w:r>
+        <w:rPr>
+          <w:rFonts w:ascii="LM Roman 10" w:eastAsiaTheme="minorEastAsia" w:hAnsi="LM Roman 10"/>
+          <w:b/>
+          <w:lang w:val="es-ES"/>
+        </w:rPr>
+        <w:t>Rendimiento del Software</w:t>
+      </w:r>
+    </w:p>
+    <w:p>
+      <w:pPr>
+        <w:pStyle w:val="ListParagraph"/>
+        <w:ind w:left="0"/>
+        <w:jc w:val="both"/>
+        <w:rPr>
+          <w:rFonts w:ascii="LM Roman 10" w:eastAsiaTheme="minorEastAsia" w:hAnsi="LM Roman 10"/>
+          <w:bCs/>
+          <w:lang w:val="es-ES"/>
+        </w:rPr>
+      </w:pPr>
+      <w:r>
+        <w:rPr>
+          <w:rFonts w:ascii="LM Roman 10" w:eastAsiaTheme="minorEastAsia" w:hAnsi="LM Roman 10"/>
+          <w:bCs/>
+          <w:lang w:val="es-ES"/>
+        </w:rPr>
+        <w:t>Mediciones sobre la infraestructura que soporta al software que creamos como ingenieros</w:t>
+      </w:r>
+      <w:r>
+        <w:rPr>
+          <w:rFonts w:ascii="LM Roman 10" w:eastAsiaTheme="minorEastAsia" w:hAnsi="LM Roman 10"/>
+          <w:bCs/>
+          <w:lang w:val="es-ES"/>
+        </w:rPr>
+        <w:t xml:space="preserve"> usando herramientas indicadas. Usualmente uno no requiere hacer estas métricas, sino que usamos estas herramientas para automatizar dicho proceso de medición.</w:t>
+      </w:r>
+    </w:p>
+    <w:p>
+      <w:pPr>
+        <w:pStyle w:val="ListParagraph"/>
+        <w:numPr>
+          <w:ilvl w:val="0"/>
+          <w:numId w:val="121"/>
+        </w:numPr>
+        <w:jc w:val="both"/>
+        <w:rPr>
+          <w:rFonts w:ascii="LM Roman 10" w:eastAsiaTheme="minorEastAsia" w:hAnsi="LM Roman 10"/>
+          <w:bCs/>
+          <w:lang w:val="es-ES"/>
+        </w:rPr>
+      </w:pPr>
+      <w:r>
+        <w:rPr>
+          <w:rFonts w:ascii="LM Roman 10" w:eastAsiaTheme="minorEastAsia" w:hAnsi="LM Roman 10"/>
+          <w:bCs/>
+          <w:lang w:val="es-ES"/>
+        </w:rPr>
+        <w:t>Tiempos de respuesta. Métrica</w:t>
+      </w:r>
+      <w:r>
+        <w:rPr>
+          <w:rFonts w:ascii="LM Roman 10" w:eastAsiaTheme="minorEastAsia" w:hAnsi="LM Roman 10"/>
+          <w:bCs/>
+          <w:lang w:val="es-ES"/>
+        </w:rPr>
+        <w:t>: tiempo q</w:t>
+      </w:r>
+      <w:r>
+        <w:rPr>
+          <w:rFonts w:ascii="LM Roman 10" w:eastAsiaTheme="minorEastAsia" w:hAnsi="LM Roman 10"/>
+          <w:bCs/>
+          <w:lang w:val="es-ES"/>
+        </w:rPr>
+        <w:t>ue tarda un componente físico en realizar una operación solicitada. Está relacionado con la memoria y el CPU</w:t>
+      </w:r>
+      <w:r>
+        <w:rPr>
+          <w:rFonts w:ascii="LM Roman 10" w:eastAsiaTheme="minorEastAsia" w:hAnsi="LM Roman 10"/>
+          <w:bCs/>
+          <w:lang w:val="es-ES"/>
+        </w:rPr>
+        <w:t>.</w:t>
+      </w:r>
+    </w:p>
+    <w:p>
+      <w:pPr>
+        <w:pStyle w:val="ListParagraph"/>
+        <w:numPr>
+          <w:ilvl w:val="0"/>
+          <w:numId w:val="121"/>
+        </w:numPr>
+        <w:jc w:val="both"/>
+        <w:rPr>
+          <w:rFonts w:ascii="LM Roman 10" w:eastAsiaTheme="minorEastAsia" w:hAnsi="LM Roman 10"/>
+          <w:bCs/>
+          <w:lang w:val="es-ES"/>
+        </w:rPr>
+      </w:pPr>
+      <w:r>
+        <w:rPr>
+          <w:rFonts w:ascii="LM Roman 10" w:eastAsiaTheme="minorEastAsia" w:hAnsi="LM Roman 10"/>
+          <w:bCs/>
+          <w:lang w:val="es-ES"/>
+        </w:rPr>
+        <w:lastRenderedPageBreak/>
+        <w:t>Tasa de errores. Métrica: conocer tasa de errores que el software tiene durante su ejecución. El software puede tener errores y aun así ejecutar la solución.</w:t>
+      </w:r>
+    </w:p>
+    <w:p>
+      <w:pPr>
+        <w:pStyle w:val="ListParagraph"/>
+        <w:numPr>
+          <w:ilvl w:val="0"/>
+          <w:numId w:val="121"/>
+        </w:numPr>
+        <w:jc w:val="both"/>
+        <w:rPr>
+          <w:rFonts w:ascii="LM Roman 10" w:eastAsiaTheme="minorEastAsia" w:hAnsi="LM Roman 10"/>
+          <w:bCs/>
+          <w:lang w:val="es-ES"/>
+        </w:rPr>
+      </w:pPr>
+      <w:r>
+        <w:rPr>
+          <w:rFonts w:ascii="LM Roman 10" w:eastAsiaTheme="minorEastAsia" w:hAnsi="LM Roman 10"/>
+          <w:bCs/>
+          <w:lang w:val="es-ES"/>
+        </w:rPr>
+        <w:t xml:space="preserve">Tiempo de disponibilidad. Métrica: asociado a la estabilidad del software. Es el tiempo de actividad menos los tiempos en el que no está disponible el software (tiempo online menos tiempo </w:t>
+      </w:r>
+      <w:proofErr w:type="spellStart"/>
+      <w:r>
+        <w:rPr>
+          <w:rFonts w:ascii="LM Roman 10" w:eastAsiaTheme="minorEastAsia" w:hAnsi="LM Roman 10"/>
+          <w:bCs/>
+          <w:lang w:val="es-ES"/>
+        </w:rPr>
+        <w:t>offiline</w:t>
+      </w:r>
+      <w:proofErr w:type="spellEnd"/>
+      <w:r>
+        <w:rPr>
+          <w:rFonts w:ascii="LM Roman 10" w:eastAsiaTheme="minorEastAsia" w:hAnsi="LM Roman 10"/>
+          <w:bCs/>
+          <w:lang w:val="es-ES"/>
+        </w:rPr>
+        <w:t>).</w:t>
+      </w:r>
+    </w:p>
+    <w:p>
+      <w:pPr>
+        <w:pStyle w:val="ListParagraph"/>
+        <w:numPr>
+          <w:ilvl w:val="0"/>
+          <w:numId w:val="121"/>
+        </w:numPr>
+        <w:jc w:val="both"/>
+        <w:rPr>
+          <w:rFonts w:ascii="LM Roman 10" w:eastAsiaTheme="minorEastAsia" w:hAnsi="LM Roman 10"/>
+          <w:bCs/>
+          <w:lang w:val="es-ES"/>
+        </w:rPr>
+      </w:pPr>
+      <w:r>
+        <w:rPr>
+          <w:rFonts w:ascii="LM Roman 10" w:eastAsiaTheme="minorEastAsia" w:hAnsi="LM Roman 10"/>
+          <w:bCs/>
+          <w:lang w:val="es-ES"/>
+        </w:rPr>
+        <w:t xml:space="preserve">Escalabilidad. Métrica: qué tanto ha aumentado el código o la carga ejecutable sostenida por el código. Afecta a la cantidad de código y el número de versiones. </w:t>
+      </w:r>
+      <w:r>
+        <w:rPr>
+          <w:rFonts w:ascii="LM Roman 10" w:eastAsiaTheme="minorEastAsia" w:hAnsi="LM Roman 10"/>
+          <w:b/>
+          <w:lang w:val="es-ES"/>
+        </w:rPr>
+        <w:t>¿Cómo determino la escalabilidad de un software?</w:t>
+      </w:r>
+    </w:p>
+    <w:p>
+      <w:pPr>
+        <w:jc w:val="both"/>
+        <w:rPr>
+          <w:rFonts w:ascii="LM Roman 10" w:eastAsiaTheme="minorEastAsia" w:hAnsi="LM Roman 10"/>
+          <w:b/>
+          <w:lang w:val="es-ES"/>
+        </w:rPr>
+      </w:pPr>
+      <w:r>
+        <w:rPr>
+          <w:rFonts w:ascii="LM Roman 10" w:eastAsiaTheme="minorEastAsia" w:hAnsi="LM Roman 10"/>
+          <w:b/>
+          <w:lang w:val="es-ES"/>
+        </w:rPr>
+        <w:t>Defectos y seguridad</w:t>
+      </w:r>
+    </w:p>
+    <w:p>
+      <w:pPr>
+        <w:jc w:val="both"/>
+        <w:rPr>
+          <w:rFonts w:ascii="LM Roman 10" w:eastAsiaTheme="minorEastAsia" w:hAnsi="LM Roman 10"/>
+          <w:bCs/>
+          <w:lang w:val="es-ES"/>
+        </w:rPr>
+      </w:pPr>
+      <w:r>
+        <w:rPr>
+          <w:rFonts w:ascii="LM Roman 10" w:eastAsiaTheme="minorEastAsia" w:hAnsi="LM Roman 10"/>
+          <w:bCs/>
+          <w:lang w:val="es-ES"/>
+        </w:rPr>
+        <w:t>Errores y vulnerabilidades son las métricas que son mayormente evaluadas para analizar los defectos y la seguridad del software.</w:t>
+      </w:r>
+    </w:p>
+    <w:p>
+      <w:pPr>
+        <w:jc w:val="both"/>
+        <w:rPr>
+          <w:rFonts w:ascii="LM Roman 10" w:eastAsiaTheme="minorEastAsia" w:hAnsi="LM Roman 10"/>
+          <w:bCs/>
+          <w:lang w:val="es-ES"/>
+        </w:rPr>
+      </w:pPr>
+      <w:r>
+        <w:rPr>
+          <w:rFonts w:ascii="LM Roman 10" w:eastAsiaTheme="minorEastAsia" w:hAnsi="LM Roman 10"/>
+          <w:bCs/>
+          <w:lang w:val="es-ES"/>
+        </w:rPr>
+        <w:t>Tasa de defectos. Métrica técnica. Se hace una evaluación sobre el software, recorriendo las líneas de código para conseguir la tasa de defectos sobre líneas de código. Se relaciona con la métrica de cantidad de código.</w:t>
+      </w:r>
+    </w:p>
+    <w:p>
+      <w:pPr>
+        <w:jc w:val="both"/>
+        <w:rPr>
+          <w:rFonts w:ascii="LM Roman 10" w:eastAsiaTheme="minorEastAsia" w:hAnsi="LM Roman 10"/>
+          <w:bCs/>
+          <w:lang w:val="es-ES"/>
+        </w:rPr>
+      </w:pPr>
+      <w:r>
+        <w:rPr>
+          <w:rFonts w:ascii="LM Roman 10" w:eastAsiaTheme="minorEastAsia" w:hAnsi="LM Roman 10"/>
+          <w:bCs/>
+          <w:lang w:val="es-ES"/>
+        </w:rPr>
+        <w:t>Tiempo de resolución de defectos. Métrica táctica operativa.</w:t>
+      </w:r>
+      <w:r>
+        <w:rPr>
+          <w:rFonts w:ascii="LM Roman 10" w:eastAsiaTheme="minorEastAsia" w:hAnsi="LM Roman 10"/>
+          <w:bCs/>
+          <w:lang w:val="es-ES"/>
+        </w:rPr>
+        <w:t xml:space="preserve"> Afecta al trabajo en curso. La resolución de defectos se realiza en un periodo de tiempo distinto al tiempo de desarrollo. Sin embargo, existe una relación entre ambos tiempos a través de la cual se puede obtener una conclusión</w:t>
+      </w:r>
+    </w:p>
+    <w:p>
+      <w:pPr>
+        <w:jc w:val="both"/>
+        <w:rPr>
+          <w:rFonts w:ascii="LM Roman 10" w:eastAsiaTheme="minorEastAsia" w:hAnsi="LM Roman 10"/>
+          <w:bCs/>
+          <w:lang w:val="es-ES"/>
+        </w:rPr>
+      </w:pPr>
+      <w:r>
+        <w:rPr>
+          <w:rFonts w:ascii="LM Roman 10" w:eastAsiaTheme="minorEastAsia" w:hAnsi="LM Roman 10"/>
+          <w:bCs/>
+          <w:lang w:val="es-ES"/>
+        </w:rPr>
+        <w:t>Tasa de reaparición de defectos</w:t>
+      </w:r>
+      <w:r>
+        <w:rPr>
+          <w:rFonts w:ascii="LM Roman 10" w:eastAsiaTheme="minorEastAsia" w:hAnsi="LM Roman 10"/>
+          <w:bCs/>
+          <w:lang w:val="es-ES"/>
+        </w:rPr>
+        <w:t xml:space="preserve">. Métrica táctica operativa. Durante los ciclos de prueba, existe un comportamiento defectuoso que tiende a ocurrir. </w:t>
+      </w:r>
+    </w:p>
+    <w:p>
+      <w:pPr>
+        <w:jc w:val="both"/>
+        <w:rPr>
+          <w:rFonts w:ascii="LM Roman 10" w:eastAsiaTheme="minorEastAsia" w:hAnsi="LM Roman 10"/>
+          <w:bCs/>
+          <w:lang w:val="es-ES"/>
+        </w:rPr>
+      </w:pPr>
+      <w:r>
+        <w:rPr>
+          <w:rFonts w:ascii="LM Roman 10" w:eastAsiaTheme="minorEastAsia" w:hAnsi="LM Roman 10"/>
+          <w:bCs/>
+          <w:lang w:val="es-ES"/>
+        </w:rPr>
+        <w:t>Tasa de escape de defectos</w:t>
+      </w:r>
+      <w:r>
+        <w:rPr>
+          <w:rFonts w:ascii="LM Roman 10" w:eastAsiaTheme="minorEastAsia" w:hAnsi="LM Roman 10"/>
+          <w:bCs/>
+          <w:lang w:val="es-ES"/>
+        </w:rPr>
+        <w:t>. Está</w:t>
+      </w:r>
+      <w:r>
+        <w:rPr>
+          <w:rFonts w:ascii="LM Roman 10" w:eastAsiaTheme="minorEastAsia" w:hAnsi="LM Roman 10"/>
+          <w:bCs/>
+          <w:lang w:val="es-ES"/>
+        </w:rPr>
+        <w:t xml:space="preserve"> </w:t>
+      </w:r>
+      <w:r>
+        <w:rPr>
+          <w:rFonts w:ascii="LM Roman 10" w:eastAsiaTheme="minorEastAsia" w:hAnsi="LM Roman 10"/>
+          <w:bCs/>
+          <w:lang w:val="es-ES"/>
+        </w:rPr>
+        <w:t xml:space="preserve">entre las pruebas integrales y el reléase del software. </w:t>
+      </w:r>
+      <w:r>
+        <w:rPr>
+          <w:rFonts w:ascii="LM Roman 10" w:eastAsiaTheme="minorEastAsia" w:hAnsi="LM Roman 10"/>
+          <w:bCs/>
+          <w:lang w:val="es-ES"/>
+        </w:rPr>
+        <w:t xml:space="preserve">Evaluando esta métrica uno puede más a o menos saber en qué parte del ciclo de pruebas ocurren los errores. Estas etapas son las etapas de pruebas unitarias, de integración y </w:t>
+      </w:r>
+      <w:proofErr w:type="spellStart"/>
+      <w:r>
+        <w:rPr>
+          <w:rFonts w:ascii="LM Roman 10" w:eastAsiaTheme="minorEastAsia" w:hAnsi="LM Roman 10"/>
+          <w:bCs/>
+          <w:lang w:val="es-ES"/>
+        </w:rPr>
+        <w:t>end-to-end</w:t>
+      </w:r>
+      <w:proofErr w:type="spellEnd"/>
+      <w:r>
+        <w:rPr>
+          <w:rFonts w:ascii="LM Roman 10" w:eastAsiaTheme="minorEastAsia" w:hAnsi="LM Roman 10"/>
+          <w:bCs/>
+          <w:lang w:val="es-ES"/>
+        </w:rPr>
+        <w:t xml:space="preserve">. </w:t>
+      </w:r>
+    </w:p>
+    <w:p>
+      <w:pPr>
+        <w:jc w:val="both"/>
+        <w:rPr>
+          <w:rFonts w:ascii="LM Roman 10" w:eastAsiaTheme="minorEastAsia" w:hAnsi="LM Roman 10"/>
+          <w:b/>
+          <w:lang w:val="es-ES"/>
+        </w:rPr>
+      </w:pPr>
+      <w:r>
+        <w:rPr>
+          <w:rFonts w:ascii="LM Roman 10" w:eastAsiaTheme="minorEastAsia" w:hAnsi="LM Roman 10"/>
+          <w:b/>
+          <w:lang w:val="es-ES"/>
+        </w:rPr>
+        <w:t>Métricas de seguridad</w:t>
+      </w:r>
+    </w:p>
+    <w:p>
+      <w:pPr>
+        <w:jc w:val="both"/>
+        <w:rPr>
+          <w:rFonts w:ascii="LM Roman 10" w:eastAsiaTheme="minorEastAsia" w:hAnsi="LM Roman 10"/>
+          <w:bCs/>
+          <w:lang w:val="es-ES"/>
+        </w:rPr>
+      </w:pPr>
+      <w:r>
+        <w:rPr>
+          <w:rFonts w:ascii="LM Roman 10" w:eastAsiaTheme="minorEastAsia" w:hAnsi="LM Roman 10"/>
+          <w:bCs/>
+          <w:lang w:val="es-ES"/>
+        </w:rPr>
+        <w:t>A través del hacking ético uno conoce qué tan bien se comporta en términos de seguridad un software.</w:t>
+      </w:r>
+    </w:p>
+    <w:p>
+      <w:pPr>
+        <w:jc w:val="both"/>
+        <w:rPr>
+          <w:rFonts w:ascii="LM Roman 10" w:eastAsiaTheme="minorEastAsia" w:hAnsi="LM Roman 10"/>
+          <w:bCs/>
+          <w:lang w:val="es-ES"/>
+        </w:rPr>
+      </w:pPr>
+      <w:r>
+        <w:rPr>
+          <w:rFonts w:ascii="LM Roman 10" w:eastAsiaTheme="minorEastAsia" w:hAnsi="LM Roman 10"/>
+          <w:bCs/>
+          <w:lang w:val="es-ES"/>
+        </w:rPr>
+        <w:t xml:space="preserve">Número de vulnerabilidades. </w:t>
+      </w:r>
+    </w:p>
+    <w:p>
+      <w:pPr>
+        <w:jc w:val="both"/>
+        <w:rPr>
+          <w:rFonts w:ascii="LM Roman 10" w:eastAsiaTheme="minorEastAsia" w:hAnsi="LM Roman 10"/>
+          <w:bCs/>
+          <w:lang w:val="es-ES"/>
+        </w:rPr>
+      </w:pPr>
+      <w:r>
+        <w:rPr>
+          <w:rFonts w:ascii="LM Roman 10" w:eastAsiaTheme="minorEastAsia" w:hAnsi="LM Roman 10"/>
+          <w:bCs/>
+          <w:lang w:val="es-ES"/>
+        </w:rPr>
+        <w:t xml:space="preserve">Tiempo de respuesta e incidentes. Medida individual hecha para cada vulnerabilidad. </w:t>
+      </w:r>
+    </w:p>
+    <w:p>
+      <w:pPr>
+        <w:jc w:val="both"/>
+        <w:rPr>
+          <w:rFonts w:ascii="LM Roman 10" w:eastAsiaTheme="minorEastAsia" w:hAnsi="LM Roman 10"/>
+          <w:bCs/>
+          <w:lang w:val="es-ES"/>
+        </w:rPr>
+      </w:pPr>
+      <w:r>
+        <w:rPr>
+          <w:rFonts w:ascii="LM Roman 10" w:eastAsiaTheme="minorEastAsia" w:hAnsi="LM Roman 10"/>
+          <w:bCs/>
+          <w:lang w:val="es-ES"/>
+        </w:rPr>
+        <w:t>Tasa de parcheo. Relacionada a las métricas de productividad del desarrollador, pues afecta el rendimiento de los equipos. Mide la cantidad de parches hechas sobre el software. Su nombre sugiere que es una solución temporal. Una tasa alta de parcheo sugiere problemas en la producción de software.</w:t>
+      </w:r>
+    </w:p>
+    <w:p>
+      <w:pPr>
+        <w:jc w:val="both"/>
+        <w:rPr>
+          <w:rFonts w:ascii="LM Roman 10" w:eastAsiaTheme="minorEastAsia" w:hAnsi="LM Roman 10"/>
+          <w:bCs/>
+          <w:lang w:val="es-ES"/>
+        </w:rPr>
+      </w:pPr>
+      <w:r>
+        <w:rPr>
+          <w:rFonts w:ascii="LM Roman 10" w:eastAsiaTheme="minorEastAsia" w:hAnsi="LM Roman 10"/>
+          <w:bCs/>
+          <w:lang w:val="es-ES"/>
+        </w:rPr>
+        <w:t xml:space="preserve">Prueba de penetración y análisis de seguridad. Son pruebas de estrés. </w:t>
+      </w:r>
+    </w:p>
+    <w:p>
+      <w:pPr>
+        <w:jc w:val="both"/>
+        <w:rPr>
+          <w:rFonts w:ascii="LM Roman 10" w:eastAsiaTheme="minorEastAsia" w:hAnsi="LM Roman 10"/>
+          <w:b/>
+          <w:lang w:val="es-ES"/>
+        </w:rPr>
+      </w:pPr>
+      <w:r>
+        <w:rPr>
+          <w:rFonts w:ascii="LM Roman 10" w:eastAsiaTheme="minorEastAsia" w:hAnsi="LM Roman 10"/>
+          <w:b/>
+          <w:lang w:val="es-ES"/>
+        </w:rPr>
+        <w:t>Experiencia de usuario</w:t>
+      </w:r>
+    </w:p>
+    <w:p>
+      <w:pPr>
+        <w:jc w:val="both"/>
+        <w:rPr>
+          <w:rFonts w:ascii="LM Roman 10" w:eastAsiaTheme="minorEastAsia" w:hAnsi="LM Roman 10"/>
+          <w:bCs/>
+          <w:lang w:val="es-ES"/>
+        </w:rPr>
+      </w:pPr>
+      <w:r>
+        <w:rPr>
+          <w:rFonts w:ascii="LM Roman 10" w:eastAsiaTheme="minorEastAsia" w:hAnsi="LM Roman 10"/>
+          <w:bCs/>
+          <w:lang w:val="es-ES"/>
+        </w:rPr>
+        <w:t>Métricas asociadas al uso del usuario cuando utiliza el software.</w:t>
+      </w:r>
+    </w:p>
+    <w:p>
+      <w:pPr>
+        <w:jc w:val="both"/>
+        <w:rPr>
+          <w:rFonts w:ascii="LM Roman 10" w:eastAsiaTheme="minorEastAsia" w:hAnsi="LM Roman 10"/>
+          <w:bCs/>
+          <w:lang w:val="es-ES"/>
+        </w:rPr>
+      </w:pPr>
+      <w:r>
+        <w:rPr>
+          <w:rFonts w:ascii="LM Roman 10" w:eastAsiaTheme="minorEastAsia" w:hAnsi="LM Roman 10"/>
+          <w:bCs/>
+          <w:lang w:val="es-ES"/>
+        </w:rPr>
+        <w:t xml:space="preserve">Tasa de conversión. </w:t>
+      </w:r>
+      <w:r>
+        <w:rPr>
+          <w:rFonts w:ascii="LM Roman 10" w:eastAsiaTheme="minorEastAsia" w:hAnsi="LM Roman 10"/>
+          <w:bCs/>
+          <w:lang w:val="es-ES"/>
+        </w:rPr>
+        <w:t>Métrica evaluada sobre el área de Marketing</w:t>
+      </w:r>
+    </w:p>
+    <w:p>
+      <w:pPr>
+        <w:jc w:val="both"/>
+        <w:rPr>
+          <w:rFonts w:ascii="LM Roman 10" w:eastAsiaTheme="minorEastAsia" w:hAnsi="LM Roman 10"/>
+          <w:bCs/>
+          <w:lang w:val="es-ES"/>
+        </w:rPr>
+      </w:pPr>
+      <w:r>
+        <w:rPr>
+          <w:rFonts w:ascii="LM Roman 10" w:eastAsiaTheme="minorEastAsia" w:hAnsi="LM Roman 10"/>
+          <w:bCs/>
+          <w:lang w:val="es-ES"/>
+        </w:rPr>
+        <w:t>Tasa de abandono</w:t>
+      </w:r>
+      <w:r>
+        <w:rPr>
+          <w:rFonts w:ascii="LM Roman 10" w:eastAsiaTheme="minorEastAsia" w:hAnsi="LM Roman 10"/>
+          <w:bCs/>
+          <w:lang w:val="es-ES"/>
+        </w:rPr>
+        <w:t xml:space="preserve"> del cliente</w:t>
+      </w:r>
+      <w:r>
+        <w:rPr>
+          <w:rFonts w:ascii="LM Roman 10" w:eastAsiaTheme="minorEastAsia" w:hAnsi="LM Roman 10"/>
+          <w:bCs/>
+          <w:lang w:val="es-ES"/>
+        </w:rPr>
+        <w:t xml:space="preserve">. </w:t>
+      </w:r>
+      <w:r>
+        <w:rPr>
+          <w:rFonts w:ascii="LM Roman 10" w:eastAsiaTheme="minorEastAsia" w:hAnsi="LM Roman 10"/>
+          <w:bCs/>
+          <w:lang w:val="es-ES"/>
+        </w:rPr>
+        <w:t>Métrica evaluada sobre el área de Marketing</w:t>
+      </w:r>
+    </w:p>
+    <w:p>
+      <w:pPr>
+        <w:jc w:val="both"/>
+        <w:rPr>
+          <w:rFonts w:ascii="LM Roman 10" w:eastAsiaTheme="minorEastAsia" w:hAnsi="LM Roman 10"/>
+          <w:bCs/>
+          <w:lang w:val="es-ES"/>
+        </w:rPr>
+      </w:pPr>
+      <w:r>
+        <w:rPr>
+          <w:rFonts w:ascii="LM Roman 10" w:eastAsiaTheme="minorEastAsia" w:hAnsi="LM Roman 10"/>
+          <w:bCs/>
+          <w:lang w:val="es-ES"/>
+        </w:rPr>
+        <w:lastRenderedPageBreak/>
+        <w:t>Retención de usuario. Métrica evaluada sobre el área de Marketing</w:t>
+      </w:r>
+    </w:p>
+    <w:p>
+      <w:pPr>
+        <w:jc w:val="both"/>
+        <w:rPr>
+          <w:rFonts w:ascii="LM Roman 10" w:eastAsiaTheme="minorEastAsia" w:hAnsi="LM Roman 10"/>
+          <w:bCs/>
+          <w:lang w:val="es-ES"/>
+        </w:rPr>
+      </w:pPr>
+      <w:r>
+        <w:rPr>
+          <w:rFonts w:ascii="LM Roman 10" w:eastAsiaTheme="minorEastAsia" w:hAnsi="LM Roman 10"/>
+          <w:bCs/>
+          <w:lang w:val="es-ES"/>
+        </w:rPr>
+        <w:t>Tiempo de tarea.</w:t>
+      </w:r>
+    </w:p>
+    <w:p>
+      <w:pPr>
+        <w:jc w:val="both"/>
+        <w:rPr>
+          <w:rFonts w:ascii="LM Roman 10" w:eastAsiaTheme="minorEastAsia" w:hAnsi="LM Roman 10"/>
+          <w:b/>
+          <w:lang w:val="es-ES"/>
+        </w:rPr>
+      </w:pPr>
+      <w:r>
+        <w:rPr>
+          <w:rFonts w:ascii="LM Roman 10" w:eastAsiaTheme="minorEastAsia" w:hAnsi="LM Roman 10"/>
+          <w:b/>
+          <w:lang w:val="es-ES"/>
+        </w:rPr>
+        <w:t>Clientes asiduos</w:t>
+      </w:r>
+    </w:p>
+    <w:p>
+      <w:pPr>
+        <w:jc w:val="both"/>
+        <w:rPr>
+          <w:rFonts w:ascii="LM Roman 10" w:eastAsiaTheme="minorEastAsia" w:hAnsi="LM Roman 10"/>
+          <w:bCs/>
+          <w:lang w:val="es-ES"/>
+        </w:rPr>
+      </w:pPr>
+      <w:r>
+        <w:rPr>
+          <w:rFonts w:ascii="LM Roman 10" w:eastAsiaTheme="minorEastAsia" w:hAnsi="LM Roman 10"/>
+          <w:bCs/>
+          <w:lang w:val="es-ES"/>
+        </w:rPr>
+        <w:t xml:space="preserve">Tasa de errores. Ligado con la tasa de conversión y tiempo de tarea. </w:t>
+      </w:r>
+    </w:p>
+    <w:p>
+      <w:pPr>
+        <w:jc w:val="both"/>
+        <w:rPr>
+          <w:rFonts w:ascii="LM Roman 10" w:eastAsiaTheme="minorEastAsia" w:hAnsi="LM Roman 10"/>
+          <w:bCs/>
+          <w:lang w:val="es-ES"/>
+        </w:rPr>
+      </w:pPr>
+      <w:r>
+        <w:rPr>
+          <w:rFonts w:ascii="LM Roman 10" w:eastAsiaTheme="minorEastAsia" w:hAnsi="LM Roman 10"/>
+          <w:bCs/>
+          <w:lang w:val="es-ES"/>
+        </w:rPr>
+        <w:t>Tasa de abandono de</w:t>
+      </w:r>
+      <w:r>
+        <w:rPr>
+          <w:rFonts w:ascii="LM Roman 10" w:eastAsiaTheme="minorEastAsia" w:hAnsi="LM Roman 10"/>
+          <w:bCs/>
+          <w:lang w:val="es-ES"/>
+        </w:rPr>
+        <w:t xml:space="preserve"> la plataforma. </w:t>
+      </w:r>
+    </w:p>
+    <w:p>
+      <w:pPr>
+        <w:jc w:val="both"/>
+        <w:rPr>
+          <w:rFonts w:ascii="LM Roman 10" w:eastAsiaTheme="minorEastAsia" w:hAnsi="LM Roman 10"/>
+          <w:b/>
+          <w:lang w:val="es-ES"/>
+        </w:rPr>
+      </w:pPr>
+      <w:r>
+        <w:rPr>
+          <w:rFonts w:ascii="LM Roman 10" w:eastAsiaTheme="minorEastAsia" w:hAnsi="LM Roman 10"/>
+          <w:b/>
+          <w:lang w:val="es-ES"/>
+        </w:rPr>
+        <w:t>Marco GQM (</w:t>
+      </w:r>
+      <w:proofErr w:type="spellStart"/>
+      <w:r>
+        <w:rPr>
+          <w:rFonts w:ascii="LM Roman 10" w:eastAsiaTheme="minorEastAsia" w:hAnsi="LM Roman 10"/>
+          <w:b/>
+          <w:lang w:val="es-ES"/>
+        </w:rPr>
+        <w:t>Goal-Question-Metric</w:t>
+      </w:r>
+      <w:proofErr w:type="spellEnd"/>
+      <w:r>
+        <w:rPr>
+          <w:rFonts w:ascii="LM Roman 10" w:eastAsiaTheme="minorEastAsia" w:hAnsi="LM Roman 10"/>
+          <w:b/>
+          <w:lang w:val="es-ES"/>
+        </w:rPr>
+        <w:t>)</w:t>
+      </w:r>
+    </w:p>
+    <w:p>
+      <w:pPr>
+        <w:jc w:val="both"/>
+        <w:rPr>
+          <w:rFonts w:ascii="LM Roman 10" w:eastAsiaTheme="minorEastAsia" w:hAnsi="LM Roman 10"/>
+          <w:bCs/>
+          <w:lang w:val="es-ES"/>
+        </w:rPr>
+      </w:pPr>
+      <w:proofErr w:type="spellStart"/>
+      <w:r>
+        <w:rPr>
+          <w:rFonts w:ascii="LM Roman 10" w:eastAsiaTheme="minorEastAsia" w:hAnsi="LM Roman 10"/>
+          <w:bCs/>
+          <w:lang w:val="es-ES"/>
+        </w:rPr>
+        <w:t>Question</w:t>
+      </w:r>
+      <w:proofErr w:type="spellEnd"/>
+      <w:r>
+        <w:rPr>
+          <w:rFonts w:ascii="LM Roman 10" w:eastAsiaTheme="minorEastAsia" w:hAnsi="LM Roman 10"/>
+          <w:bCs/>
+          <w:lang w:val="es-ES"/>
+        </w:rPr>
+        <w:t xml:space="preserve"> – Qué preguntas debo hacerme para saber si mi objetivo fue cumplido</w:t>
+      </w:r>
+    </w:p>
+    <w:p>
+      <w:pPr>
+        <w:jc w:val="both"/>
+        <w:rPr>
+          <w:rFonts w:ascii="LM Roman 10" w:eastAsiaTheme="minorEastAsia" w:hAnsi="LM Roman 10"/>
+          <w:bCs/>
+          <w:lang w:val="es-ES"/>
+        </w:rPr>
+      </w:pPr>
+      <w:proofErr w:type="spellStart"/>
+      <w:r>
+        <w:rPr>
+          <w:rFonts w:ascii="LM Roman 10" w:eastAsiaTheme="minorEastAsia" w:hAnsi="LM Roman 10"/>
+          <w:bCs/>
+          <w:lang w:val="es-ES"/>
+        </w:rPr>
+        <w:t>Metric</w:t>
+      </w:r>
+      <w:proofErr w:type="spellEnd"/>
+      <w:r>
+        <w:rPr>
+          <w:rFonts w:ascii="LM Roman 10" w:eastAsiaTheme="minorEastAsia" w:hAnsi="LM Roman 10"/>
+          <w:bCs/>
+          <w:lang w:val="es-ES"/>
+        </w:rPr>
+        <w:t xml:space="preserve"> – Variable o conjunto de variables que responden a las preguntas.</w:t>
+      </w:r>
+    </w:p>
+    <w:p>
+      <w:pPr>
+        <w:jc w:val="both"/>
+        <w:rPr>
+          <w:rFonts w:ascii="LM Roman 10" w:eastAsiaTheme="minorEastAsia" w:hAnsi="LM Roman 10"/>
+          <w:bCs/>
+          <w:lang w:val="es-ES"/>
+        </w:rPr>
+      </w:pPr>
+      <w:r>
+        <w:rPr>
+          <w:rFonts w:ascii="LM Roman 10" w:eastAsiaTheme="minorEastAsia" w:hAnsi="LM Roman 10"/>
+          <w:b/>
+          <w:lang w:val="es-ES"/>
+        </w:rPr>
+        <w:t>Tarea</w:t>
+      </w:r>
+      <w:r>
+        <w:rPr>
+          <w:rFonts w:ascii="LM Roman 10" w:eastAsiaTheme="minorEastAsia" w:hAnsi="LM Roman 10"/>
+          <w:bCs/>
+          <w:lang w:val="es-ES"/>
+        </w:rPr>
+        <w:t xml:space="preserve"> determinar las preguntas según el  marco GQM en el caso de estudio de Formula SAE USB</w:t>
+      </w:r>
+      <w:r>
+        <w:rPr>
+          <w:rFonts w:ascii="LM Roman 10" w:eastAsiaTheme="minorEastAsia" w:hAnsi="LM Roman 10"/>
+          <w:bCs/>
+          <w:lang w:val="es-ES"/>
+        </w:rPr>
+        <w:t xml:space="preserve"> leyendo el ejemplo y generar un </w:t>
+      </w:r>
+      <w:proofErr w:type="spellStart"/>
+      <w:r>
+        <w:rPr>
+          <w:rFonts w:ascii="LM Roman 10" w:eastAsiaTheme="minorEastAsia" w:hAnsi="LM Roman 10"/>
+          <w:bCs/>
+          <w:lang w:val="es-ES"/>
+        </w:rPr>
+        <w:t>paper</w:t>
+      </w:r>
+      <w:proofErr w:type="spellEnd"/>
+      <w:r>
+        <w:rPr>
+          <w:rFonts w:ascii="LM Roman 10" w:eastAsiaTheme="minorEastAsia" w:hAnsi="LM Roman 10"/>
+          <w:bCs/>
+          <w:lang w:val="es-ES"/>
+        </w:rPr>
+        <w:t xml:space="preserve"> de este análisis. </w:t>
+      </w:r>
+      <w:r>
+        <w:rPr>
+          <w:rFonts w:ascii="LM Roman 10" w:eastAsiaTheme="minorEastAsia" w:hAnsi="LM Roman 10"/>
+          <w:bCs/>
+          <w:lang w:val="es-ES"/>
+        </w:rPr>
+        <w:t xml:space="preserve">Mandar a primera hora del jueves y debe mandarlo el líder. </w:t>
+      </w:r>
+    </w:p>
+    <w:p>
+      <w:pPr>
+        <w:jc w:val="both"/>
+        <w:rPr>
+          <w:rFonts w:ascii="LM Roman 10" w:eastAsiaTheme="minorEastAsia" w:hAnsi="LM Roman 10"/>
+          <w:bCs/>
+          <w:lang w:val="es-ES"/>
         </w:rPr>
       </w:pPr>
     </w:p>
@@ -2562,7 +4047,7 @@
 <w:numbering xmlns:wpc="http://schemas.microsoft.com/office/word/2010/wordprocessingCanvas" xmlns:cx="http://schemas.microsoft.com/office/drawing/2014/chartex" xmlns:cx1="http://schemas.microsoft.com/office/drawing/2015/9/8/chartex" xmlns:cx2="http://schemas.microsoft.com/office/drawing/2015/10/21/chartex" xmlns:cx3="http://schemas.microsoft.com/office/drawing/2016/5/9/chartex" xmlns:cx4="http://schemas.microsoft.com/office/drawing/2016/5/10/chartex" xmlns:cx5="http://schemas.microsoft.com/office/drawing/2016/5/11/chartex" xmlns:cx6="http://schemas.microsoft.com/office/drawing/2016/5/12/chartex" xmlns:cx7="http://schemas.microsoft.com/office/drawing/2016/5/13/chartex" xmlns:cx8="http://schemas.microsoft.com/office/drawing/2016/5/14/chartex" xmlns:mc="http://schemas.openxmlformats.org/markup-compatibility/2006" xmlns:aink="http://schemas.microsoft.com/office/drawing/2016/ink" xmlns:am3d="http://schemas.microsoft.com/office/drawing/2017/model3d" xmlns:o="urn:schemas-microsoft-com:office:office" xmlns:oel="http://schemas.microsoft.com/office/2019/extlst" xmlns:r="http://schemas.openxmlformats.org/officeDocument/2006/relationships" xmlns:m="http://schemas.openxmlformats.org/officeDocument/2006/math" xmlns:v="urn:schemas-microsoft-com:vml" xmlns:wp14="http://schemas.microsoft.com/office/word/2010/wordprocessingDrawing" xmlns:wp="http://schemas.openxmlformats.org/drawingml/2006/wordprocessingDrawing" xmlns:w10="urn:schemas-microsoft-com:office:word" xmlns:w="http://schemas.openxmlformats.org/wordprocessingml/2006/main" xmlns:w14="http://schemas.microsoft.com/office/word/2010/wordml" xmlns:w15="http://schemas.microsoft.com/office/word/2012/wordml" xmlns:w16cex="http://schemas.microsoft.com/office/word/2018/wordml/cex" xmlns:w16cid="http://schemas.microsoft.com/office/word/2016/wordml/cid" xmlns:w16="http://schemas.microsoft.com/office/word/2018/wordml" xmlns:w16du="http://schemas.microsoft.com/office/word/2023/wordml/word16du" xmlns:w16sdtdh="http://schemas.microsoft.com/office/word/2020/wordml/sdtdatahash" xmlns:w16sdtfl="http://schemas.microsoft.com/office/word/2024/wordml/sdtformatlock" xmlns:w16se="http://schemas.microsoft.com/office/word/2015/wordml/symex" xmlns:wpg="http://schemas.microsoft.com/office/word/2010/wordprocessingGroup" xmlns:wpi="http://schemas.microsoft.com/office/word/2010/wordprocessingInk" xmlns:wne="http://schemas.microsoft.com/office/word/2006/wordml" xmlns:wps="http://schemas.microsoft.com/office/word/2010/wordprocessingShape" mc:Ignorable="w14 w15 w16se w16cid w16 w16cex w16sdtdh w16sdtfl w16du wp14">
   <w:numPicBullet w:numPicBulletId="0">
     <w:pict>
-      <v:shapetype w14:anchorId="63F28E10" id="_x0000_t75" coordsize="21600,21600" o:spt="75" o:preferrelative="t" path="m@4@5l@4@11@9@11@9@5xe" filled="f" stroked="f">
+      <v:shapetype w14:anchorId="0A9E7775" id="_x0000_t75" coordsize="21600,21600" o:spt="75" o:preferrelative="t" path="m@4@5l@4@11@9@11@9@5xe" filled="f" stroked="f">
         <v:stroke joinstyle="miter"/>
         <v:formulas>
           <v:f eqn="if lineDrawn pixelLineWidth 0"/>
@@ -2581,7 +4066,7 @@
         <v:path o:extrusionok="f" gradientshapeok="t" o:connecttype="rect"/>
         <o:lock v:ext="edit" aspectratio="t"/>
       </v:shapetype>
-      <v:shape id="_x0000_i1040" type="#_x0000_t75" style="width:25.35pt;height:19.65pt;flip:x;visibility:visible;mso-wrap-style:square" o:bullet="t">
+      <v:shape id="_x0000_i1069" type="#_x0000_t75" style="width:25.35pt;height:19.65pt;flip:x;visibility:visible;mso-wrap-style:square" o:bullet="t">
         <v:imagedata r:id="rId1" o:title=""/>
       </v:shape>
     </w:pict>
@@ -5848,6 +7333,119 @@
     </w:lvl>
   </w:abstractNum>
   <w:abstractNum w:abstractNumId="36" w15:restartNumberingAfterBreak="0">
+    <w:nsid w:val="24DE0A2D"/>
+    <w:multiLevelType w:val="hybridMultilevel"/>
+    <w:tmpl w:val="6366A224"/>
+    <w:lvl w:ilvl="0" w:tplc="04090001">
+      <w:start w:val="1"/>
+      <w:numFmt w:val="bullet"/>
+      <w:lvlText w:val=""/>
+      <w:lvlJc w:val="left"/>
+      <w:pPr>
+        <w:ind w:left="720" w:hanging="360"/>
+      </w:pPr>
+      <w:rPr>
+        <w:rFonts w:ascii="Symbol" w:hAnsi="Symbol" w:hint="default"/>
+      </w:rPr>
+    </w:lvl>
+    <w:lvl w:ilvl="1" w:tplc="04090003" w:tentative="1">
+      <w:start w:val="1"/>
+      <w:numFmt w:val="bullet"/>
+      <w:lvlText w:val="o"/>
+      <w:lvlJc w:val="left"/>
+      <w:pPr>
+        <w:ind w:left="1440" w:hanging="360"/>
+      </w:pPr>
+      <w:rPr>
+        <w:rFonts w:ascii="Courier New" w:hAnsi="Courier New" w:cs="Courier New" w:hint="default"/>
+      </w:rPr>
+    </w:lvl>
+    <w:lvl w:ilvl="2" w:tplc="04090005" w:tentative="1">
+      <w:start w:val="1"/>
+      <w:numFmt w:val="bullet"/>
+      <w:lvlText w:val=""/>
+      <w:lvlJc w:val="left"/>
+      <w:pPr>
+        <w:ind w:left="2160" w:hanging="360"/>
+      </w:pPr>
+      <w:rPr>
+        <w:rFonts w:ascii="Wingdings" w:hAnsi="Wingdings" w:hint="default"/>
+      </w:rPr>
+    </w:lvl>
+    <w:lvl w:ilvl="3" w:tplc="04090001" w:tentative="1">
+      <w:start w:val="1"/>
+      <w:numFmt w:val="bullet"/>
+      <w:lvlText w:val=""/>
+      <w:lvlJc w:val="left"/>
+      <w:pPr>
+        <w:ind w:left="2880" w:hanging="360"/>
+      </w:pPr>
+      <w:rPr>
+        <w:rFonts w:ascii="Symbol" w:hAnsi="Symbol" w:hint="default"/>
+      </w:rPr>
+    </w:lvl>
+    <w:lvl w:ilvl="4" w:tplc="04090003" w:tentative="1">
+      <w:start w:val="1"/>
+      <w:numFmt w:val="bullet"/>
+      <w:lvlText w:val="o"/>
+      <w:lvlJc w:val="left"/>
+      <w:pPr>
+        <w:ind w:left="3600" w:hanging="360"/>
+      </w:pPr>
+      <w:rPr>
+        <w:rFonts w:ascii="Courier New" w:hAnsi="Courier New" w:cs="Courier New" w:hint="default"/>
+      </w:rPr>
+    </w:lvl>
+    <w:lvl w:ilvl="5" w:tplc="04090005" w:tentative="1">
+      <w:start w:val="1"/>
+      <w:numFmt w:val="bullet"/>
+      <w:lvlText w:val=""/>
+      <w:lvlJc w:val="left"/>
+      <w:pPr>
+        <w:ind w:left="4320" w:hanging="360"/>
+      </w:pPr>
+      <w:rPr>
+        <w:rFonts w:ascii="Wingdings" w:hAnsi="Wingdings" w:hint="default"/>
+      </w:rPr>
+    </w:lvl>
+    <w:lvl w:ilvl="6" w:tplc="04090001" w:tentative="1">
+      <w:start w:val="1"/>
+      <w:numFmt w:val="bullet"/>
+      <w:lvlText w:val=""/>
+      <w:lvlJc w:val="left"/>
+      <w:pPr>
+        <w:ind w:left="5040" w:hanging="360"/>
+      </w:pPr>
+      <w:rPr>
+        <w:rFonts w:ascii="Symbol" w:hAnsi="Symbol" w:hint="default"/>
+      </w:rPr>
+    </w:lvl>
+    <w:lvl w:ilvl="7" w:tplc="04090003" w:tentative="1">
+      <w:start w:val="1"/>
+      <w:numFmt w:val="bullet"/>
+      <w:lvlText w:val="o"/>
+      <w:lvlJc w:val="left"/>
+      <w:pPr>
+        <w:ind w:left="5760" w:hanging="360"/>
+      </w:pPr>
+      <w:rPr>
+        <w:rFonts w:ascii="Courier New" w:hAnsi="Courier New" w:cs="Courier New" w:hint="default"/>
+      </w:rPr>
+    </w:lvl>
+    <w:lvl w:ilvl="8" w:tplc="04090005" w:tentative="1">
+      <w:start w:val="1"/>
+      <w:numFmt w:val="bullet"/>
+      <w:lvlText w:val=""/>
+      <w:lvlJc w:val="left"/>
+      <w:pPr>
+        <w:ind w:left="6480" w:hanging="360"/>
+      </w:pPr>
+      <w:rPr>
+        <w:rFonts w:ascii="Wingdings" w:hAnsi="Wingdings" w:hint="default"/>
+      </w:rPr>
+    </w:lvl>
+  </w:abstractNum>
+  <w:abstractNum w:abstractNumId="37" w15:restartNumberingAfterBreak="0">
     <w:nsid w:val="25D225E4"/>
     <w:multiLevelType w:val="hybridMultilevel"/>
     <w:tmpl w:val="76DEC47C"/>
@@ -5936,7 +7534,7 @@
       </w:pPr>
     </w:lvl>
   </w:abstractNum>
-  <w:abstractNum w:abstractNumId="37" w15:restartNumberingAfterBreak="0">
+  <w:abstractNum w:abstractNumId="38" w15:restartNumberingAfterBreak="0">
     <w:nsid w:val="261661B6"/>
     <w:multiLevelType w:val="hybridMultilevel"/>
     <w:tmpl w:val="FA08D0F8"/>
@@ -6025,7 +7623,7 @@
       </w:pPr>
     </w:lvl>
   </w:abstractNum>
-  <w:abstractNum w:abstractNumId="38" w15:restartNumberingAfterBreak="0">
+  <w:abstractNum w:abstractNumId="39" w15:restartNumberingAfterBreak="0">
     <w:nsid w:val="2724421F"/>
     <w:multiLevelType w:val="hybridMultilevel"/>
     <w:tmpl w:val="D682BF4A"/>
@@ -6138,7 +7736,7 @@
       </w:rPr>
     </w:lvl>
   </w:abstractNum>
-  <w:abstractNum w:abstractNumId="39" w15:restartNumberingAfterBreak="0">
+  <w:abstractNum w:abstractNumId="40" w15:restartNumberingAfterBreak="0">
     <w:nsid w:val="298C1955"/>
     <w:multiLevelType w:val="hybridMultilevel"/>
     <w:tmpl w:val="90CC7302"/>
@@ -6227,7 +7825,7 @@
       </w:pPr>
     </w:lvl>
   </w:abstractNum>
-  <w:abstractNum w:abstractNumId="40" w15:restartNumberingAfterBreak="0">
+  <w:abstractNum w:abstractNumId="41" w15:restartNumberingAfterBreak="0">
     <w:nsid w:val="2A774F75"/>
     <w:multiLevelType w:val="hybridMultilevel"/>
     <w:tmpl w:val="63E4944C"/>
@@ -6316,7 +7914,7 @@
       </w:pPr>
     </w:lvl>
   </w:abstractNum>
-  <w:abstractNum w:abstractNumId="41" w15:restartNumberingAfterBreak="0">
+  <w:abstractNum w:abstractNumId="42" w15:restartNumberingAfterBreak="0">
     <w:nsid w:val="2AC15D9F"/>
     <w:multiLevelType w:val="hybridMultilevel"/>
     <w:tmpl w:val="CAC21F96"/>
@@ -6429,7 +8027,7 @@
       </w:rPr>
     </w:lvl>
   </w:abstractNum>
-  <w:abstractNum w:abstractNumId="42" w15:restartNumberingAfterBreak="0">
+  <w:abstractNum w:abstractNumId="43" w15:restartNumberingAfterBreak="0">
     <w:nsid w:val="2BEC2B91"/>
     <w:multiLevelType w:val="hybridMultilevel"/>
     <w:tmpl w:val="BB228686"/>
@@ -6518,7 +8116,7 @@
       </w:pPr>
     </w:lvl>
   </w:abstractNum>
-  <w:abstractNum w:abstractNumId="43" w15:restartNumberingAfterBreak="0">
+  <w:abstractNum w:abstractNumId="44" w15:restartNumberingAfterBreak="0">
     <w:nsid w:val="2C0C762A"/>
     <w:multiLevelType w:val="hybridMultilevel"/>
     <w:tmpl w:val="AE162CC0"/>
@@ -6607,7 +8205,7 @@
       </w:pPr>
     </w:lvl>
   </w:abstractNum>
-  <w:abstractNum w:abstractNumId="44" w15:restartNumberingAfterBreak="0">
+  <w:abstractNum w:abstractNumId="45" w15:restartNumberingAfterBreak="0">
     <w:nsid w:val="2C474D5F"/>
     <w:multiLevelType w:val="hybridMultilevel"/>
     <w:tmpl w:val="D1C4D732"/>
@@ -6696,7 +8294,7 @@
       </w:pPr>
     </w:lvl>
   </w:abstractNum>
-  <w:abstractNum w:abstractNumId="45" w15:restartNumberingAfterBreak="0">
+  <w:abstractNum w:abstractNumId="46" w15:restartNumberingAfterBreak="0">
     <w:nsid w:val="2C550111"/>
     <w:multiLevelType w:val="hybridMultilevel"/>
     <w:tmpl w:val="DB98E42A"/>
@@ -6785,7 +8383,7 @@
       </w:pPr>
     </w:lvl>
   </w:abstractNum>
-  <w:abstractNum w:abstractNumId="46" w15:restartNumberingAfterBreak="0">
+  <w:abstractNum w:abstractNumId="47" w15:restartNumberingAfterBreak="0">
     <w:nsid w:val="2D08377D"/>
     <w:multiLevelType w:val="hybridMultilevel"/>
     <w:tmpl w:val="218A0D14"/>
@@ -6874,7 +8472,7 @@
       </w:pPr>
     </w:lvl>
   </w:abstractNum>
-  <w:abstractNum w:abstractNumId="47" w15:restartNumberingAfterBreak="0">
+  <w:abstractNum w:abstractNumId="48" w15:restartNumberingAfterBreak="0">
     <w:nsid w:val="2D2E6C08"/>
     <w:multiLevelType w:val="hybridMultilevel"/>
     <w:tmpl w:val="73C27B6A"/>
@@ -6963,7 +8561,7 @@
       </w:pPr>
     </w:lvl>
   </w:abstractNum>
-  <w:abstractNum w:abstractNumId="48" w15:restartNumberingAfterBreak="0">
+  <w:abstractNum w:abstractNumId="49" w15:restartNumberingAfterBreak="0">
     <w:nsid w:val="2DE72B38"/>
     <w:multiLevelType w:val="hybridMultilevel"/>
     <w:tmpl w:val="1780F13E"/>
@@ -7052,7 +8650,7 @@
       </w:pPr>
     </w:lvl>
   </w:abstractNum>
-  <w:abstractNum w:abstractNumId="49" w15:restartNumberingAfterBreak="0">
+  <w:abstractNum w:abstractNumId="50" w15:restartNumberingAfterBreak="0">
     <w:nsid w:val="31CD46D8"/>
     <w:multiLevelType w:val="hybridMultilevel"/>
     <w:tmpl w:val="AE14A3C0"/>
@@ -7141,7 +8739,7 @@
       </w:pPr>
     </w:lvl>
   </w:abstractNum>
-  <w:abstractNum w:abstractNumId="50" w15:restartNumberingAfterBreak="0">
+  <w:abstractNum w:abstractNumId="51" w15:restartNumberingAfterBreak="0">
     <w:nsid w:val="321D3BF5"/>
     <w:multiLevelType w:val="hybridMultilevel"/>
     <w:tmpl w:val="F58C84AC"/>
@@ -7230,7 +8828,7 @@
       </w:pPr>
     </w:lvl>
   </w:abstractNum>
-  <w:abstractNum w:abstractNumId="51" w15:restartNumberingAfterBreak="0">
+  <w:abstractNum w:abstractNumId="52" w15:restartNumberingAfterBreak="0">
     <w:nsid w:val="327C0E93"/>
     <w:multiLevelType w:val="hybridMultilevel"/>
     <w:tmpl w:val="28FE1228"/>
@@ -7319,7 +8917,7 @@
       </w:pPr>
     </w:lvl>
   </w:abstractNum>
-  <w:abstractNum w:abstractNumId="52" w15:restartNumberingAfterBreak="0">
+  <w:abstractNum w:abstractNumId="53" w15:restartNumberingAfterBreak="0">
     <w:nsid w:val="32C621CA"/>
     <w:multiLevelType w:val="hybridMultilevel"/>
     <w:tmpl w:val="8E060C60"/>
@@ -7408,7 +9006,7 @@
       </w:pPr>
     </w:lvl>
   </w:abstractNum>
-  <w:abstractNum w:abstractNumId="53" w15:restartNumberingAfterBreak="0">
+  <w:abstractNum w:abstractNumId="54" w15:restartNumberingAfterBreak="0">
     <w:nsid w:val="33DE18A3"/>
     <w:multiLevelType w:val="hybridMultilevel"/>
     <w:tmpl w:val="126ABFDC"/>
@@ -7497,7 +9095,7 @@
       </w:pPr>
     </w:lvl>
   </w:abstractNum>
-  <w:abstractNum w:abstractNumId="54" w15:restartNumberingAfterBreak="0">
+  <w:abstractNum w:abstractNumId="55" w15:restartNumberingAfterBreak="0">
     <w:nsid w:val="34567F3A"/>
     <w:multiLevelType w:val="hybridMultilevel"/>
     <w:tmpl w:val="284EC204"/>
@@ -7586,7 +9184,7 @@
       </w:pPr>
     </w:lvl>
   </w:abstractNum>
-  <w:abstractNum w:abstractNumId="55" w15:restartNumberingAfterBreak="0">
+  <w:abstractNum w:abstractNumId="56" w15:restartNumberingAfterBreak="0">
     <w:nsid w:val="357C2428"/>
     <w:multiLevelType w:val="hybridMultilevel"/>
     <w:tmpl w:val="8B80524C"/>
@@ -7675,7 +9273,7 @@
       </w:pPr>
     </w:lvl>
   </w:abstractNum>
-  <w:abstractNum w:abstractNumId="56" w15:restartNumberingAfterBreak="0">
+  <w:abstractNum w:abstractNumId="57" w15:restartNumberingAfterBreak="0">
     <w:nsid w:val="36E101A9"/>
     <w:multiLevelType w:val="hybridMultilevel"/>
     <w:tmpl w:val="3AC882FE"/>
@@ -7764,7 +9362,7 @@
       </w:pPr>
     </w:lvl>
   </w:abstractNum>
-  <w:abstractNum w:abstractNumId="57" w15:restartNumberingAfterBreak="0">
+  <w:abstractNum w:abstractNumId="58" w15:restartNumberingAfterBreak="0">
     <w:nsid w:val="36EF3AD8"/>
     <w:multiLevelType w:val="hybridMultilevel"/>
     <w:tmpl w:val="6180E880"/>
@@ -7877,7 +9475,7 @@
       </w:rPr>
     </w:lvl>
   </w:abstractNum>
-  <w:abstractNum w:abstractNumId="58" w15:restartNumberingAfterBreak="0">
+  <w:abstractNum w:abstractNumId="59" w15:restartNumberingAfterBreak="0">
     <w:nsid w:val="3BA6199B"/>
     <w:multiLevelType w:val="hybridMultilevel"/>
     <w:tmpl w:val="3878A76C"/>
@@ -7966,7 +9564,7 @@
       </w:pPr>
     </w:lvl>
   </w:abstractNum>
-  <w:abstractNum w:abstractNumId="59" w15:restartNumberingAfterBreak="0">
+  <w:abstractNum w:abstractNumId="60" w15:restartNumberingAfterBreak="0">
     <w:nsid w:val="3BF90526"/>
     <w:multiLevelType w:val="hybridMultilevel"/>
     <w:tmpl w:val="E8A6C626"/>
@@ -8055,7 +9653,7 @@
       </w:pPr>
     </w:lvl>
   </w:abstractNum>
-  <w:abstractNum w:abstractNumId="60" w15:restartNumberingAfterBreak="0">
+  <w:abstractNum w:abstractNumId="61" w15:restartNumberingAfterBreak="0">
     <w:nsid w:val="3DA81FBE"/>
     <w:multiLevelType w:val="hybridMultilevel"/>
     <w:tmpl w:val="BC743F28"/>
@@ -8144,7 +9742,7 @@
       </w:pPr>
     </w:lvl>
   </w:abstractNum>
-  <w:abstractNum w:abstractNumId="61" w15:restartNumberingAfterBreak="0">
+  <w:abstractNum w:abstractNumId="62" w15:restartNumberingAfterBreak="0">
     <w:nsid w:val="3ED22F46"/>
     <w:multiLevelType w:val="hybridMultilevel"/>
     <w:tmpl w:val="3296246A"/>
@@ -8233,7 +9831,7 @@
       </w:pPr>
     </w:lvl>
   </w:abstractNum>
-  <w:abstractNum w:abstractNumId="62" w15:restartNumberingAfterBreak="0">
+  <w:abstractNum w:abstractNumId="63" w15:restartNumberingAfterBreak="0">
     <w:nsid w:val="3EE3524E"/>
     <w:multiLevelType w:val="hybridMultilevel"/>
     <w:tmpl w:val="35D45E00"/>
@@ -8322,7 +9920,7 @@
       </w:pPr>
     </w:lvl>
   </w:abstractNum>
-  <w:abstractNum w:abstractNumId="63" w15:restartNumberingAfterBreak="0">
+  <w:abstractNum w:abstractNumId="64" w15:restartNumberingAfterBreak="0">
     <w:nsid w:val="40815AB9"/>
     <w:multiLevelType w:val="hybridMultilevel"/>
     <w:tmpl w:val="2F540FC6"/>
@@ -8411,7 +10009,7 @@
       </w:pPr>
     </w:lvl>
   </w:abstractNum>
-  <w:abstractNum w:abstractNumId="64" w15:restartNumberingAfterBreak="0">
+  <w:abstractNum w:abstractNumId="65" w15:restartNumberingAfterBreak="0">
     <w:nsid w:val="409E2A51"/>
     <w:multiLevelType w:val="hybridMultilevel"/>
     <w:tmpl w:val="ADDE9A90"/>
@@ -8501,7 +10099,7 @@
       </w:pPr>
     </w:lvl>
   </w:abstractNum>
-  <w:abstractNum w:abstractNumId="65" w15:restartNumberingAfterBreak="0">
+  <w:abstractNum w:abstractNumId="66" w15:restartNumberingAfterBreak="0">
     <w:nsid w:val="40FB3089"/>
     <w:multiLevelType w:val="hybridMultilevel"/>
     <w:tmpl w:val="55D2E846"/>
@@ -8590,7 +10188,7 @@
       </w:pPr>
     </w:lvl>
   </w:abstractNum>
-  <w:abstractNum w:abstractNumId="66" w15:restartNumberingAfterBreak="0">
+  <w:abstractNum w:abstractNumId="67" w15:restartNumberingAfterBreak="0">
     <w:nsid w:val="42087F7C"/>
     <w:multiLevelType w:val="hybridMultilevel"/>
     <w:tmpl w:val="A0F21068"/>
@@ -8679,7 +10277,7 @@
       </w:pPr>
     </w:lvl>
   </w:abstractNum>
-  <w:abstractNum w:abstractNumId="67" w15:restartNumberingAfterBreak="0">
+  <w:abstractNum w:abstractNumId="68" w15:restartNumberingAfterBreak="0">
     <w:nsid w:val="432D5E65"/>
     <w:multiLevelType w:val="hybridMultilevel"/>
     <w:tmpl w:val="D80CD1D8"/>
@@ -8768,7 +10366,7 @@
       </w:pPr>
     </w:lvl>
   </w:abstractNum>
-  <w:abstractNum w:abstractNumId="68" w15:restartNumberingAfterBreak="0">
+  <w:abstractNum w:abstractNumId="69" w15:restartNumberingAfterBreak="0">
     <w:nsid w:val="4441219F"/>
     <w:multiLevelType w:val="hybridMultilevel"/>
     <w:tmpl w:val="06986BDC"/>
@@ -8881,7 +10479,7 @@
       </w:rPr>
     </w:lvl>
   </w:abstractNum>
-  <w:abstractNum w:abstractNumId="69" w15:restartNumberingAfterBreak="0">
+  <w:abstractNum w:abstractNumId="70" w15:restartNumberingAfterBreak="0">
     <w:nsid w:val="44B80531"/>
     <w:multiLevelType w:val="hybridMultilevel"/>
     <w:tmpl w:val="340649F2"/>
@@ -8971,7 +10569,7 @@
       </w:pPr>
     </w:lvl>
   </w:abstractNum>
-  <w:abstractNum w:abstractNumId="70" w15:restartNumberingAfterBreak="0">
+  <w:abstractNum w:abstractNumId="71" w15:restartNumberingAfterBreak="0">
     <w:nsid w:val="45574B84"/>
     <w:multiLevelType w:val="hybridMultilevel"/>
     <w:tmpl w:val="B184ACE8"/>
@@ -9060,7 +10658,7 @@
       </w:pPr>
     </w:lvl>
   </w:abstractNum>
-  <w:abstractNum w:abstractNumId="71" w15:restartNumberingAfterBreak="0">
+  <w:abstractNum w:abstractNumId="72" w15:restartNumberingAfterBreak="0">
     <w:nsid w:val="46810252"/>
     <w:multiLevelType w:val="hybridMultilevel"/>
     <w:tmpl w:val="DDF0E4EC"/>
@@ -9149,7 +10747,7 @@
       </w:pPr>
     </w:lvl>
   </w:abstractNum>
-  <w:abstractNum w:abstractNumId="72" w15:restartNumberingAfterBreak="0">
+  <w:abstractNum w:abstractNumId="73" w15:restartNumberingAfterBreak="0">
     <w:nsid w:val="46893DDD"/>
     <w:multiLevelType w:val="hybridMultilevel"/>
     <w:tmpl w:val="7654F488"/>
@@ -9238,7 +10836,7 @@
       </w:pPr>
     </w:lvl>
   </w:abstractNum>
-  <w:abstractNum w:abstractNumId="73" w15:restartNumberingAfterBreak="0">
+  <w:abstractNum w:abstractNumId="74" w15:restartNumberingAfterBreak="0">
     <w:nsid w:val="46A747F1"/>
     <w:multiLevelType w:val="hybridMultilevel"/>
     <w:tmpl w:val="CEA65172"/>
@@ -9327,7 +10925,7 @@
       </w:pPr>
     </w:lvl>
   </w:abstractNum>
-  <w:abstractNum w:abstractNumId="74" w15:restartNumberingAfterBreak="0">
+  <w:abstractNum w:abstractNumId="75" w15:restartNumberingAfterBreak="0">
     <w:nsid w:val="471E0BF0"/>
     <w:multiLevelType w:val="hybridMultilevel"/>
     <w:tmpl w:val="1780F13E"/>
@@ -9416,7 +11014,7 @@
       </w:pPr>
     </w:lvl>
   </w:abstractNum>
-  <w:abstractNum w:abstractNumId="75" w15:restartNumberingAfterBreak="0">
+  <w:abstractNum w:abstractNumId="76" w15:restartNumberingAfterBreak="0">
     <w:nsid w:val="47DC77C7"/>
     <w:multiLevelType w:val="hybridMultilevel"/>
     <w:tmpl w:val="96AA9B96"/>
@@ -9529,7 +11127,7 @@
       </w:rPr>
     </w:lvl>
   </w:abstractNum>
-  <w:abstractNum w:abstractNumId="76" w15:restartNumberingAfterBreak="0">
+  <w:abstractNum w:abstractNumId="77" w15:restartNumberingAfterBreak="0">
     <w:nsid w:val="487329E8"/>
     <w:multiLevelType w:val="hybridMultilevel"/>
     <w:tmpl w:val="7CAA176A"/>
@@ -9618,7 +11216,7 @@
       </w:pPr>
     </w:lvl>
   </w:abstractNum>
-  <w:abstractNum w:abstractNumId="77" w15:restartNumberingAfterBreak="0">
+  <w:abstractNum w:abstractNumId="78" w15:restartNumberingAfterBreak="0">
     <w:nsid w:val="4A5324F4"/>
     <w:multiLevelType w:val="hybridMultilevel"/>
     <w:tmpl w:val="17A4319A"/>
@@ -9707,7 +11305,7 @@
       </w:pPr>
     </w:lvl>
   </w:abstractNum>
-  <w:abstractNum w:abstractNumId="78" w15:restartNumberingAfterBreak="0">
+  <w:abstractNum w:abstractNumId="79" w15:restartNumberingAfterBreak="0">
     <w:nsid w:val="4B83169D"/>
     <w:multiLevelType w:val="hybridMultilevel"/>
     <w:tmpl w:val="665AE976"/>
@@ -9803,7 +11401,7 @@
       </w:pPr>
     </w:lvl>
   </w:abstractNum>
-  <w:abstractNum w:abstractNumId="79" w15:restartNumberingAfterBreak="0">
+  <w:abstractNum w:abstractNumId="80" w15:restartNumberingAfterBreak="0">
     <w:nsid w:val="4DC71D9D"/>
     <w:multiLevelType w:val="hybridMultilevel"/>
     <w:tmpl w:val="01CA2568"/>
@@ -9893,7 +11491,7 @@
       </w:pPr>
     </w:lvl>
   </w:abstractNum>
-  <w:abstractNum w:abstractNumId="80" w15:restartNumberingAfterBreak="0">
+  <w:abstractNum w:abstractNumId="81" w15:restartNumberingAfterBreak="0">
     <w:nsid w:val="504A7386"/>
     <w:multiLevelType w:val="hybridMultilevel"/>
     <w:tmpl w:val="4D3C7906"/>
@@ -9982,7 +11580,7 @@
       </w:pPr>
     </w:lvl>
   </w:abstractNum>
-  <w:abstractNum w:abstractNumId="81" w15:restartNumberingAfterBreak="0">
+  <w:abstractNum w:abstractNumId="82" w15:restartNumberingAfterBreak="0">
     <w:nsid w:val="50603569"/>
     <w:multiLevelType w:val="hybridMultilevel"/>
     <w:tmpl w:val="6E6C85E8"/>
@@ -10071,7 +11669,7 @@
       </w:pPr>
     </w:lvl>
   </w:abstractNum>
-  <w:abstractNum w:abstractNumId="82" w15:restartNumberingAfterBreak="0">
+  <w:abstractNum w:abstractNumId="83" w15:restartNumberingAfterBreak="0">
     <w:nsid w:val="50615047"/>
     <w:multiLevelType w:val="hybridMultilevel"/>
     <w:tmpl w:val="31166A7C"/>
@@ -10160,7 +11758,7 @@
       </w:pPr>
     </w:lvl>
   </w:abstractNum>
-  <w:abstractNum w:abstractNumId="83" w15:restartNumberingAfterBreak="0">
+  <w:abstractNum w:abstractNumId="84" w15:restartNumberingAfterBreak="0">
     <w:nsid w:val="50A758D9"/>
     <w:multiLevelType w:val="hybridMultilevel"/>
     <w:tmpl w:val="08423D94"/>
@@ -10249,7 +11847,7 @@
       </w:pPr>
     </w:lvl>
   </w:abstractNum>
-  <w:abstractNum w:abstractNumId="84" w15:restartNumberingAfterBreak="0">
+  <w:abstractNum w:abstractNumId="85" w15:restartNumberingAfterBreak="0">
     <w:nsid w:val="52AB3CA7"/>
     <w:multiLevelType w:val="hybridMultilevel"/>
     <w:tmpl w:val="624C7648"/>
@@ -10338,7 +11936,7 @@
       </w:pPr>
     </w:lvl>
   </w:abstractNum>
-  <w:abstractNum w:abstractNumId="85" w15:restartNumberingAfterBreak="0">
+  <w:abstractNum w:abstractNumId="86" w15:restartNumberingAfterBreak="0">
     <w:nsid w:val="540D388D"/>
     <w:multiLevelType w:val="hybridMultilevel"/>
     <w:tmpl w:val="E2DEE39C"/>
@@ -10427,7 +12025,7 @@
       </w:pPr>
     </w:lvl>
   </w:abstractNum>
-  <w:abstractNum w:abstractNumId="86" w15:restartNumberingAfterBreak="0">
+  <w:abstractNum w:abstractNumId="87" w15:restartNumberingAfterBreak="0">
     <w:nsid w:val="558D5B6D"/>
     <w:multiLevelType w:val="hybridMultilevel"/>
     <w:tmpl w:val="DAAA3566"/>
@@ -10516,7 +12114,7 @@
       </w:pPr>
     </w:lvl>
   </w:abstractNum>
-  <w:abstractNum w:abstractNumId="87" w15:restartNumberingAfterBreak="0">
+  <w:abstractNum w:abstractNumId="88" w15:restartNumberingAfterBreak="0">
     <w:nsid w:val="57547994"/>
     <w:multiLevelType w:val="hybridMultilevel"/>
     <w:tmpl w:val="C8FCFFE8"/>
@@ -10606,7 +12204,7 @@
       </w:pPr>
     </w:lvl>
   </w:abstractNum>
-  <w:abstractNum w:abstractNumId="88" w15:restartNumberingAfterBreak="0">
+  <w:abstractNum w:abstractNumId="89" w15:restartNumberingAfterBreak="0">
     <w:nsid w:val="579004CE"/>
     <w:multiLevelType w:val="hybridMultilevel"/>
     <w:tmpl w:val="90DA951C"/>
@@ -10695,7 +12293,7 @@
       </w:pPr>
     </w:lvl>
   </w:abstractNum>
-  <w:abstractNum w:abstractNumId="89" w15:restartNumberingAfterBreak="0">
+  <w:abstractNum w:abstractNumId="90" w15:restartNumberingAfterBreak="0">
     <w:nsid w:val="59EA345C"/>
     <w:multiLevelType w:val="hybridMultilevel"/>
     <w:tmpl w:val="ADDE9A90"/>
@@ -10785,7 +12383,7 @@
       </w:pPr>
     </w:lvl>
   </w:abstractNum>
-  <w:abstractNum w:abstractNumId="90" w15:restartNumberingAfterBreak="0">
+  <w:abstractNum w:abstractNumId="91" w15:restartNumberingAfterBreak="0">
     <w:nsid w:val="5AC57C5A"/>
     <w:multiLevelType w:val="hybridMultilevel"/>
     <w:tmpl w:val="434E8322"/>
@@ -10875,7 +12473,7 @@
       </w:pPr>
     </w:lvl>
   </w:abstractNum>
-  <w:abstractNum w:abstractNumId="91" w15:restartNumberingAfterBreak="0">
+  <w:abstractNum w:abstractNumId="92" w15:restartNumberingAfterBreak="0">
     <w:nsid w:val="60BD74F5"/>
     <w:multiLevelType w:val="hybridMultilevel"/>
     <w:tmpl w:val="CCA8F5C4"/>
@@ -10964,7 +12562,7 @@
       </w:pPr>
     </w:lvl>
   </w:abstractNum>
-  <w:abstractNum w:abstractNumId="92" w15:restartNumberingAfterBreak="0">
+  <w:abstractNum w:abstractNumId="93" w15:restartNumberingAfterBreak="0">
     <w:nsid w:val="624D6622"/>
     <w:multiLevelType w:val="hybridMultilevel"/>
     <w:tmpl w:val="26ECB24E"/>
@@ -11054,7 +12652,7 @@
       </w:pPr>
     </w:lvl>
   </w:abstractNum>
-  <w:abstractNum w:abstractNumId="93" w15:restartNumberingAfterBreak="0">
+  <w:abstractNum w:abstractNumId="94" w15:restartNumberingAfterBreak="0">
     <w:nsid w:val="63EF1F64"/>
     <w:multiLevelType w:val="hybridMultilevel"/>
     <w:tmpl w:val="52EED10E"/>
@@ -11144,7 +12742,7 @@
       </w:pPr>
     </w:lvl>
   </w:abstractNum>
-  <w:abstractNum w:abstractNumId="94" w15:restartNumberingAfterBreak="0">
+  <w:abstractNum w:abstractNumId="95" w15:restartNumberingAfterBreak="0">
     <w:nsid w:val="67323A0E"/>
     <w:multiLevelType w:val="hybridMultilevel"/>
     <w:tmpl w:val="5080CEDE"/>
@@ -11233,7 +12831,7 @@
       </w:pPr>
     </w:lvl>
   </w:abstractNum>
-  <w:abstractNum w:abstractNumId="95" w15:restartNumberingAfterBreak="0">
+  <w:abstractNum w:abstractNumId="96" w15:restartNumberingAfterBreak="0">
     <w:nsid w:val="678B194C"/>
     <w:multiLevelType w:val="hybridMultilevel"/>
     <w:tmpl w:val="A1DAB25C"/>
@@ -11322,7 +12920,7 @@
       </w:pPr>
     </w:lvl>
   </w:abstractNum>
-  <w:abstractNum w:abstractNumId="96" w15:restartNumberingAfterBreak="0">
+  <w:abstractNum w:abstractNumId="97" w15:restartNumberingAfterBreak="0">
     <w:nsid w:val="6B880FB4"/>
     <w:multiLevelType w:val="hybridMultilevel"/>
     <w:tmpl w:val="52D42A5A"/>
@@ -11411,7 +13009,7 @@
       </w:pPr>
     </w:lvl>
   </w:abstractNum>
-  <w:abstractNum w:abstractNumId="97" w15:restartNumberingAfterBreak="0">
+  <w:abstractNum w:abstractNumId="98" w15:restartNumberingAfterBreak="0">
     <w:nsid w:val="6BE21BFD"/>
     <w:multiLevelType w:val="hybridMultilevel"/>
     <w:tmpl w:val="114CF542"/>
@@ -11500,7 +13098,7 @@
       </w:pPr>
     </w:lvl>
   </w:abstractNum>
-  <w:abstractNum w:abstractNumId="98" w15:restartNumberingAfterBreak="0">
+  <w:abstractNum w:abstractNumId="99" w15:restartNumberingAfterBreak="0">
     <w:nsid w:val="6C1C2C2E"/>
     <w:multiLevelType w:val="hybridMultilevel"/>
     <w:tmpl w:val="37A4E28C"/>
@@ -11589,7 +13187,7 @@
       </w:pPr>
     </w:lvl>
   </w:abstractNum>
-  <w:abstractNum w:abstractNumId="99" w15:restartNumberingAfterBreak="0">
+  <w:abstractNum w:abstractNumId="100" w15:restartNumberingAfterBreak="0">
     <w:nsid w:val="6C385CA5"/>
     <w:multiLevelType w:val="hybridMultilevel"/>
     <w:tmpl w:val="0A0A640C"/>
@@ -11679,7 +13277,7 @@
       </w:pPr>
     </w:lvl>
   </w:abstractNum>
-  <w:abstractNum w:abstractNumId="100" w15:restartNumberingAfterBreak="0">
+  <w:abstractNum w:abstractNumId="101" w15:restartNumberingAfterBreak="0">
     <w:nsid w:val="6CDA3E76"/>
     <w:multiLevelType w:val="hybridMultilevel"/>
     <w:tmpl w:val="C7E66514"/>
@@ -11768,7 +13366,7 @@
       </w:pPr>
     </w:lvl>
   </w:abstractNum>
-  <w:abstractNum w:abstractNumId="101" w15:restartNumberingAfterBreak="0">
+  <w:abstractNum w:abstractNumId="102" w15:restartNumberingAfterBreak="0">
     <w:nsid w:val="6E4D5966"/>
     <w:multiLevelType w:val="hybridMultilevel"/>
     <w:tmpl w:val="74E0238C"/>
@@ -11857,7 +13455,7 @@
       </w:pPr>
     </w:lvl>
   </w:abstractNum>
-  <w:abstractNum w:abstractNumId="102" w15:restartNumberingAfterBreak="0">
+  <w:abstractNum w:abstractNumId="103" w15:restartNumberingAfterBreak="0">
     <w:nsid w:val="71DB2560"/>
     <w:multiLevelType w:val="hybridMultilevel"/>
     <w:tmpl w:val="1FB854C6"/>
@@ -11946,7 +13544,7 @@
       </w:pPr>
     </w:lvl>
   </w:abstractNum>
-  <w:abstractNum w:abstractNumId="103" w15:restartNumberingAfterBreak="0">
+  <w:abstractNum w:abstractNumId="104" w15:restartNumberingAfterBreak="0">
     <w:nsid w:val="72D078B1"/>
     <w:multiLevelType w:val="hybridMultilevel"/>
     <w:tmpl w:val="0E34541A"/>
@@ -12035,7 +13633,7 @@
       </w:pPr>
     </w:lvl>
   </w:abstractNum>
-  <w:abstractNum w:abstractNumId="104" w15:restartNumberingAfterBreak="0">
+  <w:abstractNum w:abstractNumId="105" w15:restartNumberingAfterBreak="0">
     <w:nsid w:val="74290D8A"/>
     <w:multiLevelType w:val="hybridMultilevel"/>
     <w:tmpl w:val="18EA26D4"/>
@@ -12148,7 +13746,7 @@
       </w:rPr>
     </w:lvl>
   </w:abstractNum>
-  <w:abstractNum w:abstractNumId="105" w15:restartNumberingAfterBreak="0">
+  <w:abstractNum w:abstractNumId="106" w15:restartNumberingAfterBreak="0">
     <w:nsid w:val="7474496C"/>
     <w:multiLevelType w:val="hybridMultilevel"/>
     <w:tmpl w:val="BEB0F1B2"/>
@@ -12237,7 +13835,7 @@
       </w:pPr>
     </w:lvl>
   </w:abstractNum>
-  <w:abstractNum w:abstractNumId="106" w15:restartNumberingAfterBreak="0">
+  <w:abstractNum w:abstractNumId="107" w15:restartNumberingAfterBreak="0">
     <w:nsid w:val="748A20F3"/>
     <w:multiLevelType w:val="hybridMultilevel"/>
     <w:tmpl w:val="120EEC0A"/>
@@ -12326,7 +13924,7 @@
       </w:pPr>
     </w:lvl>
   </w:abstractNum>
-  <w:abstractNum w:abstractNumId="107" w15:restartNumberingAfterBreak="0">
+  <w:abstractNum w:abstractNumId="108" w15:restartNumberingAfterBreak="0">
     <w:nsid w:val="76277572"/>
     <w:multiLevelType w:val="hybridMultilevel"/>
     <w:tmpl w:val="624C7648"/>
@@ -12415,7 +14013,7 @@
       </w:pPr>
     </w:lvl>
   </w:abstractNum>
-  <w:abstractNum w:abstractNumId="108" w15:restartNumberingAfterBreak="0">
+  <w:abstractNum w:abstractNumId="109" w15:restartNumberingAfterBreak="0">
     <w:nsid w:val="76E87BE4"/>
     <w:multiLevelType w:val="hybridMultilevel"/>
     <w:tmpl w:val="B78A9A10"/>
@@ -12504,7 +14102,7 @@
       </w:pPr>
     </w:lvl>
   </w:abstractNum>
-  <w:abstractNum w:abstractNumId="109" w15:restartNumberingAfterBreak="0">
+  <w:abstractNum w:abstractNumId="110" w15:restartNumberingAfterBreak="0">
     <w:nsid w:val="773C0584"/>
     <w:multiLevelType w:val="hybridMultilevel"/>
     <w:tmpl w:val="F5A08218"/>
@@ -12593,7 +14191,7 @@
       </w:pPr>
     </w:lvl>
   </w:abstractNum>
-  <w:abstractNum w:abstractNumId="110" w15:restartNumberingAfterBreak="0">
+  <w:abstractNum w:abstractNumId="111" w15:restartNumberingAfterBreak="0">
     <w:nsid w:val="77566580"/>
     <w:multiLevelType w:val="hybridMultilevel"/>
     <w:tmpl w:val="D02CA064"/>
@@ -12682,7 +14280,7 @@
       </w:pPr>
     </w:lvl>
   </w:abstractNum>
-  <w:abstractNum w:abstractNumId="111" w15:restartNumberingAfterBreak="0">
+  <w:abstractNum w:abstractNumId="112" w15:restartNumberingAfterBreak="0">
     <w:nsid w:val="77747941"/>
     <w:multiLevelType w:val="hybridMultilevel"/>
     <w:tmpl w:val="E6A00A46"/>
@@ -12823,7 +14421,7 @@
       </w:rPr>
     </w:lvl>
   </w:abstractNum>
-  <w:abstractNum w:abstractNumId="112" w15:restartNumberingAfterBreak="0">
+  <w:abstractNum w:abstractNumId="113" w15:restartNumberingAfterBreak="0">
     <w:nsid w:val="792E38B3"/>
     <w:multiLevelType w:val="hybridMultilevel"/>
     <w:tmpl w:val="C46AC3E0"/>
@@ -12912,7 +14510,7 @@
       </w:pPr>
     </w:lvl>
   </w:abstractNum>
-  <w:abstractNum w:abstractNumId="113" w15:restartNumberingAfterBreak="0">
+  <w:abstractNum w:abstractNumId="114" w15:restartNumberingAfterBreak="0">
     <w:nsid w:val="7A513C1A"/>
     <w:multiLevelType w:val="hybridMultilevel"/>
     <w:tmpl w:val="170EE384"/>
@@ -13003,7 +14601,7 @@
       </w:pPr>
     </w:lvl>
   </w:abstractNum>
-  <w:abstractNum w:abstractNumId="114" w15:restartNumberingAfterBreak="0">
+  <w:abstractNum w:abstractNumId="115" w15:restartNumberingAfterBreak="0">
     <w:nsid w:val="7A5A1859"/>
     <w:multiLevelType w:val="hybridMultilevel"/>
     <w:tmpl w:val="FD900034"/>
@@ -13092,7 +14690,7 @@
       </w:pPr>
     </w:lvl>
   </w:abstractNum>
-  <w:abstractNum w:abstractNumId="115" w15:restartNumberingAfterBreak="0">
+  <w:abstractNum w:abstractNumId="116" w15:restartNumberingAfterBreak="0">
     <w:nsid w:val="7C8C4EDC"/>
     <w:multiLevelType w:val="hybridMultilevel"/>
     <w:tmpl w:val="055E36B8"/>
@@ -13181,7 +14779,7 @@
       </w:pPr>
     </w:lvl>
   </w:abstractNum>
-  <w:abstractNum w:abstractNumId="116" w15:restartNumberingAfterBreak="0">
+  <w:abstractNum w:abstractNumId="117" w15:restartNumberingAfterBreak="0">
     <w:nsid w:val="7DF577EE"/>
     <w:multiLevelType w:val="hybridMultilevel"/>
     <w:tmpl w:val="37A4E28C"/>
@@ -13270,7 +14868,7 @@
       </w:pPr>
     </w:lvl>
   </w:abstractNum>
-  <w:abstractNum w:abstractNumId="117" w15:restartNumberingAfterBreak="0">
+  <w:abstractNum w:abstractNumId="118" w15:restartNumberingAfterBreak="0">
     <w:nsid w:val="7EB40972"/>
     <w:multiLevelType w:val="hybridMultilevel"/>
     <w:tmpl w:val="C07A7FC0"/>
@@ -13359,7 +14957,7 @@
       </w:pPr>
     </w:lvl>
   </w:abstractNum>
-  <w:abstractNum w:abstractNumId="118" w15:restartNumberingAfterBreak="0">
+  <w:abstractNum w:abstractNumId="119" w15:restartNumberingAfterBreak="0">
     <w:nsid w:val="7F3E4872"/>
     <w:multiLevelType w:val="hybridMultilevel"/>
     <w:tmpl w:val="7182F22C"/>
@@ -13448,7 +15046,7 @@
       </w:pPr>
     </w:lvl>
   </w:abstractNum>
-  <w:abstractNum w:abstractNumId="119" w15:restartNumberingAfterBreak="0">
+  <w:abstractNum w:abstractNumId="120" w15:restartNumberingAfterBreak="0">
     <w:nsid w:val="7F633FD0"/>
     <w:multiLevelType w:val="hybridMultilevel"/>
     <w:tmpl w:val="B91AAF9E"/>
@@ -13541,13 +15139,13 @@
     <w:abstractNumId w:val="34"/>
   </w:num>
   <w:num w:numId="2" w16cid:durableId="1642728279">
-    <w:abstractNumId w:val="51"/>
+    <w:abstractNumId w:val="52"/>
   </w:num>
   <w:num w:numId="3" w16cid:durableId="393435284">
-    <w:abstractNumId w:val="54"/>
+    <w:abstractNumId w:val="55"/>
   </w:num>
   <w:num w:numId="4" w16cid:durableId="166138860">
-    <w:abstractNumId w:val="47"/>
+    <w:abstractNumId w:val="48"/>
   </w:num>
   <w:num w:numId="5" w16cid:durableId="764958398">
     <w:abstractNumId w:val="12"/>
@@ -13562,64 +15160,64 @@
     <w:abstractNumId w:val="21"/>
   </w:num>
   <w:num w:numId="9" w16cid:durableId="905183543">
-    <w:abstractNumId w:val="68"/>
+    <w:abstractNumId w:val="69"/>
   </w:num>
   <w:num w:numId="10" w16cid:durableId="1772583037">
-    <w:abstractNumId w:val="104"/>
+    <w:abstractNumId w:val="105"/>
   </w:num>
   <w:num w:numId="11" w16cid:durableId="1339963458">
-    <w:abstractNumId w:val="41"/>
+    <w:abstractNumId w:val="42"/>
   </w:num>
   <w:num w:numId="12" w16cid:durableId="1129279873">
-    <w:abstractNumId w:val="75"/>
+    <w:abstractNumId w:val="76"/>
   </w:num>
   <w:num w:numId="13" w16cid:durableId="349265123">
-    <w:abstractNumId w:val="73"/>
+    <w:abstractNumId w:val="74"/>
   </w:num>
   <w:num w:numId="14" w16cid:durableId="613826023">
-    <w:abstractNumId w:val="38"/>
+    <w:abstractNumId w:val="39"/>
   </w:num>
   <w:num w:numId="15" w16cid:durableId="1035228537">
-    <w:abstractNumId w:val="78"/>
+    <w:abstractNumId w:val="79"/>
   </w:num>
   <w:num w:numId="16" w16cid:durableId="304816492">
     <w:abstractNumId w:val="20"/>
   </w:num>
   <w:num w:numId="17" w16cid:durableId="1806459946">
-    <w:abstractNumId w:val="87"/>
+    <w:abstractNumId w:val="88"/>
   </w:num>
   <w:num w:numId="18" w16cid:durableId="1097480205">
     <w:abstractNumId w:val="8"/>
   </w:num>
   <w:num w:numId="19" w16cid:durableId="2033728074">
-    <w:abstractNumId w:val="40"/>
+    <w:abstractNumId w:val="41"/>
   </w:num>
   <w:num w:numId="20" w16cid:durableId="1179387529">
-    <w:abstractNumId w:val="109"/>
+    <w:abstractNumId w:val="110"/>
   </w:num>
   <w:num w:numId="21" w16cid:durableId="1402174104">
     <w:abstractNumId w:val="29"/>
   </w:num>
   <w:num w:numId="22" w16cid:durableId="786628981">
-    <w:abstractNumId w:val="92"/>
+    <w:abstractNumId w:val="93"/>
   </w:num>
   <w:num w:numId="23" w16cid:durableId="323243463">
-    <w:abstractNumId w:val="113"/>
+    <w:abstractNumId w:val="114"/>
   </w:num>
   <w:num w:numId="24" w16cid:durableId="1341808960">
-    <w:abstractNumId w:val="103"/>
+    <w:abstractNumId w:val="104"/>
   </w:num>
   <w:num w:numId="25" w16cid:durableId="1305619934">
     <w:abstractNumId w:val="22"/>
   </w:num>
   <w:num w:numId="26" w16cid:durableId="2124877348">
-    <w:abstractNumId w:val="46"/>
+    <w:abstractNumId w:val="47"/>
   </w:num>
   <w:num w:numId="27" w16cid:durableId="98306975">
     <w:abstractNumId w:val="30"/>
   </w:num>
   <w:num w:numId="28" w16cid:durableId="228224156">
-    <w:abstractNumId w:val="49"/>
+    <w:abstractNumId w:val="50"/>
   </w:num>
   <w:num w:numId="29" w16cid:durableId="234975957">
     <w:abstractNumId w:val="1"/>
@@ -13631,106 +15229,106 @@
     <w:abstractNumId w:val="6"/>
   </w:num>
   <w:num w:numId="32" w16cid:durableId="1952667629">
-    <w:abstractNumId w:val="60"/>
+    <w:abstractNumId w:val="61"/>
   </w:num>
   <w:num w:numId="33" w16cid:durableId="830609521">
     <w:abstractNumId w:val="18"/>
   </w:num>
   <w:num w:numId="34" w16cid:durableId="552427375">
-    <w:abstractNumId w:val="82"/>
+    <w:abstractNumId w:val="83"/>
   </w:num>
   <w:num w:numId="35" w16cid:durableId="955869731">
-    <w:abstractNumId w:val="39"/>
+    <w:abstractNumId w:val="40"/>
   </w:num>
   <w:num w:numId="36" w16cid:durableId="773018607">
-    <w:abstractNumId w:val="105"/>
+    <w:abstractNumId w:val="106"/>
   </w:num>
   <w:num w:numId="37" w16cid:durableId="1220018949">
     <w:abstractNumId w:val="5"/>
   </w:num>
   <w:num w:numId="38" w16cid:durableId="263853065">
-    <w:abstractNumId w:val="96"/>
+    <w:abstractNumId w:val="97"/>
   </w:num>
   <w:num w:numId="39" w16cid:durableId="1010984137">
-    <w:abstractNumId w:val="108"/>
+    <w:abstractNumId w:val="109"/>
   </w:num>
   <w:num w:numId="40" w16cid:durableId="374698397">
-    <w:abstractNumId w:val="62"/>
+    <w:abstractNumId w:val="63"/>
   </w:num>
   <w:num w:numId="41" w16cid:durableId="121653277">
-    <w:abstractNumId w:val="43"/>
+    <w:abstractNumId w:val="44"/>
   </w:num>
   <w:num w:numId="42" w16cid:durableId="380322354">
     <w:abstractNumId w:val="2"/>
   </w:num>
   <w:num w:numId="43" w16cid:durableId="568468694">
-    <w:abstractNumId w:val="64"/>
+    <w:abstractNumId w:val="65"/>
   </w:num>
   <w:num w:numId="44" w16cid:durableId="2104258011">
-    <w:abstractNumId w:val="88"/>
+    <w:abstractNumId w:val="89"/>
   </w:num>
   <w:num w:numId="45" w16cid:durableId="1910262430">
-    <w:abstractNumId w:val="89"/>
+    <w:abstractNumId w:val="90"/>
   </w:num>
   <w:num w:numId="46" w16cid:durableId="314382114">
     <w:abstractNumId w:val="25"/>
   </w:num>
   <w:num w:numId="47" w16cid:durableId="618728442">
-    <w:abstractNumId w:val="81"/>
+    <w:abstractNumId w:val="82"/>
   </w:num>
   <w:num w:numId="48" w16cid:durableId="819150964">
     <w:abstractNumId w:val="26"/>
   </w:num>
   <w:num w:numId="49" w16cid:durableId="1758012167">
-    <w:abstractNumId w:val="76"/>
+    <w:abstractNumId w:val="77"/>
   </w:num>
   <w:num w:numId="50" w16cid:durableId="806095682">
-    <w:abstractNumId w:val="95"/>
+    <w:abstractNumId w:val="96"/>
   </w:num>
   <w:num w:numId="51" w16cid:durableId="321857961">
-    <w:abstractNumId w:val="65"/>
+    <w:abstractNumId w:val="66"/>
   </w:num>
   <w:num w:numId="52" w16cid:durableId="1757365047">
-    <w:abstractNumId w:val="58"/>
+    <w:abstractNumId w:val="59"/>
   </w:num>
   <w:num w:numId="53" w16cid:durableId="1132403162">
-    <w:abstractNumId w:val="55"/>
+    <w:abstractNumId w:val="56"/>
   </w:num>
   <w:num w:numId="54" w16cid:durableId="201210412">
-    <w:abstractNumId w:val="56"/>
+    <w:abstractNumId w:val="57"/>
   </w:num>
   <w:num w:numId="55" w16cid:durableId="901907738">
-    <w:abstractNumId w:val="74"/>
+    <w:abstractNumId w:val="75"/>
   </w:num>
   <w:num w:numId="56" w16cid:durableId="278798838">
-    <w:abstractNumId w:val="115"/>
+    <w:abstractNumId w:val="116"/>
   </w:num>
   <w:num w:numId="57" w16cid:durableId="1703556582">
-    <w:abstractNumId w:val="100"/>
+    <w:abstractNumId w:val="101"/>
   </w:num>
   <w:num w:numId="58" w16cid:durableId="2130732927">
-    <w:abstractNumId w:val="80"/>
+    <w:abstractNumId w:val="81"/>
   </w:num>
   <w:num w:numId="59" w16cid:durableId="368067064">
-    <w:abstractNumId w:val="69"/>
+    <w:abstractNumId w:val="70"/>
   </w:num>
   <w:num w:numId="60" w16cid:durableId="1419209323">
-    <w:abstractNumId w:val="63"/>
+    <w:abstractNumId w:val="64"/>
   </w:num>
   <w:num w:numId="61" w16cid:durableId="766655828">
-    <w:abstractNumId w:val="48"/>
+    <w:abstractNumId w:val="49"/>
   </w:num>
   <w:num w:numId="62" w16cid:durableId="680160125">
-    <w:abstractNumId w:val="52"/>
+    <w:abstractNumId w:val="53"/>
   </w:num>
   <w:num w:numId="63" w16cid:durableId="1012413930">
-    <w:abstractNumId w:val="42"/>
+    <w:abstractNumId w:val="43"/>
   </w:num>
   <w:num w:numId="64" w16cid:durableId="72707820">
     <w:abstractNumId w:val="10"/>
   </w:num>
   <w:num w:numId="65" w16cid:durableId="1536699645">
-    <w:abstractNumId w:val="101"/>
+    <w:abstractNumId w:val="102"/>
   </w:num>
   <w:num w:numId="66" w16cid:durableId="1577090993">
     <w:abstractNumId w:val="11"/>
@@ -13739,37 +15337,37 @@
     <w:abstractNumId w:val="32"/>
   </w:num>
   <w:num w:numId="68" w16cid:durableId="253629070">
-    <w:abstractNumId w:val="36"/>
+    <w:abstractNumId w:val="37"/>
   </w:num>
   <w:num w:numId="69" w16cid:durableId="1021706465">
-    <w:abstractNumId w:val="106"/>
+    <w:abstractNumId w:val="107"/>
   </w:num>
   <w:num w:numId="70" w16cid:durableId="2121293351">
-    <w:abstractNumId w:val="37"/>
+    <w:abstractNumId w:val="38"/>
   </w:num>
   <w:num w:numId="71" w16cid:durableId="346442298">
-    <w:abstractNumId w:val="45"/>
+    <w:abstractNumId w:val="46"/>
   </w:num>
   <w:num w:numId="72" w16cid:durableId="1928688971">
     <w:abstractNumId w:val="14"/>
   </w:num>
   <w:num w:numId="73" w16cid:durableId="896361923">
-    <w:abstractNumId w:val="66"/>
+    <w:abstractNumId w:val="67"/>
   </w:num>
   <w:num w:numId="74" w16cid:durableId="2024090247">
     <w:abstractNumId w:val="35"/>
   </w:num>
   <w:num w:numId="75" w16cid:durableId="1121876439">
-    <w:abstractNumId w:val="83"/>
+    <w:abstractNumId w:val="84"/>
   </w:num>
   <w:num w:numId="76" w16cid:durableId="333076726">
-    <w:abstractNumId w:val="93"/>
+    <w:abstractNumId w:val="94"/>
   </w:num>
   <w:num w:numId="77" w16cid:durableId="1675182616">
-    <w:abstractNumId w:val="71"/>
+    <w:abstractNumId w:val="72"/>
   </w:num>
   <w:num w:numId="78" w16cid:durableId="473068258">
-    <w:abstractNumId w:val="99"/>
+    <w:abstractNumId w:val="100"/>
   </w:num>
   <w:num w:numId="79" w16cid:durableId="1823235708">
     <w:abstractNumId w:val="19"/>
@@ -13784,40 +15382,40 @@
     <w:abstractNumId w:val="17"/>
   </w:num>
   <w:num w:numId="83" w16cid:durableId="467016892">
-    <w:abstractNumId w:val="67"/>
+    <w:abstractNumId w:val="68"/>
   </w:num>
   <w:num w:numId="84" w16cid:durableId="2087915761">
-    <w:abstractNumId w:val="57"/>
+    <w:abstractNumId w:val="58"/>
   </w:num>
   <w:num w:numId="85" w16cid:durableId="778455103">
     <w:abstractNumId w:val="23"/>
   </w:num>
   <w:num w:numId="86" w16cid:durableId="1902250892">
-    <w:abstractNumId w:val="102"/>
+    <w:abstractNumId w:val="103"/>
   </w:num>
   <w:num w:numId="87" w16cid:durableId="891698101">
-    <w:abstractNumId w:val="72"/>
+    <w:abstractNumId w:val="73"/>
   </w:num>
   <w:num w:numId="88" w16cid:durableId="1746682925">
-    <w:abstractNumId w:val="59"/>
+    <w:abstractNumId w:val="60"/>
   </w:num>
   <w:num w:numId="89" w16cid:durableId="1939362850">
-    <w:abstractNumId w:val="111"/>
+    <w:abstractNumId w:val="112"/>
   </w:num>
   <w:num w:numId="90" w16cid:durableId="636179388">
-    <w:abstractNumId w:val="61"/>
+    <w:abstractNumId w:val="62"/>
   </w:num>
   <w:num w:numId="91" w16cid:durableId="440688222">
-    <w:abstractNumId w:val="79"/>
+    <w:abstractNumId w:val="80"/>
   </w:num>
   <w:num w:numId="92" w16cid:durableId="126702374">
-    <w:abstractNumId w:val="90"/>
+    <w:abstractNumId w:val="91"/>
   </w:num>
   <w:num w:numId="93" w16cid:durableId="1396978049">
-    <w:abstractNumId w:val="112"/>
+    <w:abstractNumId w:val="113"/>
   </w:num>
   <w:num w:numId="94" w16cid:durableId="1764450369">
-    <w:abstractNumId w:val="85"/>
+    <w:abstractNumId w:val="86"/>
   </w:num>
   <w:num w:numId="95" w16cid:durableId="1561014441">
     <w:abstractNumId w:val="27"/>
@@ -13826,76 +15424,79 @@
     <w:abstractNumId w:val="16"/>
   </w:num>
   <w:num w:numId="97" w16cid:durableId="736899633">
-    <w:abstractNumId w:val="117"/>
+    <w:abstractNumId w:val="118"/>
   </w:num>
   <w:num w:numId="98" w16cid:durableId="1600599601">
-    <w:abstractNumId w:val="53"/>
+    <w:abstractNumId w:val="54"/>
   </w:num>
   <w:num w:numId="99" w16cid:durableId="1022165757">
     <w:abstractNumId w:val="3"/>
   </w:num>
   <w:num w:numId="100" w16cid:durableId="301886516">
-    <w:abstractNumId w:val="86"/>
+    <w:abstractNumId w:val="87"/>
   </w:num>
   <w:num w:numId="101" w16cid:durableId="1592814209">
-    <w:abstractNumId w:val="114"/>
+    <w:abstractNumId w:val="115"/>
   </w:num>
   <w:num w:numId="102" w16cid:durableId="1942184713">
     <w:abstractNumId w:val="4"/>
   </w:num>
   <w:num w:numId="103" w16cid:durableId="1677687306">
-    <w:abstractNumId w:val="94"/>
+    <w:abstractNumId w:val="95"/>
   </w:num>
   <w:num w:numId="104" w16cid:durableId="458451163">
-    <w:abstractNumId w:val="119"/>
+    <w:abstractNumId w:val="120"/>
   </w:num>
   <w:num w:numId="105" w16cid:durableId="132908893">
-    <w:abstractNumId w:val="70"/>
+    <w:abstractNumId w:val="71"/>
   </w:num>
   <w:num w:numId="106" w16cid:durableId="21247709">
-    <w:abstractNumId w:val="50"/>
+    <w:abstractNumId w:val="51"/>
   </w:num>
   <w:num w:numId="107" w16cid:durableId="1084765809">
-    <w:abstractNumId w:val="98"/>
+    <w:abstractNumId w:val="99"/>
   </w:num>
   <w:num w:numId="108" w16cid:durableId="1162624370">
-    <w:abstractNumId w:val="84"/>
+    <w:abstractNumId w:val="85"/>
   </w:num>
   <w:num w:numId="109" w16cid:durableId="24671844">
     <w:abstractNumId w:val="13"/>
   </w:num>
   <w:num w:numId="110" w16cid:durableId="970205875">
-    <w:abstractNumId w:val="116"/>
+    <w:abstractNumId w:val="117"/>
   </w:num>
   <w:num w:numId="111" w16cid:durableId="1541504438">
-    <w:abstractNumId w:val="107"/>
+    <w:abstractNumId w:val="108"/>
   </w:num>
   <w:num w:numId="112" w16cid:durableId="12922209">
-    <w:abstractNumId w:val="44"/>
+    <w:abstractNumId w:val="45"/>
   </w:num>
   <w:num w:numId="113" w16cid:durableId="747964455">
     <w:abstractNumId w:val="15"/>
   </w:num>
   <w:num w:numId="114" w16cid:durableId="151216879">
-    <w:abstractNumId w:val="97"/>
+    <w:abstractNumId w:val="98"/>
   </w:num>
   <w:num w:numId="115" w16cid:durableId="496532578">
-    <w:abstractNumId w:val="91"/>
+    <w:abstractNumId w:val="92"/>
   </w:num>
   <w:num w:numId="116" w16cid:durableId="883755765">
-    <w:abstractNumId w:val="77"/>
+    <w:abstractNumId w:val="78"/>
   </w:num>
   <w:num w:numId="117" w16cid:durableId="1701584318">
     <w:abstractNumId w:val="33"/>
   </w:num>
   <w:num w:numId="118" w16cid:durableId="1779641582">
-    <w:abstractNumId w:val="118"/>
+    <w:abstractNumId w:val="119"/>
   </w:num>
   <w:num w:numId="119" w16cid:durableId="773673505">
-    <w:abstractNumId w:val="110"/>
+    <w:abstractNumId w:val="111"/>
   </w:num>
   <w:num w:numId="120" w16cid:durableId="549071013">
     <w:abstractNumId w:val="0"/>
+  </w:num>
+  <w:num w:numId="121" w16cid:durableId="1825318858">
+    <w:abstractNumId w:val="36"/>
   </w:num>
   <w:numIdMacAtCleanup w:val="120"/>
 </w:numbering>
@@ -14299,7 +15900,7 @@
   <w:style w:type="paragraph" w:default="1" w:styleId="Normal">
     <w:name w:val="Normal"/>
     <w:qFormat/>
-    <w:rsid w:val="004A4397"/>
+    <w:rsid w:val="00A87651"/>
   </w:style>
   <w:style w:type="paragraph" w:styleId="Heading1">
     <w:name w:val="heading 1"/>

</xml_diff>